<commit_message>
Added UML and Components, review yellow highlights
Updated components and added basic UML + descriptions. The sections I highlighted in yellow are things I wasn't sure what we had settled on during our last meeting.
</commit_message>
<xml_diff>
--- a/SDD_CondorArmy.docx
+++ b/SDD_CondorArmy.docx
@@ -1,6 +1,6 @@
 
 <file path=word/document.xml><?xml version="1.0" encoding="utf-8"?>
-<w:document xmlns:wpc="http://schemas.microsoft.com/office/word/2010/wordprocessingCanvas" xmlns:mo="http://schemas.microsoft.com/office/mac/office/2008/main" xmlns:mc="http://schemas.openxmlformats.org/markup-compatibility/2006" xmlns:mv="urn:schemas-microsoft-com:mac:vml" xmlns:o="urn:schemas-microsoft-com:office:office" xmlns:r="http://schemas.openxmlformats.org/officeDocument/2006/relationships" xmlns:m="http://schemas.openxmlformats.org/officeDocument/2006/math" xmlns:v="urn:schemas-microsoft-com:vml" xmlns:wp14="http://schemas.microsoft.com/office/word/2010/wordprocessingDrawing" xmlns:wp="http://schemas.openxmlformats.org/drawingml/2006/wordprocessingDrawing" xmlns:w10="urn:schemas-microsoft-com:office:word" xmlns:w="http://schemas.openxmlformats.org/wordprocessingml/2006/main" xmlns:w14="http://schemas.microsoft.com/office/word/2010/wordml" xmlns:w15="http://schemas.microsoft.com/office/word/2012/wordml" xmlns:wpg="http://schemas.microsoft.com/office/word/2010/wordprocessingGroup" xmlns:wpi="http://schemas.microsoft.com/office/word/2010/wordprocessingInk" xmlns:wne="http://schemas.microsoft.com/office/word/2006/wordml" xmlns:wps="http://schemas.microsoft.com/office/word/2010/wordprocessingShape" mc:Ignorable="w14 w15 wp14">
+<w:document xmlns:wpc="http://schemas.microsoft.com/office/word/2010/wordprocessingCanvas" xmlns:cx="http://schemas.microsoft.com/office/drawing/2014/chartex" xmlns:cx1="http://schemas.microsoft.com/office/drawing/2015/9/8/chartex" xmlns:cx2="http://schemas.microsoft.com/office/drawing/2015/10/21/chartex" xmlns:cx3="http://schemas.microsoft.com/office/drawing/2016/5/9/chartex" xmlns:cx4="http://schemas.microsoft.com/office/drawing/2016/5/10/chartex" xmlns:cx5="http://schemas.microsoft.com/office/drawing/2016/5/11/chartex" xmlns:cx6="http://schemas.microsoft.com/office/drawing/2016/5/12/chartex" xmlns:cx7="http://schemas.microsoft.com/office/drawing/2016/5/13/chartex" xmlns:cx8="http://schemas.microsoft.com/office/drawing/2016/5/14/chartex" xmlns:mc="http://schemas.openxmlformats.org/markup-compatibility/2006" xmlns:aink="http://schemas.microsoft.com/office/drawing/2016/ink" xmlns:am3d="http://schemas.microsoft.com/office/drawing/2017/model3d" xmlns:o="urn:schemas-microsoft-com:office:office" xmlns:r="http://schemas.openxmlformats.org/officeDocument/2006/relationships" xmlns:m="http://schemas.openxmlformats.org/officeDocument/2006/math" xmlns:v="urn:schemas-microsoft-com:vml" xmlns:wp14="http://schemas.microsoft.com/office/word/2010/wordprocessingDrawing" xmlns:wp="http://schemas.openxmlformats.org/drawingml/2006/wordprocessingDrawing" xmlns:w10="urn:schemas-microsoft-com:office:word" xmlns:w="http://schemas.openxmlformats.org/wordprocessingml/2006/main" xmlns:w14="http://schemas.microsoft.com/office/word/2010/wordml" xmlns:w15="http://schemas.microsoft.com/office/word/2012/wordml" xmlns:w16cid="http://schemas.microsoft.com/office/word/2016/wordml/cid" xmlns:w16se="http://schemas.microsoft.com/office/word/2015/wordml/symex" xmlns:wpg="http://schemas.microsoft.com/office/word/2010/wordprocessingGroup" xmlns:wpi="http://schemas.microsoft.com/office/word/2010/wordprocessingInk" xmlns:wne="http://schemas.microsoft.com/office/word/2006/wordml" xmlns:wps="http://schemas.microsoft.com/office/word/2010/wordprocessingShape" mc:Ignorable="w14 w15 w16se w16cid wp14">
   <w:body>
     <w:p>
       <w:pPr>
@@ -81,13 +81,8 @@
         <w:pStyle w:val="ByLine"/>
       </w:pPr>
       <w:r>
-        <w:t xml:space="preserve">Prepared by Kevin </w:t>
-      </w:r>
-      <w:proofErr w:type="spellStart"/>
-      <w:r>
-        <w:t>Zarzana</w:t>
-      </w:r>
-      <w:proofErr w:type="spellEnd"/>
+        <w:t>Prepared by Kevin Zarzana</w:t>
+      </w:r>
     </w:p>
     <w:p>
       <w:pPr>
@@ -126,6 +121,7 @@
       <w:bookmarkStart w:id="1" w:name="_Toc107858165"/>
       <w:bookmarkStart w:id="2" w:name="_Toc112092349"/>
       <w:bookmarkStart w:id="3" w:name="_Toc116314000"/>
+      <w:bookmarkStart w:id="4" w:name="_Toc507709284"/>
       <w:bookmarkEnd w:id="0"/>
       <w:bookmarkEnd w:id="1"/>
       <w:bookmarkEnd w:id="2"/>
@@ -134,6 +130,7 @@
         <w:lastRenderedPageBreak/>
         <w:t>Contents</w:t>
       </w:r>
+      <w:bookmarkEnd w:id="4"/>
     </w:p>
     <w:p>
       <w:pPr>
@@ -142,9 +139,15 @@
           <w:tab w:val="right" w:leader="dot" w:pos="9350"/>
         </w:tabs>
         <w:rPr>
+          <w:rFonts w:asciiTheme="minorHAnsi" w:eastAsiaTheme="minorEastAsia" w:hAnsiTheme="minorHAnsi" w:cstheme="minorBidi"/>
           <w:b w:val="0"/>
+          <w:bCs w:val="0"/>
           <w:caps w:val="0"/>
-          <w:sz w:val="24"/>
+          <w:noProof/>
+          <w:color w:val="auto"/>
+          <w:sz w:val="22"/>
+          <w:szCs w:val="22"/>
+          <w:lang w:val="en-US"/>
         </w:rPr>
       </w:pPr>
       <w:r>
@@ -156,53 +159,58 @@
       <w:r>
         <w:fldChar w:fldCharType="separate"/>
       </w:r>
-      <w:hyperlink w:anchor="_Toc117484243">
-        <w:r>
-          <w:rPr>
-            <w:rStyle w:val="IndexLink"/>
-            <w:webHidden/>
-          </w:rPr>
-          <w:t>Revisions</w:t>
-        </w:r>
-        <w:r>
-          <w:rPr>
-            <w:rStyle w:val="IndexLink"/>
+      <w:hyperlink w:anchor="_Toc507709284" w:history="1">
+        <w:r>
+          <w:rPr>
+            <w:rStyle w:val="Hyperlink"/>
+            <w:noProof/>
+          </w:rPr>
+          <w:t>1.1 Contents</w:t>
+        </w:r>
+        <w:r>
+          <w:rPr>
+            <w:noProof/>
             <w:webHidden/>
           </w:rPr>
           <w:tab/>
         </w:r>
         <w:r>
           <w:rPr>
+            <w:noProof/>
             <w:webHidden/>
           </w:rPr>
           <w:fldChar w:fldCharType="begin"/>
         </w:r>
         <w:r>
           <w:rPr>
-            <w:webHidden/>
-          </w:rPr>
-          <w:instrText>PAGEREF _Toc117484243 \h</w:instrText>
-        </w:r>
-        <w:r>
-          <w:rPr>
-            <w:webHidden/>
-          </w:rPr>
-        </w:r>
-        <w:r>
-          <w:rPr>
+            <w:noProof/>
+            <w:webHidden/>
+          </w:rPr>
+          <w:instrText xml:space="preserve"> PAGEREF _Toc507709284 \h </w:instrText>
+        </w:r>
+        <w:r>
+          <w:rPr>
+            <w:noProof/>
+            <w:webHidden/>
+          </w:rPr>
+        </w:r>
+        <w:r>
+          <w:rPr>
+            <w:noProof/>
             <w:webHidden/>
           </w:rPr>
           <w:fldChar w:fldCharType="separate"/>
         </w:r>
         <w:r>
           <w:rPr>
-            <w:rStyle w:val="IndexLink"/>
-            <w:caps w:val="0"/>
-          </w:rPr>
-          <w:t>ii</w:t>
-        </w:r>
-        <w:r>
-          <w:rPr>
+            <w:noProof/>
+            <w:webHidden/>
+          </w:rPr>
+          <w:t>i</w:t>
+        </w:r>
+        <w:r>
+          <w:rPr>
+            <w:noProof/>
             <w:webHidden/>
           </w:rPr>
           <w:fldChar w:fldCharType="end"/>
@@ -216,52 +224,69 @@
           <w:tab w:val="right" w:leader="dot" w:pos="9350"/>
         </w:tabs>
         <w:rPr>
+          <w:rFonts w:asciiTheme="minorHAnsi" w:eastAsiaTheme="minorEastAsia" w:hAnsiTheme="minorHAnsi" w:cstheme="minorBidi"/>
           <w:b w:val="0"/>
+          <w:bCs w:val="0"/>
           <w:caps w:val="0"/>
-          <w:sz w:val="24"/>
-        </w:rPr>
-      </w:pPr>
-      <w:hyperlink w:anchor="_Toc117484244">
-        <w:r>
-          <w:rPr>
+          <w:noProof/>
+          <w:color w:val="auto"/>
+          <w:sz w:val="22"/>
+          <w:szCs w:val="22"/>
+          <w:lang w:val="en-US"/>
+        </w:rPr>
+      </w:pPr>
+      <w:hyperlink w:anchor="_Toc507709285" w:history="1">
+        <w:r>
+          <w:rPr>
+            <w:rStyle w:val="Hyperlink"/>
+            <w:noProof/>
+          </w:rPr>
+          <w:t>1.2 Introduction</w:t>
+        </w:r>
+        <w:r>
+          <w:rPr>
+            <w:noProof/>
+            <w:webHidden/>
+          </w:rPr>
+          <w:tab/>
+        </w:r>
+        <w:r>
+          <w:rPr>
+            <w:noProof/>
             <w:webHidden/>
           </w:rPr>
           <w:fldChar w:fldCharType="begin"/>
         </w:r>
         <w:r>
           <w:rPr>
-            <w:webHidden/>
-          </w:rPr>
-          <w:instrText>PAGEREF _Toc117484244 \h</w:instrText>
-        </w:r>
-        <w:r>
-          <w:rPr>
-            <w:webHidden/>
-          </w:rPr>
-        </w:r>
-        <w:r>
-          <w:rPr>
+            <w:noProof/>
+            <w:webHidden/>
+          </w:rPr>
+          <w:instrText xml:space="preserve"> PAGEREF _Toc507709285 \h </w:instrText>
+        </w:r>
+        <w:r>
+          <w:rPr>
+            <w:noProof/>
+            <w:webHidden/>
+          </w:rPr>
+        </w:r>
+        <w:r>
+          <w:rPr>
+            <w:noProof/>
             <w:webHidden/>
           </w:rPr>
           <w:fldChar w:fldCharType="separate"/>
         </w:r>
         <w:r>
           <w:rPr>
-            <w:rStyle w:val="IndexLink"/>
-            <w:webHidden/>
-          </w:rPr>
-          <w:t>1 Introduction</w:t>
-        </w:r>
-        <w:r>
-          <w:rPr>
-            <w:rStyle w:val="IndexLink"/>
-            <w:webHidden/>
-          </w:rPr>
-          <w:tab/>
+            <w:noProof/>
+            <w:webHidden/>
+          </w:rPr>
           <w:t>1</w:t>
         </w:r>
         <w:r>
           <w:rPr>
+            <w:noProof/>
             <w:webHidden/>
           </w:rPr>
           <w:fldChar w:fldCharType="end"/>
@@ -275,51 +300,67 @@
           <w:tab w:val="right" w:leader="dot" w:pos="9350"/>
         </w:tabs>
         <w:rPr>
+          <w:rFonts w:asciiTheme="minorHAnsi" w:eastAsiaTheme="minorEastAsia" w:hAnsiTheme="minorHAnsi" w:cstheme="minorBidi"/>
           <w:smallCaps w:val="0"/>
-          <w:sz w:val="24"/>
-        </w:rPr>
-      </w:pPr>
-      <w:hyperlink w:anchor="_Toc117484245">
-        <w:r>
-          <w:rPr>
+          <w:noProof/>
+          <w:color w:val="auto"/>
+          <w:sz w:val="22"/>
+          <w:szCs w:val="22"/>
+          <w:lang w:val="en-US"/>
+        </w:rPr>
+      </w:pPr>
+      <w:hyperlink w:anchor="_Toc507709286" w:history="1">
+        <w:r>
+          <w:rPr>
+            <w:rStyle w:val="Hyperlink"/>
+            <w:noProof/>
+          </w:rPr>
+          <w:t>1.3 Purpose</w:t>
+        </w:r>
+        <w:r>
+          <w:rPr>
+            <w:noProof/>
+            <w:webHidden/>
+          </w:rPr>
+          <w:tab/>
+        </w:r>
+        <w:r>
+          <w:rPr>
+            <w:noProof/>
             <w:webHidden/>
           </w:rPr>
           <w:fldChar w:fldCharType="begin"/>
         </w:r>
         <w:r>
           <w:rPr>
-            <w:webHidden/>
-          </w:rPr>
-          <w:instrText>PAGEREF _Toc117484245 \h</w:instrText>
-        </w:r>
-        <w:r>
-          <w:rPr>
-            <w:webHidden/>
-          </w:rPr>
-        </w:r>
-        <w:r>
-          <w:rPr>
+            <w:noProof/>
+            <w:webHidden/>
+          </w:rPr>
+          <w:instrText xml:space="preserve"> PAGEREF _Toc507709286 \h </w:instrText>
+        </w:r>
+        <w:r>
+          <w:rPr>
+            <w:noProof/>
+            <w:webHidden/>
+          </w:rPr>
+        </w:r>
+        <w:r>
+          <w:rPr>
+            <w:noProof/>
             <w:webHidden/>
           </w:rPr>
           <w:fldChar w:fldCharType="separate"/>
         </w:r>
         <w:r>
           <w:rPr>
-            <w:rStyle w:val="IndexLink"/>
-            <w:webHidden/>
-          </w:rPr>
-          <w:t>1.1 Purpose</w:t>
-        </w:r>
-        <w:r>
-          <w:rPr>
-            <w:rStyle w:val="IndexLink"/>
-            <w:webHidden/>
-          </w:rPr>
-          <w:tab/>
+            <w:noProof/>
+            <w:webHidden/>
+          </w:rPr>
           <w:t>1</w:t>
         </w:r>
         <w:r>
           <w:rPr>
+            <w:noProof/>
             <w:webHidden/>
           </w:rPr>
           <w:fldChar w:fldCharType="end"/>
@@ -333,51 +374,67 @@
           <w:tab w:val="right" w:leader="dot" w:pos="9350"/>
         </w:tabs>
         <w:rPr>
+          <w:rFonts w:asciiTheme="minorHAnsi" w:eastAsiaTheme="minorEastAsia" w:hAnsiTheme="minorHAnsi" w:cstheme="minorBidi"/>
           <w:smallCaps w:val="0"/>
-          <w:sz w:val="24"/>
-        </w:rPr>
-      </w:pPr>
-      <w:hyperlink w:anchor="_Toc117484246">
-        <w:r>
-          <w:rPr>
+          <w:noProof/>
+          <w:color w:val="auto"/>
+          <w:sz w:val="22"/>
+          <w:szCs w:val="22"/>
+          <w:lang w:val="en-US"/>
+        </w:rPr>
+      </w:pPr>
+      <w:hyperlink w:anchor="_Toc507709287" w:history="1">
+        <w:r>
+          <w:rPr>
+            <w:rStyle w:val="Hyperlink"/>
+            <w:noProof/>
+          </w:rPr>
+          <w:t>1.4 System Overview</w:t>
+        </w:r>
+        <w:r>
+          <w:rPr>
+            <w:noProof/>
+            <w:webHidden/>
+          </w:rPr>
+          <w:tab/>
+        </w:r>
+        <w:r>
+          <w:rPr>
+            <w:noProof/>
             <w:webHidden/>
           </w:rPr>
           <w:fldChar w:fldCharType="begin"/>
         </w:r>
         <w:r>
           <w:rPr>
-            <w:webHidden/>
-          </w:rPr>
-          <w:instrText>PAGEREF _Toc117484246 \h</w:instrText>
-        </w:r>
-        <w:r>
-          <w:rPr>
-            <w:webHidden/>
-          </w:rPr>
-        </w:r>
-        <w:r>
-          <w:rPr>
+            <w:noProof/>
+            <w:webHidden/>
+          </w:rPr>
+          <w:instrText xml:space="preserve"> PAGEREF _Toc507709287 \h </w:instrText>
+        </w:r>
+        <w:r>
+          <w:rPr>
+            <w:noProof/>
+            <w:webHidden/>
+          </w:rPr>
+        </w:r>
+        <w:r>
+          <w:rPr>
+            <w:noProof/>
             <w:webHidden/>
           </w:rPr>
           <w:fldChar w:fldCharType="separate"/>
         </w:r>
         <w:r>
           <w:rPr>
-            <w:rStyle w:val="IndexLink"/>
-            <w:webHidden/>
-          </w:rPr>
-          <w:t>1.2 System Overview</w:t>
-        </w:r>
-        <w:r>
-          <w:rPr>
-            <w:rStyle w:val="IndexLink"/>
-            <w:webHidden/>
-          </w:rPr>
-          <w:tab/>
+            <w:noProof/>
+            <w:webHidden/>
+          </w:rPr>
           <w:t>1</w:t>
         </w:r>
         <w:r>
           <w:rPr>
+            <w:noProof/>
             <w:webHidden/>
           </w:rPr>
           <w:fldChar w:fldCharType="end"/>
@@ -391,51 +448,67 @@
           <w:tab w:val="right" w:leader="dot" w:pos="9350"/>
         </w:tabs>
         <w:rPr>
+          <w:rFonts w:asciiTheme="minorHAnsi" w:eastAsiaTheme="minorEastAsia" w:hAnsiTheme="minorHAnsi" w:cstheme="minorBidi"/>
           <w:smallCaps w:val="0"/>
-          <w:sz w:val="24"/>
-        </w:rPr>
-      </w:pPr>
-      <w:hyperlink w:anchor="_Toc117484247">
-        <w:r>
-          <w:rPr>
+          <w:noProof/>
+          <w:color w:val="auto"/>
+          <w:sz w:val="22"/>
+          <w:szCs w:val="22"/>
+          <w:lang w:val="en-US"/>
+        </w:rPr>
+      </w:pPr>
+      <w:hyperlink w:anchor="_Toc507709288" w:history="1">
+        <w:r>
+          <w:rPr>
+            <w:rStyle w:val="Hyperlink"/>
+            <w:noProof/>
+          </w:rPr>
+          <w:t>1.5 Definitions, Acronyms and Abbreviations</w:t>
+        </w:r>
+        <w:r>
+          <w:rPr>
+            <w:noProof/>
+            <w:webHidden/>
+          </w:rPr>
+          <w:tab/>
+        </w:r>
+        <w:r>
+          <w:rPr>
+            <w:noProof/>
             <w:webHidden/>
           </w:rPr>
           <w:fldChar w:fldCharType="begin"/>
         </w:r>
         <w:r>
           <w:rPr>
-            <w:webHidden/>
-          </w:rPr>
-          <w:instrText>PAGEREF _Toc117484247 \h</w:instrText>
-        </w:r>
-        <w:r>
-          <w:rPr>
-            <w:webHidden/>
-          </w:rPr>
-        </w:r>
-        <w:r>
-          <w:rPr>
+            <w:noProof/>
+            <w:webHidden/>
+          </w:rPr>
+          <w:instrText xml:space="preserve"> PAGEREF _Toc507709288 \h </w:instrText>
+        </w:r>
+        <w:r>
+          <w:rPr>
+            <w:noProof/>
+            <w:webHidden/>
+          </w:rPr>
+        </w:r>
+        <w:r>
+          <w:rPr>
+            <w:noProof/>
             <w:webHidden/>
           </w:rPr>
           <w:fldChar w:fldCharType="separate"/>
         </w:r>
         <w:r>
           <w:rPr>
-            <w:rStyle w:val="IndexLink"/>
-            <w:webHidden/>
-          </w:rPr>
-          <w:t>1.3 Definitions, Acronyms and Abbreviations</w:t>
-        </w:r>
-        <w:r>
-          <w:rPr>
-            <w:rStyle w:val="IndexLink"/>
-            <w:webHidden/>
-          </w:rPr>
-          <w:tab/>
+            <w:noProof/>
+            <w:webHidden/>
+          </w:rPr>
           <w:t>1</w:t>
         </w:r>
         <w:r>
           <w:rPr>
+            <w:noProof/>
             <w:webHidden/>
           </w:rPr>
           <w:fldChar w:fldCharType="end"/>
@@ -449,51 +522,67 @@
           <w:tab w:val="right" w:leader="dot" w:pos="9350"/>
         </w:tabs>
         <w:rPr>
+          <w:rFonts w:asciiTheme="minorHAnsi" w:eastAsiaTheme="minorEastAsia" w:hAnsiTheme="minorHAnsi" w:cstheme="minorBidi"/>
           <w:smallCaps w:val="0"/>
-          <w:sz w:val="24"/>
-        </w:rPr>
-      </w:pPr>
-      <w:hyperlink w:anchor="_Toc117484248">
-        <w:r>
-          <w:rPr>
+          <w:noProof/>
+          <w:color w:val="auto"/>
+          <w:sz w:val="22"/>
+          <w:szCs w:val="22"/>
+          <w:lang w:val="en-US"/>
+        </w:rPr>
+      </w:pPr>
+      <w:hyperlink w:anchor="_Toc507709289" w:history="1">
+        <w:r>
+          <w:rPr>
+            <w:rStyle w:val="Hyperlink"/>
+            <w:noProof/>
+          </w:rPr>
+          <w:t>1.6 Supporting Materials</w:t>
+        </w:r>
+        <w:r>
+          <w:rPr>
+            <w:noProof/>
+            <w:webHidden/>
+          </w:rPr>
+          <w:tab/>
+        </w:r>
+        <w:r>
+          <w:rPr>
+            <w:noProof/>
             <w:webHidden/>
           </w:rPr>
           <w:fldChar w:fldCharType="begin"/>
         </w:r>
         <w:r>
           <w:rPr>
-            <w:webHidden/>
-          </w:rPr>
-          <w:instrText>PAGEREF _Toc117484248 \h</w:instrText>
-        </w:r>
-        <w:r>
-          <w:rPr>
-            <w:webHidden/>
-          </w:rPr>
-        </w:r>
-        <w:r>
-          <w:rPr>
+            <w:noProof/>
+            <w:webHidden/>
+          </w:rPr>
+          <w:instrText xml:space="preserve"> PAGEREF _Toc507709289 \h </w:instrText>
+        </w:r>
+        <w:r>
+          <w:rPr>
+            <w:noProof/>
+            <w:webHidden/>
+          </w:rPr>
+        </w:r>
+        <w:r>
+          <w:rPr>
+            <w:noProof/>
             <w:webHidden/>
           </w:rPr>
           <w:fldChar w:fldCharType="separate"/>
         </w:r>
         <w:r>
           <w:rPr>
-            <w:rStyle w:val="IndexLink"/>
-            <w:webHidden/>
-          </w:rPr>
-          <w:t>1.4 Supporting Materials</w:t>
-        </w:r>
-        <w:r>
-          <w:rPr>
-            <w:rStyle w:val="IndexLink"/>
-            <w:webHidden/>
-          </w:rPr>
-          <w:tab/>
-          <w:t>1</w:t>
-        </w:r>
-        <w:r>
-          <w:rPr>
+            <w:noProof/>
+            <w:webHidden/>
+          </w:rPr>
+          <w:t>2</w:t>
+        </w:r>
+        <w:r>
+          <w:rPr>
+            <w:noProof/>
             <w:webHidden/>
           </w:rPr>
           <w:fldChar w:fldCharType="end"/>
@@ -507,57 +596,67 @@
           <w:tab w:val="right" w:leader="dot" w:pos="9350"/>
         </w:tabs>
         <w:rPr>
+          <w:rFonts w:asciiTheme="minorHAnsi" w:eastAsiaTheme="minorEastAsia" w:hAnsiTheme="minorHAnsi" w:cstheme="minorBidi"/>
           <w:smallCaps w:val="0"/>
-          <w:sz w:val="24"/>
-        </w:rPr>
-      </w:pPr>
-      <w:hyperlink w:anchor="_Toc117484249">
-        <w:r>
-          <w:rPr>
+          <w:noProof/>
+          <w:color w:val="auto"/>
+          <w:sz w:val="22"/>
+          <w:szCs w:val="22"/>
+          <w:lang w:val="en-US"/>
+        </w:rPr>
+      </w:pPr>
+      <w:hyperlink w:anchor="_Toc507709290" w:history="1">
+        <w:r>
+          <w:rPr>
+            <w:rStyle w:val="Hyperlink"/>
+            <w:noProof/>
+          </w:rPr>
+          <w:t>1.7 Document Overview</w:t>
+        </w:r>
+        <w:r>
+          <w:rPr>
+            <w:noProof/>
+            <w:webHidden/>
+          </w:rPr>
+          <w:tab/>
+        </w:r>
+        <w:r>
+          <w:rPr>
+            <w:noProof/>
             <w:webHidden/>
           </w:rPr>
           <w:fldChar w:fldCharType="begin"/>
         </w:r>
         <w:r>
           <w:rPr>
-            <w:webHidden/>
-          </w:rPr>
-          <w:instrText>P</w:instrText>
-        </w:r>
-        <w:r>
-          <w:rPr>
-            <w:webHidden/>
-          </w:rPr>
-          <w:instrText>AGEREF _Toc117484249 \h</w:instrText>
-        </w:r>
-        <w:r>
-          <w:rPr>
-            <w:webHidden/>
-          </w:rPr>
-        </w:r>
-        <w:r>
-          <w:rPr>
+            <w:noProof/>
+            <w:webHidden/>
+          </w:rPr>
+          <w:instrText xml:space="preserve"> PAGEREF _Toc507709290 \h </w:instrText>
+        </w:r>
+        <w:r>
+          <w:rPr>
+            <w:noProof/>
+            <w:webHidden/>
+          </w:rPr>
+        </w:r>
+        <w:r>
+          <w:rPr>
+            <w:noProof/>
             <w:webHidden/>
           </w:rPr>
           <w:fldChar w:fldCharType="separate"/>
         </w:r>
         <w:r>
           <w:rPr>
-            <w:rStyle w:val="IndexLink"/>
-            <w:webHidden/>
-          </w:rPr>
-          <w:t>1.5 Document Overview</w:t>
-        </w:r>
-        <w:r>
-          <w:rPr>
-            <w:rStyle w:val="IndexLink"/>
-            <w:webHidden/>
-          </w:rPr>
-          <w:tab/>
-          <w:t>1</w:t>
-        </w:r>
-        <w:r>
-          <w:rPr>
+            <w:noProof/>
+            <w:webHidden/>
+          </w:rPr>
+          <w:t>2</w:t>
+        </w:r>
+        <w:r>
+          <w:rPr>
+            <w:noProof/>
             <w:webHidden/>
           </w:rPr>
           <w:fldChar w:fldCharType="end"/>
@@ -571,168 +670,69 @@
           <w:tab w:val="right" w:leader="dot" w:pos="9350"/>
         </w:tabs>
         <w:rPr>
+          <w:rFonts w:asciiTheme="minorHAnsi" w:eastAsiaTheme="minorEastAsia" w:hAnsiTheme="minorHAnsi" w:cstheme="minorBidi"/>
           <w:b w:val="0"/>
+          <w:bCs w:val="0"/>
           <w:caps w:val="0"/>
-          <w:sz w:val="24"/>
-        </w:rPr>
-      </w:pPr>
-      <w:hyperlink w:anchor="_Toc117484250">
-        <w:r>
-          <w:rPr>
+          <w:noProof/>
+          <w:color w:val="auto"/>
+          <w:sz w:val="22"/>
+          <w:szCs w:val="22"/>
+          <w:lang w:val="en-US"/>
+        </w:rPr>
+      </w:pPr>
+      <w:hyperlink w:anchor="_Toc507709291" w:history="1">
+        <w:r>
+          <w:rPr>
+            <w:rStyle w:val="Hyperlink"/>
+            <w:noProof/>
+          </w:rPr>
+          <w:t>2 Architecture</w:t>
+        </w:r>
+        <w:r>
+          <w:rPr>
+            <w:noProof/>
+            <w:webHidden/>
+          </w:rPr>
+          <w:tab/>
+        </w:r>
+        <w:r>
+          <w:rPr>
+            <w:noProof/>
             <w:webHidden/>
           </w:rPr>
           <w:fldChar w:fldCharType="begin"/>
         </w:r>
         <w:r>
           <w:rPr>
-            <w:webHidden/>
-          </w:rPr>
-          <w:instrText>PAGEREF _Toc117484250 \h</w:instrText>
-        </w:r>
-        <w:r>
-          <w:rPr>
-            <w:webHidden/>
-          </w:rPr>
-        </w:r>
-        <w:r>
-          <w:rPr>
+            <w:noProof/>
+            <w:webHidden/>
+          </w:rPr>
+          <w:instrText xml:space="preserve"> PAGEREF _Toc507709291 \h </w:instrText>
+        </w:r>
+        <w:r>
+          <w:rPr>
+            <w:noProof/>
+            <w:webHidden/>
+          </w:rPr>
+        </w:r>
+        <w:r>
+          <w:rPr>
+            <w:noProof/>
             <w:webHidden/>
           </w:rPr>
           <w:fldChar w:fldCharType="separate"/>
         </w:r>
         <w:r>
           <w:rPr>
-            <w:rStyle w:val="IndexLink"/>
-            <w:webHidden/>
-          </w:rPr>
-          <w:t>2 Architecture</w:t>
-        </w:r>
-        <w:r>
-          <w:rPr>
-            <w:rStyle w:val="IndexLink"/>
-            <w:webHidden/>
-          </w:rPr>
-          <w:tab/>
+            <w:noProof/>
+            <w:webHidden/>
+          </w:rPr>
           <w:t>2</w:t>
         </w:r>
         <w:r>
           <w:rPr>
-            <w:webHidden/>
-          </w:rPr>
-          <w:fldChar w:fldCharType="end"/>
-        </w:r>
-      </w:hyperlink>
-    </w:p>
-    <w:p>
-      <w:pPr>
-        <w:pStyle w:val="TOC2"/>
-        <w:tabs>
-          <w:tab w:val="right" w:leader="dot" w:pos="9350"/>
-        </w:tabs>
-        <w:rPr>
-          <w:smallCaps w:val="0"/>
-          <w:sz w:val="24"/>
-        </w:rPr>
-      </w:pPr>
-      <w:hyperlink w:anchor="_Toc117484251">
-        <w:r>
-          <w:rPr>
-            <w:webHidden/>
-          </w:rPr>
-          <w:fldChar w:fldCharType="begin"/>
-        </w:r>
-        <w:r>
-          <w:rPr>
-            <w:webHidden/>
-          </w:rPr>
-          <w:instrText>PAGEREF _Toc117484251 \h</w:instrText>
-        </w:r>
-        <w:r>
-          <w:rPr>
-            <w:webHidden/>
-          </w:rPr>
-        </w:r>
-        <w:r>
-          <w:rPr>
-            <w:webHidden/>
-          </w:rPr>
-          <w:fldChar w:fldCharType="separate"/>
-        </w:r>
-        <w:r>
-          <w:rPr>
-            <w:rStyle w:val="IndexLink"/>
-            <w:webHidden/>
-          </w:rPr>
-          <w:t>2.1 Overview</w:t>
-        </w:r>
-        <w:r>
-          <w:rPr>
-            <w:rStyle w:val="IndexLink"/>
-            <w:webHidden/>
-          </w:rPr>
-          <w:tab/>
-          <w:t>2</w:t>
-        </w:r>
-        <w:r>
-          <w:rPr>
-            <w:webHidden/>
-          </w:rPr>
-          <w:fldChar w:fldCharType="end"/>
-        </w:r>
-      </w:hyperlink>
-    </w:p>
-    <w:p>
-      <w:pPr>
-        <w:pStyle w:val="TOC2"/>
-        <w:tabs>
-          <w:tab w:val="right" w:leader="dot" w:pos="9350"/>
-        </w:tabs>
-        <w:rPr>
-          <w:smallCaps w:val="0"/>
-          <w:sz w:val="24"/>
-        </w:rPr>
-      </w:pPr>
-      <w:hyperlink w:anchor="_Toc117484252">
-        <w:r>
-          <w:rPr>
-            <w:webHidden/>
-          </w:rPr>
-          <w:fldChar w:fldCharType="begin"/>
-        </w:r>
-        <w:r>
-          <w:rPr>
-            <w:webHidden/>
-          </w:rPr>
-          <w:instrText>PAGEREF _Toc117484252 \h</w:instrText>
-        </w:r>
-        <w:r>
-          <w:rPr>
-            <w:webHidden/>
-          </w:rPr>
-        </w:r>
-        <w:r>
-          <w:rPr>
-            <w:webHidden/>
-          </w:rPr>
-          <w:fldChar w:fldCharType="separate"/>
-        </w:r>
-        <w:r>
-          <w:rPr>
-            <w:rStyle w:val="IndexLink"/>
-            <w:webHidden/>
-          </w:rPr>
-          <w:t>2.2 Component 1..n</w:t>
-        </w:r>
-        <w:r>
-          <w:rPr>
-            <w:rStyle w:val="IndexLink"/>
-            <w:webHidden/>
-          </w:rPr>
-          <w:tab/>
-          <w:t>2</w:t>
-        </w:r>
-        <w:r>
-          <w:rPr>
+            <w:noProof/>
             <w:webHidden/>
           </w:rPr>
           <w:fldChar w:fldCharType="end"/>
@@ -746,52 +746,69 @@
           <w:tab w:val="right" w:leader="dot" w:pos="9350"/>
         </w:tabs>
         <w:rPr>
+          <w:rFonts w:asciiTheme="minorHAnsi" w:eastAsiaTheme="minorEastAsia" w:hAnsiTheme="minorHAnsi" w:cstheme="minorBidi"/>
           <w:b w:val="0"/>
+          <w:bCs w:val="0"/>
           <w:caps w:val="0"/>
-          <w:sz w:val="24"/>
-        </w:rPr>
-      </w:pPr>
-      <w:hyperlink w:anchor="_Toc117484253">
-        <w:r>
-          <w:rPr>
+          <w:noProof/>
+          <w:color w:val="auto"/>
+          <w:sz w:val="22"/>
+          <w:szCs w:val="22"/>
+          <w:lang w:val="en-US"/>
+        </w:rPr>
+      </w:pPr>
+      <w:hyperlink w:anchor="_Toc507709292" w:history="1">
+        <w:r>
+          <w:rPr>
+            <w:rStyle w:val="Hyperlink"/>
+            <w:noProof/>
+          </w:rPr>
+          <w:t>2.1 Overview</w:t>
+        </w:r>
+        <w:r>
+          <w:rPr>
+            <w:noProof/>
+            <w:webHidden/>
+          </w:rPr>
+          <w:tab/>
+        </w:r>
+        <w:r>
+          <w:rPr>
+            <w:noProof/>
             <w:webHidden/>
           </w:rPr>
           <w:fldChar w:fldCharType="begin"/>
         </w:r>
         <w:r>
           <w:rPr>
-            <w:webHidden/>
-          </w:rPr>
-          <w:instrText>PAGEREF _Toc117484253 \h</w:instrText>
-        </w:r>
-        <w:r>
-          <w:rPr>
-            <w:webHidden/>
-          </w:rPr>
-        </w:r>
-        <w:r>
-          <w:rPr>
+            <w:noProof/>
+            <w:webHidden/>
+          </w:rPr>
+          <w:instrText xml:space="preserve"> PAGEREF _Toc507709292 \h </w:instrText>
+        </w:r>
+        <w:r>
+          <w:rPr>
+            <w:noProof/>
+            <w:webHidden/>
+          </w:rPr>
+        </w:r>
+        <w:r>
+          <w:rPr>
+            <w:noProof/>
             <w:webHidden/>
           </w:rPr>
           <w:fldChar w:fldCharType="separate"/>
         </w:r>
         <w:r>
           <w:rPr>
-            <w:rStyle w:val="IndexLink"/>
-            <w:webHidden/>
-          </w:rPr>
-          <w:t>3 High-Level Design</w:t>
-        </w:r>
-        <w:r>
-          <w:rPr>
-            <w:rStyle w:val="IndexLink"/>
-            <w:webHidden/>
-          </w:rPr>
-          <w:tab/>
-          <w:t>3</w:t>
-        </w:r>
-        <w:r>
-          <w:rPr>
+            <w:noProof/>
+            <w:webHidden/>
+          </w:rPr>
+          <w:t>2</w:t>
+        </w:r>
+        <w:r>
+          <w:rPr>
+            <w:noProof/>
             <w:webHidden/>
           </w:rPr>
           <w:fldChar w:fldCharType="end"/>
@@ -805,291 +822,69 @@
           <w:tab w:val="right" w:leader="dot" w:pos="9350"/>
         </w:tabs>
         <w:rPr>
+          <w:rFonts w:asciiTheme="minorHAnsi" w:eastAsiaTheme="minorEastAsia" w:hAnsiTheme="minorHAnsi" w:cstheme="minorBidi"/>
           <w:b w:val="0"/>
+          <w:bCs w:val="0"/>
           <w:caps w:val="0"/>
-          <w:sz w:val="24"/>
-        </w:rPr>
-      </w:pPr>
-      <w:hyperlink w:anchor="_Toc117484254">
-        <w:r>
-          <w:rPr>
+          <w:noProof/>
+          <w:color w:val="auto"/>
+          <w:sz w:val="22"/>
+          <w:szCs w:val="22"/>
+          <w:lang w:val="en-US"/>
+        </w:rPr>
+      </w:pPr>
+      <w:hyperlink w:anchor="_Toc507709293" w:history="1">
+        <w:r>
+          <w:rPr>
+            <w:rStyle w:val="Hyperlink"/>
+            <w:noProof/>
+          </w:rPr>
+          <w:t>2.2 Component 1..n</w:t>
+        </w:r>
+        <w:r>
+          <w:rPr>
+            <w:noProof/>
+            <w:webHidden/>
+          </w:rPr>
+          <w:tab/>
+        </w:r>
+        <w:r>
+          <w:rPr>
+            <w:noProof/>
             <w:webHidden/>
           </w:rPr>
           <w:fldChar w:fldCharType="begin"/>
         </w:r>
         <w:r>
           <w:rPr>
-            <w:webHidden/>
-          </w:rPr>
-          <w:instrText>PAGEREF _Toc117484254 \h</w:instrText>
-        </w:r>
-        <w:r>
-          <w:rPr>
-            <w:webHidden/>
-          </w:rPr>
-        </w:r>
-        <w:r>
-          <w:rPr>
+            <w:noProof/>
+            <w:webHidden/>
+          </w:rPr>
+          <w:instrText xml:space="preserve"> PAGEREF _Toc507709293 \h </w:instrText>
+        </w:r>
+        <w:r>
+          <w:rPr>
+            <w:noProof/>
+            <w:webHidden/>
+          </w:rPr>
+        </w:r>
+        <w:r>
+          <w:rPr>
+            <w:noProof/>
             <w:webHidden/>
           </w:rPr>
           <w:fldChar w:fldCharType="separate"/>
         </w:r>
         <w:r>
           <w:rPr>
-            <w:rStyle w:val="IndexLink"/>
-            <w:webHidden/>
-          </w:rPr>
-          <w:t xml:space="preserve">4 </w:t>
-        </w:r>
-        <w:r>
-          <w:rPr>
-            <w:rStyle w:val="IndexLink"/>
-            <w:webHidden/>
-          </w:rPr>
-          <w:t>Low-Level Design</w:t>
-        </w:r>
-        <w:r>
-          <w:rPr>
-            <w:rStyle w:val="IndexLink"/>
-            <w:webHidden/>
-          </w:rPr>
-          <w:tab/>
-          <w:t>4</w:t>
-        </w:r>
-        <w:r>
-          <w:rPr>
-            <w:webHidden/>
-          </w:rPr>
-          <w:fldChar w:fldCharType="end"/>
-        </w:r>
-      </w:hyperlink>
-    </w:p>
-    <w:p>
-      <w:pPr>
-        <w:pStyle w:val="TOC2"/>
-        <w:tabs>
-          <w:tab w:val="right" w:leader="dot" w:pos="9350"/>
-        </w:tabs>
-        <w:rPr>
-          <w:smallCaps w:val="0"/>
-          <w:sz w:val="24"/>
-        </w:rPr>
-      </w:pPr>
-      <w:hyperlink w:anchor="_Toc117484257">
-        <w:r>
-          <w:rPr>
-            <w:webHidden/>
-          </w:rPr>
-          <w:fldChar w:fldCharType="begin"/>
-        </w:r>
-        <w:r>
-          <w:rPr>
-            <w:webHidden/>
-          </w:rPr>
-          <w:instrText>PAGEREF _Toc117484257 \h</w:instrText>
-        </w:r>
-        <w:r>
-          <w:rPr>
-            <w:webHidden/>
-          </w:rPr>
-        </w:r>
-        <w:r>
-          <w:rPr>
-            <w:webHidden/>
-          </w:rPr>
-          <w:fldChar w:fldCharType="separate"/>
-        </w:r>
-        <w:r>
-          <w:rPr>
-            <w:rStyle w:val="IndexLink"/>
-            <w:webHidden/>
-          </w:rPr>
-          <w:t>4.1 Modules Overview</w:t>
-        </w:r>
-        <w:r>
-          <w:rPr>
-            <w:rStyle w:val="IndexLink"/>
-            <w:webHidden/>
-          </w:rPr>
-          <w:tab/>
-          <w:t>4</w:t>
-        </w:r>
-        <w:r>
-          <w:rPr>
-            <w:webHidden/>
-          </w:rPr>
-          <w:fldChar w:fldCharType="end"/>
-        </w:r>
-      </w:hyperlink>
-    </w:p>
-    <w:p>
-      <w:pPr>
-        <w:pStyle w:val="TOC2"/>
-        <w:tabs>
-          <w:tab w:val="right" w:leader="dot" w:pos="9350"/>
-        </w:tabs>
-        <w:rPr>
-          <w:smallCaps w:val="0"/>
-          <w:sz w:val="24"/>
-        </w:rPr>
-      </w:pPr>
-      <w:hyperlink w:anchor="_Toc117484258">
-        <w:r>
-          <w:rPr>
-            <w:webHidden/>
-          </w:rPr>
-          <w:fldChar w:fldCharType="begin"/>
-        </w:r>
-        <w:r>
-          <w:rPr>
-            <w:webHidden/>
-          </w:rPr>
-          <w:instrText>PAGEREF _Toc117484258 \h</w:instrText>
-        </w:r>
-        <w:r>
-          <w:rPr>
-            <w:webHidden/>
-          </w:rPr>
-        </w:r>
-        <w:r>
-          <w:rPr>
-            <w:webHidden/>
-          </w:rPr>
-          <w:fldChar w:fldCharType="separate"/>
-        </w:r>
-        <w:r>
-          <w:rPr>
-            <w:rStyle w:val="IndexLink"/>
-            <w:webHidden/>
-          </w:rPr>
-          <w:t>4.2 Module Specifications</w:t>
-        </w:r>
-        <w:r>
-          <w:rPr>
-            <w:rStyle w:val="IndexLink"/>
-            <w:webHidden/>
-          </w:rPr>
-          <w:tab/>
-          <w:t>4</w:t>
-        </w:r>
-        <w:r>
-          <w:rPr>
-            <w:webHidden/>
-          </w:rPr>
-          <w:fldChar w:fldCharType="end"/>
-        </w:r>
-      </w:hyperlink>
-    </w:p>
-    <w:p>
-      <w:pPr>
-        <w:pStyle w:val="TOC3"/>
-        <w:tabs>
-          <w:tab w:val="right" w:leader="dot" w:pos="9350"/>
-        </w:tabs>
-        <w:rPr>
-          <w:i w:val="0"/>
-          <w:sz w:val="24"/>
-        </w:rPr>
-      </w:pPr>
-      <w:hyperlink w:anchor="_Toc117484259">
-        <w:r>
-          <w:rPr>
-            <w:webHidden/>
-          </w:rPr>
-          <w:fldChar w:fldCharType="begin"/>
-        </w:r>
-        <w:r>
-          <w:rPr>
-            <w:webHidden/>
-          </w:rPr>
-          <w:instrText>PAGEREF _Toc117484259 \h</w:instrText>
-        </w:r>
-        <w:r>
-          <w:rPr>
-            <w:webHidden/>
-          </w:rPr>
-        </w:r>
-        <w:r>
-          <w:rPr>
-            <w:webHidden/>
-          </w:rPr>
-          <w:fldChar w:fldCharType="separate"/>
-        </w:r>
-        <w:r>
-          <w:rPr>
-            <w:rStyle w:val="IndexLink"/>
-            <w:webHidden/>
-          </w:rPr>
-          <w:t>4.2.1 Module X1</w:t>
-        </w:r>
-        <w:r>
-          <w:rPr>
-            <w:rStyle w:val="IndexLink"/>
-            <w:webHidden/>
-          </w:rPr>
-          <w:tab/>
-          <w:t>4</w:t>
-        </w:r>
-        <w:r>
-          <w:rPr>
-            <w:webHidden/>
-          </w:rPr>
-          <w:fldChar w:fldCharType="end"/>
-        </w:r>
-      </w:hyperlink>
-    </w:p>
-    <w:p>
-      <w:pPr>
-        <w:pStyle w:val="TOC3"/>
-        <w:tabs>
-          <w:tab w:val="right" w:leader="dot" w:pos="9350"/>
-        </w:tabs>
-        <w:rPr>
-          <w:i w:val="0"/>
-          <w:sz w:val="24"/>
-        </w:rPr>
-      </w:pPr>
-      <w:hyperlink w:anchor="_Toc117484260">
-        <w:r>
-          <w:rPr>
-            <w:webHidden/>
-          </w:rPr>
-          <w:fldChar w:fldCharType="begin"/>
-        </w:r>
-        <w:r>
-          <w:rPr>
-            <w:webHidden/>
-          </w:rPr>
-          <w:instrText>PAGEREF _Toc117484260 \h</w:instrText>
-        </w:r>
-        <w:r>
-          <w:rPr>
-            <w:webHidden/>
-          </w:rPr>
-        </w:r>
-        <w:r>
-          <w:rPr>
-            <w:webHidden/>
-          </w:rPr>
-          <w:fldChar w:fldCharType="separate"/>
-        </w:r>
-        <w:r>
-          <w:rPr>
-            <w:rStyle w:val="IndexLink"/>
-            <w:webHidden/>
-          </w:rPr>
-          <w:t>4.2.2 Module X2</w:t>
-        </w:r>
-        <w:r>
-          <w:rPr>
-            <w:rStyle w:val="IndexLink"/>
-            <w:webHidden/>
-          </w:rPr>
-          <w:tab/>
-          <w:t>5</w:t>
-        </w:r>
-        <w:r>
-          <w:rPr>
+            <w:noProof/>
+            <w:webHidden/>
+          </w:rPr>
+          <w:t>2</w:t>
+        </w:r>
+        <w:r>
+          <w:rPr>
+            <w:noProof/>
             <w:webHidden/>
           </w:rPr>
           <w:fldChar w:fldCharType="end"/>
@@ -1103,58 +898,475 @@
           <w:tab w:val="right" w:leader="dot" w:pos="9350"/>
         </w:tabs>
         <w:rPr>
+          <w:rFonts w:asciiTheme="minorHAnsi" w:eastAsiaTheme="minorEastAsia" w:hAnsiTheme="minorHAnsi" w:cstheme="minorBidi"/>
           <w:b w:val="0"/>
+          <w:bCs w:val="0"/>
           <w:caps w:val="0"/>
-          <w:sz w:val="24"/>
-        </w:rPr>
-      </w:pPr>
-      <w:hyperlink w:anchor="_Toc117484261">
-        <w:r>
-          <w:rPr>
+          <w:noProof/>
+          <w:color w:val="auto"/>
+          <w:sz w:val="22"/>
+          <w:szCs w:val="22"/>
+          <w:lang w:val="en-US"/>
+        </w:rPr>
+      </w:pPr>
+      <w:hyperlink w:anchor="_Toc507709294" w:history="1">
+        <w:r>
+          <w:rPr>
+            <w:rStyle w:val="Hyperlink"/>
+            <w:noProof/>
+          </w:rPr>
+          <w:t>3 High-Level Design</w:t>
+        </w:r>
+        <w:r>
+          <w:rPr>
+            <w:noProof/>
+            <w:webHidden/>
+          </w:rPr>
+          <w:tab/>
+        </w:r>
+        <w:r>
+          <w:rPr>
+            <w:noProof/>
             <w:webHidden/>
           </w:rPr>
           <w:fldChar w:fldCharType="begin"/>
         </w:r>
         <w:r>
           <w:rPr>
-            <w:webHidden/>
-          </w:rPr>
-          <w:instrText>PAGEREF _Toc117484261 \h</w:instrText>
-        </w:r>
-        <w:r>
-          <w:rPr>
-            <w:webHidden/>
-          </w:rPr>
-        </w:r>
-        <w:r>
-          <w:rPr>
+            <w:noProof/>
+            <w:webHidden/>
+          </w:rPr>
+          <w:instrText xml:space="preserve"> PAGEREF _Toc507709294 \h </w:instrText>
+        </w:r>
+        <w:r>
+          <w:rPr>
+            <w:noProof/>
+            <w:webHidden/>
+          </w:rPr>
+        </w:r>
+        <w:r>
+          <w:rPr>
+            <w:noProof/>
             <w:webHidden/>
           </w:rPr>
           <w:fldChar w:fldCharType="separate"/>
         </w:r>
         <w:r>
           <w:rPr>
-            <w:rStyle w:val="IndexLink"/>
-            <w:webHidden/>
-          </w:rPr>
-          <w:t>Appendix A – Group Log</w:t>
-        </w:r>
-        <w:r>
-          <w:rPr>
-            <w:rStyle w:val="IndexLink"/>
+            <w:noProof/>
+            <w:webHidden/>
+          </w:rPr>
+          <w:t>4</w:t>
+        </w:r>
+        <w:r>
+          <w:rPr>
+            <w:noProof/>
+            <w:webHidden/>
+          </w:rPr>
+          <w:fldChar w:fldCharType="end"/>
+        </w:r>
+      </w:hyperlink>
+    </w:p>
+    <w:p>
+      <w:pPr>
+        <w:pStyle w:val="TOC1"/>
+        <w:tabs>
+          <w:tab w:val="right" w:leader="dot" w:pos="9350"/>
+        </w:tabs>
+        <w:rPr>
+          <w:rFonts w:asciiTheme="minorHAnsi" w:eastAsiaTheme="minorEastAsia" w:hAnsiTheme="minorHAnsi" w:cstheme="minorBidi"/>
+          <w:b w:val="0"/>
+          <w:bCs w:val="0"/>
+          <w:caps w:val="0"/>
+          <w:noProof/>
+          <w:color w:val="auto"/>
+          <w:sz w:val="22"/>
+          <w:szCs w:val="22"/>
+          <w:lang w:val="en-US"/>
+        </w:rPr>
+      </w:pPr>
+      <w:hyperlink w:anchor="_Toc507709295" w:history="1">
+        <w:r>
+          <w:rPr>
+            <w:rStyle w:val="Hyperlink"/>
+            <w:noProof/>
+          </w:rPr>
+          <w:t>3.1 View / Model Component 1..n</w:t>
+        </w:r>
+        <w:r>
+          <w:rPr>
+            <w:noProof/>
             <w:webHidden/>
           </w:rPr>
           <w:tab/>
         </w:r>
         <w:r>
           <w:rPr>
-            <w:rStyle w:val="IndexLink"/>
-            <w:webHidden/>
-          </w:rPr>
-          <w:t>6</w:t>
-        </w:r>
-        <w:r>
-          <w:rPr>
+            <w:noProof/>
+            <w:webHidden/>
+          </w:rPr>
+          <w:fldChar w:fldCharType="begin"/>
+        </w:r>
+        <w:r>
+          <w:rPr>
+            <w:noProof/>
+            <w:webHidden/>
+          </w:rPr>
+          <w:instrText xml:space="preserve"> PAGEREF _Toc507709295 \h </w:instrText>
+        </w:r>
+        <w:r>
+          <w:rPr>
+            <w:noProof/>
+            <w:webHidden/>
+          </w:rPr>
+        </w:r>
+        <w:r>
+          <w:rPr>
+            <w:noProof/>
+            <w:webHidden/>
+          </w:rPr>
+          <w:fldChar w:fldCharType="separate"/>
+        </w:r>
+        <w:r>
+          <w:rPr>
+            <w:noProof/>
+            <w:webHidden/>
+          </w:rPr>
+          <w:t>5</w:t>
+        </w:r>
+        <w:r>
+          <w:rPr>
+            <w:noProof/>
+            <w:webHidden/>
+          </w:rPr>
+          <w:fldChar w:fldCharType="end"/>
+        </w:r>
+      </w:hyperlink>
+    </w:p>
+    <w:p>
+      <w:pPr>
+        <w:pStyle w:val="TOC1"/>
+        <w:tabs>
+          <w:tab w:val="right" w:leader="dot" w:pos="9350"/>
+        </w:tabs>
+        <w:rPr>
+          <w:rFonts w:asciiTheme="minorHAnsi" w:eastAsiaTheme="minorEastAsia" w:hAnsiTheme="minorHAnsi" w:cstheme="minorBidi"/>
+          <w:b w:val="0"/>
+          <w:bCs w:val="0"/>
+          <w:caps w:val="0"/>
+          <w:noProof/>
+          <w:color w:val="auto"/>
+          <w:sz w:val="22"/>
+          <w:szCs w:val="22"/>
+          <w:lang w:val="en-US"/>
+        </w:rPr>
+      </w:pPr>
+      <w:hyperlink w:anchor="_Toc507709296" w:history="1">
+        <w:r>
+          <w:rPr>
+            <w:rStyle w:val="Hyperlink"/>
+            <w:noProof/>
+          </w:rPr>
+          <w:t xml:space="preserve">3.1.1 Overview </w:t>
+        </w:r>
+        <w:r>
+          <w:rPr>
+            <w:rStyle w:val="Hyperlink"/>
+            <w:noProof/>
+          </w:rPr>
+          <w:t>.</w:t>
+        </w:r>
+        <w:r>
+          <w:rPr>
+            <w:noProof/>
+            <w:webHidden/>
+          </w:rPr>
+          <w:tab/>
+        </w:r>
+        <w:r>
+          <w:rPr>
+            <w:noProof/>
+            <w:webHidden/>
+          </w:rPr>
+          <w:fldChar w:fldCharType="begin"/>
+        </w:r>
+        <w:r>
+          <w:rPr>
+            <w:noProof/>
+            <w:webHidden/>
+          </w:rPr>
+          <w:instrText xml:space="preserve"> PAGEREF _Toc507709296 \h </w:instrText>
+        </w:r>
+        <w:r>
+          <w:rPr>
+            <w:noProof/>
+            <w:webHidden/>
+          </w:rPr>
+        </w:r>
+        <w:r>
+          <w:rPr>
+            <w:noProof/>
+            <w:webHidden/>
+          </w:rPr>
+          <w:fldChar w:fldCharType="separate"/>
+        </w:r>
+        <w:r>
+          <w:rPr>
+            <w:noProof/>
+            <w:webHidden/>
+          </w:rPr>
+          <w:t>5</w:t>
+        </w:r>
+        <w:r>
+          <w:rPr>
+            <w:noProof/>
+            <w:webHidden/>
+          </w:rPr>
+          <w:fldChar w:fldCharType="end"/>
+        </w:r>
+      </w:hyperlink>
+    </w:p>
+    <w:p>
+      <w:pPr>
+        <w:pStyle w:val="TOC1"/>
+        <w:tabs>
+          <w:tab w:val="right" w:leader="dot" w:pos="9350"/>
+        </w:tabs>
+        <w:rPr>
+          <w:rFonts w:asciiTheme="minorHAnsi" w:eastAsiaTheme="minorEastAsia" w:hAnsiTheme="minorHAnsi" w:cstheme="minorBidi"/>
+          <w:b w:val="0"/>
+          <w:bCs w:val="0"/>
+          <w:caps w:val="0"/>
+          <w:noProof/>
+          <w:color w:val="auto"/>
+          <w:sz w:val="22"/>
+          <w:szCs w:val="22"/>
+          <w:lang w:val="en-US"/>
+        </w:rPr>
+      </w:pPr>
+      <w:hyperlink w:anchor="_Toc507709297" w:history="1">
+        <w:r>
+          <w:rPr>
+            <w:rStyle w:val="Hyperlink"/>
+            <w:i/>
+            <w:noProof/>
+          </w:rPr>
+          <w:t>3.1.2 Requirements for Design</w:t>
+        </w:r>
+        <w:r>
+          <w:rPr>
+            <w:noProof/>
+            <w:webHidden/>
+          </w:rPr>
+          <w:tab/>
+        </w:r>
+        <w:r>
+          <w:rPr>
+            <w:noProof/>
+            <w:webHidden/>
+          </w:rPr>
+          <w:fldChar w:fldCharType="begin"/>
+        </w:r>
+        <w:r>
+          <w:rPr>
+            <w:noProof/>
+            <w:webHidden/>
+          </w:rPr>
+          <w:instrText xml:space="preserve"> PAGEREF _Toc507709297 \h </w:instrText>
+        </w:r>
+        <w:r>
+          <w:rPr>
+            <w:noProof/>
+            <w:webHidden/>
+          </w:rPr>
+        </w:r>
+        <w:r>
+          <w:rPr>
+            <w:noProof/>
+            <w:webHidden/>
+          </w:rPr>
+          <w:fldChar w:fldCharType="separate"/>
+        </w:r>
+        <w:r>
+          <w:rPr>
+            <w:noProof/>
+            <w:webHidden/>
+          </w:rPr>
+          <w:t>5</w:t>
+        </w:r>
+        <w:r>
+          <w:rPr>
+            <w:noProof/>
+            <w:webHidden/>
+          </w:rPr>
+          <w:fldChar w:fldCharType="end"/>
+        </w:r>
+      </w:hyperlink>
+    </w:p>
+    <w:p>
+      <w:pPr>
+        <w:pStyle w:val="TOC1"/>
+        <w:tabs>
+          <w:tab w:val="right" w:leader="dot" w:pos="9350"/>
+        </w:tabs>
+        <w:rPr>
+          <w:rFonts w:asciiTheme="minorHAnsi" w:eastAsiaTheme="minorEastAsia" w:hAnsiTheme="minorHAnsi" w:cstheme="minorBidi"/>
+          <w:b w:val="0"/>
+          <w:bCs w:val="0"/>
+          <w:caps w:val="0"/>
+          <w:noProof/>
+          <w:color w:val="auto"/>
+          <w:sz w:val="22"/>
+          <w:szCs w:val="22"/>
+          <w:lang w:val="en-US"/>
+        </w:rPr>
+      </w:pPr>
+      <w:hyperlink w:anchor="_Toc507709298" w:history="1">
+        <w:r>
+          <w:rPr>
+            <w:rStyle w:val="Hyperlink"/>
+            <w:noProof/>
+          </w:rPr>
+          <w:t>4 Low-Level Design</w:t>
+        </w:r>
+        <w:r>
+          <w:rPr>
+            <w:noProof/>
+            <w:webHidden/>
+          </w:rPr>
+          <w:tab/>
+        </w:r>
+        <w:r>
+          <w:rPr>
+            <w:noProof/>
+            <w:webHidden/>
+          </w:rPr>
+          <w:fldChar w:fldCharType="begin"/>
+        </w:r>
+        <w:r>
+          <w:rPr>
+            <w:noProof/>
+            <w:webHidden/>
+          </w:rPr>
+          <w:instrText xml:space="preserve"> PAGEREF _Toc507709298 \h </w:instrText>
+        </w:r>
+        <w:r>
+          <w:rPr>
+            <w:noProof/>
+            <w:webHidden/>
+          </w:rPr>
+        </w:r>
+        <w:r>
+          <w:rPr>
+            <w:noProof/>
+            <w:webHidden/>
+          </w:rPr>
+          <w:fldChar w:fldCharType="separate"/>
+        </w:r>
+        <w:r>
+          <w:rPr>
+            <w:noProof/>
+            <w:webHidden/>
+          </w:rPr>
+          <w:t>7</w:t>
+        </w:r>
+        <w:r>
+          <w:rPr>
+            <w:noProof/>
+            <w:webHidden/>
+          </w:rPr>
+          <w:fldChar w:fldCharType="end"/>
+        </w:r>
+      </w:hyperlink>
+    </w:p>
+    <w:p>
+      <w:pPr>
+        <w:pStyle w:val="TOC2"/>
+        <w:tabs>
+          <w:tab w:val="left" w:pos="880"/>
+          <w:tab w:val="right" w:leader="dot" w:pos="9350"/>
+        </w:tabs>
+        <w:rPr>
+          <w:rFonts w:asciiTheme="minorHAnsi" w:eastAsiaTheme="minorEastAsia" w:hAnsiTheme="minorHAnsi" w:cstheme="minorBidi"/>
+          <w:smallCaps w:val="0"/>
+          <w:noProof/>
+          <w:color w:val="auto"/>
+          <w:sz w:val="22"/>
+          <w:szCs w:val="22"/>
+          <w:lang w:val="en-US"/>
+        </w:rPr>
+      </w:pPr>
+      <w:hyperlink w:anchor="_Toc507709299" w:history="1">
+        <w:r>
+          <w:rPr>
+            <w:rStyle w:val="Hyperlink"/>
+            <w:noProof/>
+          </w:rPr>
+          <w:t>1.1</w:t>
+        </w:r>
+        <w:r>
+          <w:rPr>
+            <w:rFonts w:asciiTheme="minorHAnsi" w:eastAsiaTheme="minorEastAsia" w:hAnsiTheme="minorHAnsi" w:cstheme="minorBidi"/>
+            <w:smallCaps w:val="0"/>
+            <w:noProof/>
+            <w:color w:val="auto"/>
+            <w:sz w:val="22"/>
+            <w:szCs w:val="22"/>
+            <w:lang w:val="en-US"/>
+          </w:rPr>
+          <w:tab/>
+        </w:r>
+        <w:r>
+          <w:rPr>
+            <w:rStyle w:val="Hyperlink"/>
+            <w:noProof/>
+          </w:rPr>
+          <w:t>View / Model Component 1..n</w:t>
+        </w:r>
+        <w:r>
+          <w:rPr>
+            <w:noProof/>
+            <w:webHidden/>
+          </w:rPr>
+          <w:tab/>
+        </w:r>
+        <w:r>
+          <w:rPr>
+            <w:noProof/>
+            <w:webHidden/>
+          </w:rPr>
+          <w:fldChar w:fldCharType="begin"/>
+        </w:r>
+        <w:r>
+          <w:rPr>
+            <w:noProof/>
+            <w:webHidden/>
+          </w:rPr>
+          <w:instrText xml:space="preserve"> PAGEREF _Toc507709299 \h </w:instrText>
+        </w:r>
+        <w:r>
+          <w:rPr>
+            <w:noProof/>
+            <w:webHidden/>
+          </w:rPr>
+        </w:r>
+        <w:r>
+          <w:rPr>
+            <w:noProof/>
+            <w:webHidden/>
+          </w:rPr>
+          <w:fldChar w:fldCharType="separate"/>
+        </w:r>
+        <w:r>
+          <w:rPr>
+            <w:noProof/>
+            <w:webHidden/>
+          </w:rPr>
+          <w:t>7</w:t>
+        </w:r>
+        <w:r>
+          <w:rPr>
+            <w:noProof/>
             <w:webHidden/>
           </w:rPr>
           <w:fldChar w:fldCharType="end"/>
@@ -1165,18 +1377,10 @@
       <w:pPr>
         <w:pStyle w:val="Heading1"/>
         <w:numPr>
-          <w:ilvl w:val="1"/>
-          <w:numId w:val="2"/>
+          <w:ilvl w:val="0"/>
+          <w:numId w:val="0"/>
         </w:numPr>
       </w:pPr>
-      <w:r>
-        <w:t xml:space="preserve"> </w:t>
-      </w:r>
-      <w:bookmarkStart w:id="4" w:name="_Toc117484243"/>
-      <w:bookmarkEnd w:id="4"/>
-      <w:r>
-        <w:t>Revisions</w:t>
-      </w:r>
       <w:r>
         <w:fldChar w:fldCharType="end"/>
       </w:r>
@@ -1364,16 +1568,8 @@
               <w:rPr>
                 <w:rFonts w:ascii="Arial" w:hAnsi="Arial"/>
               </w:rPr>
-              <w:t xml:space="preserve">Kevin </w:t>
+              <w:t>Kevin Zarzana</w:t>
             </w:r>
-            <w:proofErr w:type="spellStart"/>
-            <w:r>
-              <w:rPr>
-                <w:rFonts w:ascii="Arial" w:hAnsi="Arial"/>
-              </w:rPr>
-              <w:t>Zarzana</w:t>
-            </w:r>
-            <w:proofErr w:type="spellEnd"/>
           </w:p>
         </w:tc>
         <w:tc>
@@ -1496,46 +1692,23 @@
           <w:rFonts w:ascii="Arial" w:hAnsi="Arial"/>
           <w:color w:val="00000A"/>
         </w:rPr>
-        <w:t>are g</w:t>
-      </w:r>
+        <w:t xml:space="preserve">are general and apply to any SDS, these that are in black are applicable specifically for this course. This template is based on the work by Karl. E </w:t>
+      </w:r>
+      <w:proofErr w:type="spellStart"/>
       <w:r>
         <w:rPr>
           <w:rFonts w:ascii="Arial" w:hAnsi="Arial"/>
           <w:color w:val="00000A"/>
         </w:rPr>
-        <w:t xml:space="preserve">eneral and apply to any SDS, these that are in black are applicable specifically for this course. This template is based on the work by Karl. E </w:t>
-      </w:r>
-      <w:proofErr w:type="spellStart"/>
+        <w:t>Wiegers</w:t>
+      </w:r>
+      <w:proofErr w:type="spellEnd"/>
       <w:r>
         <w:rPr>
           <w:rFonts w:ascii="Arial" w:hAnsi="Arial"/>
           <w:color w:val="00000A"/>
         </w:rPr>
-        <w:t>Wiegers</w:t>
-      </w:r>
-      <w:proofErr w:type="spellEnd"/>
-      <w:r>
-        <w:rPr>
-          <w:rFonts w:ascii="Arial" w:hAnsi="Arial"/>
-          <w:color w:val="00000A"/>
-        </w:rPr>
-        <w:t xml:space="preserve">, Steve </w:t>
-      </w:r>
-      <w:proofErr w:type="spellStart"/>
-      <w:r>
-        <w:rPr>
-          <w:rFonts w:ascii="Arial" w:hAnsi="Arial"/>
-          <w:color w:val="00000A"/>
-        </w:rPr>
-        <w:t>McConnel</w:t>
-      </w:r>
-      <w:proofErr w:type="spellEnd"/>
-      <w:r>
-        <w:rPr>
-          <w:rFonts w:ascii="Arial" w:hAnsi="Arial"/>
-          <w:color w:val="00000A"/>
-        </w:rPr>
-        <w:t xml:space="preserve"> of </w:t>
+        <w:t xml:space="preserve">, Steve McConnel of </w:t>
       </w:r>
       <w:proofErr w:type="spellStart"/>
       <w:r>
@@ -1563,13 +1736,13 @@
         </w:numPr>
       </w:pPr>
       <w:bookmarkStart w:id="5" w:name="_Toc517668538"/>
-      <w:bookmarkStart w:id="6" w:name="_Toc117484244"/>
+      <w:bookmarkStart w:id="6" w:name="_Toc507709285"/>
       <w:bookmarkEnd w:id="5"/>
-      <w:bookmarkEnd w:id="6"/>
       <w:r>
         <w:lastRenderedPageBreak/>
         <w:t>Introduction</w:t>
       </w:r>
+      <w:bookmarkEnd w:id="6"/>
     </w:p>
     <w:p>
       <w:pPr>
@@ -1579,11 +1752,11 @@
           <w:numId w:val="2"/>
         </w:numPr>
       </w:pPr>
-      <w:bookmarkStart w:id="7" w:name="_Toc117484245"/>
+      <w:bookmarkStart w:id="7" w:name="_Toc507709286"/>
+      <w:r>
+        <w:t>Purpose</w:t>
+      </w:r>
       <w:bookmarkEnd w:id="7"/>
-      <w:r>
-        <w:t>Purpose</w:t>
-      </w:r>
     </w:p>
     <w:p>
       <w:r>
@@ -1591,10 +1764,7 @@
       </w:r>
       <w:r>
         <w:tab/>
-        <w:t>The Game of Chess program</w:t>
-      </w:r>
-      <w:r>
-        <w:t xml:space="preserve"> is a program used to play a game. The program allows for a User to play chess against a computer player. The player can select the board pieces presented on a 3-D game board and move the pieces with mouse clicks on the game board.</w:t>
+        <w:t>The Game of Chess program is a program used to play a game. The program allows for a User to play chess against a computer player. The player can select the board pieces presented on a 3-D game board and move the pieces with mouse clicks on the game board.</w:t>
       </w:r>
     </w:p>
     <w:p>
@@ -1605,15 +1775,15 @@
           <w:numId w:val="2"/>
         </w:numPr>
       </w:pPr>
-      <w:bookmarkStart w:id="8" w:name="_Toc117484246"/>
-      <w:bookmarkStart w:id="9" w:name="_Toc517668539"/>
-      <w:bookmarkStart w:id="10" w:name="_Toc517251108"/>
+      <w:bookmarkStart w:id="8" w:name="_Toc517668539"/>
+      <w:bookmarkStart w:id="9" w:name="_Toc517251108"/>
+      <w:bookmarkStart w:id="10" w:name="_Toc507709287"/>
       <w:bookmarkEnd w:id="8"/>
       <w:bookmarkEnd w:id="9"/>
+      <w:r>
+        <w:t>System Overview</w:t>
+      </w:r>
       <w:bookmarkEnd w:id="10"/>
-      <w:r>
-        <w:t>System Overview</w:t>
-      </w:r>
     </w:p>
     <w:p>
       <w:r>
@@ -1623,35 +1793,21 @@
         <w:rPr>
           <w:highlight w:val="yellow"/>
         </w:rPr>
-        <w:t>The Gam</w:t>
-      </w:r>
+        <w:t xml:space="preserve">The Game of Chess begins with </w:t>
+      </w:r>
+      <w:proofErr w:type="gramStart"/>
       <w:r>
         <w:rPr>
           <w:highlight w:val="yellow"/>
         </w:rPr>
-        <w:t xml:space="preserve">e of Chess begins with </w:t>
-      </w:r>
-      <w:proofErr w:type="spellStart"/>
-      <w:proofErr w:type="gramStart"/>
+        <w:t>a</w:t>
+      </w:r>
+      <w:proofErr w:type="gramEnd"/>
       <w:r>
         <w:rPr>
           <w:highlight w:val="yellow"/>
         </w:rPr>
-        <w:t>a</w:t>
-      </w:r>
-      <w:proofErr w:type="spellEnd"/>
-      <w:proofErr w:type="gramEnd"/>
-      <w:r>
-        <w:rPr>
-          <w:highlight w:val="yellow"/>
-        </w:rPr>
-        <w:t xml:space="preserve"> opening title screen giving the option to Play a New Game, Load a Past Game, Change Settings, or Quit. After the New Game button is pressed the program will load the Game Board and pieces in the starting positions. If the Load Game</w:t>
-      </w:r>
-      <w:r>
-        <w:rPr>
-          <w:highlight w:val="yellow"/>
-        </w:rPr>
-        <w:t xml:space="preserve"> button is pressed a list of previously saved sessions will be presented and the User will be able to make a selection of which game to load.</w:t>
+        <w:t xml:space="preserve"> opening title screen giving the option to Play a New Game, Load a Past Game, Change Settings, or Quit. After the New Game button is pressed the program will load the Game Board and pieces in the starting positions. If the Load Game button is pressed a list of previously saved sessions will be presented and the User will be able to make a selection of which game to load.</w:t>
       </w:r>
     </w:p>
     <w:p>
@@ -1662,13 +1818,7 @@
         <w:rPr>
           <w:rFonts w:ascii="Arial" w:hAnsi="Arial"/>
         </w:rPr>
-        <w:t>&lt;Brief high-level description of system structure, functionality, interactions with external systems, system issue</w:t>
-      </w:r>
-      <w:r>
-        <w:rPr>
-          <w:rFonts w:ascii="Arial" w:hAnsi="Arial"/>
-        </w:rPr>
-        <w:t>s, etc.</w:t>
+        <w:t>&lt;Brief high-level description of system structure, functionality, interactions with external systems, system issues, etc.</w:t>
       </w:r>
     </w:p>
     <w:p>
@@ -1690,18 +1840,18 @@
           <w:numId w:val="2"/>
         </w:numPr>
       </w:pPr>
-      <w:bookmarkStart w:id="11" w:name="_Toc117484247"/>
-      <w:bookmarkStart w:id="12" w:name="_Toc517251109"/>
-      <w:bookmarkStart w:id="13" w:name="_Toc517668543"/>
+      <w:bookmarkStart w:id="11" w:name="_Toc517251109"/>
+      <w:bookmarkStart w:id="12" w:name="_Toc517668543"/>
+      <w:bookmarkStart w:id="13" w:name="_Toc507709288"/>
       <w:r>
         <w:t>Definitions, Acronyms</w:t>
       </w:r>
       <w:bookmarkEnd w:id="11"/>
       <w:bookmarkEnd w:id="12"/>
+      <w:r>
+        <w:t xml:space="preserve"> and Abbreviations</w:t>
+      </w:r>
       <w:bookmarkEnd w:id="13"/>
-      <w:r>
-        <w:t xml:space="preserve"> and Abbreviations</w:t>
-      </w:r>
     </w:p>
     <w:p>
       <w:r>
@@ -1734,10 +1884,7 @@
         <w:t>Piece</w:t>
       </w:r>
       <w:r>
-        <w:t xml:space="preserve"> – Standard game piece, used as a base Class for rest of the Chess game pieces. Moves alo</w:t>
-      </w:r>
-      <w:r>
-        <w:t>ng the 8 x 8 chess grid board.</w:t>
+        <w:t xml:space="preserve"> – Standard game piece, used as a base Class for rest of the Chess game pieces. Moves along the 8 x 8 chess grid board.</w:t>
       </w:r>
     </w:p>
     <w:p>
@@ -1775,10 +1922,7 @@
         <w:t>King</w:t>
       </w:r>
       <w:r>
-        <w:t xml:space="preserve"> – Most important Chess game piece. Moves in all directions exactly 1 spot. The objective of this </w:t>
-      </w:r>
-      <w:r>
-        <w:t>game is to get the opponents King piece in “checkmate” (Defined further down).</w:t>
+        <w:t xml:space="preserve"> – Most important Chess game piece. Moves in all directions exactly 1 spot. The objective of this game is to get the opponents King piece in “checkmate” (Defined further down).</w:t>
       </w:r>
     </w:p>
     <w:p>
@@ -1824,10 +1968,7 @@
         <w:t>Bishop</w:t>
       </w:r>
       <w:r>
-        <w:t xml:space="preserve"> – Chess game pieces that move diagonally an unlimited </w:t>
-      </w:r>
-      <w:r>
-        <w:t>range unless an opponent blocks the path. There are two of these pieces per player.</w:t>
+        <w:t xml:space="preserve"> – Chess game pieces that move diagonally an unlimited range unless an opponent blocks the path. There are two of these pieces per player.</w:t>
       </w:r>
     </w:p>
     <w:p>
@@ -1865,18 +2006,7 @@
         <w:t>Pawn –</w:t>
       </w:r>
       <w:r>
-        <w:t xml:space="preserve"> Chess ga</w:t>
-      </w:r>
-      <w:r>
-        <w:t xml:space="preserve">me pieces that stand in the front line at the games start. These pieces can only move forward 1 space (or 2 if </w:t>
-      </w:r>
-      <w:proofErr w:type="spellStart"/>
-      <w:r>
-        <w:t>its</w:t>
-      </w:r>
-      <w:proofErr w:type="spellEnd"/>
-      <w:r>
-        <w:t xml:space="preserve"> the piece’s first move) and attack diagonally (forward). This piece cannot go backwards. There are eight of these pieces per player.</w:t>
+        <w:t xml:space="preserve"> Chess game pieces that stand in the front line at the games start. These pieces can only move forward 1 space (or 2 if its the piece’s first move) and attack diagonally (forward). This piece cannot go backwards. There are eight of these pieces per player.</w:t>
       </w:r>
     </w:p>
     <w:p>
@@ -1892,58 +2022,48 @@
           <w:bCs/>
         </w:rPr>
         <w:tab/>
-        <w:t>Chess B</w:t>
-      </w:r>
-      <w:r>
+        <w:t>Chess Board –</w:t>
+      </w:r>
+      <w:r>
+        <w:t xml:space="preserve"> An 8x8 Black &amp; White grid that the Game of Chess is played on.</w:t>
+      </w:r>
+    </w:p>
+    <w:p>
+      <w:pPr>
         <w:rPr>
           <w:b/>
           <w:bCs/>
         </w:rPr>
-        <w:t>oard –</w:t>
-      </w:r>
-      <w:r>
-        <w:t xml:space="preserve"> An 8x8 Black &amp; White grid that the Game of Chess is played on.</w:t>
-      </w:r>
-    </w:p>
-    <w:p>
-      <w:pPr>
+      </w:pPr>
+      <w:r>
         <w:rPr>
           <w:b/>
           <w:bCs/>
         </w:rPr>
-      </w:pPr>
-      <w:r>
+        <w:tab/>
+        <w:t>Player</w:t>
+      </w:r>
+      <w:r>
+        <w:t xml:space="preserve"> – Computer or human who controls game pieces actions.</w:t>
+      </w:r>
+    </w:p>
+    <w:p>
+      <w:pPr>
         <w:rPr>
           <w:b/>
           <w:bCs/>
         </w:rPr>
-        <w:tab/>
-        <w:t>Player</w:t>
-      </w:r>
-      <w:r>
-        <w:t xml:space="preserve"> – Computer or human who controls game pieces actions.</w:t>
-      </w:r>
-    </w:p>
-    <w:p>
-      <w:pPr>
+      </w:pPr>
+      <w:r>
         <w:rPr>
           <w:b/>
           <w:bCs/>
         </w:rPr>
-      </w:pPr>
-      <w:r>
-        <w:rPr>
-          <w:b/>
-          <w:bCs/>
-        </w:rPr>
         <w:tab/>
         <w:t>Check</w:t>
       </w:r>
       <w:r>
-        <w:t xml:space="preserve"> – A Game Status which indicates your King piece is under direct line of fire. Player who is in “check” must move King</w:t>
-      </w:r>
-      <w:r>
-        <w:t xml:space="preserve"> out of harm’s way this turn or risk losing the game.</w:t>
+        <w:t xml:space="preserve"> – A Game Status which indicates your King piece is under direct line of fire. Player who is in “check” must move King out of harm’s way this turn or risk losing the game.</w:t>
       </w:r>
     </w:p>
     <w:p/>
@@ -1972,10 +2092,7 @@
       </w:r>
       <w:proofErr w:type="gramEnd"/>
       <w:r>
-        <w:t>Check”, this means the King piece is under direct line of fire AND there are no possible ways to protect the King. This signals a loss for the player and results in a</w:t>
-      </w:r>
-      <w:r>
-        <w:t>n end of game.</w:t>
+        <w:t>Check”, this means the King piece is under direct line of fire AND there are no possible ways to protect the King. This signals a loss for the player and results in an end of game.</w:t>
       </w:r>
     </w:p>
     <w:p>
@@ -1996,12 +2113,10 @@
       <w:r>
         <w:t xml:space="preserve"> Common chess piece move. All chess pieces can “attack” in which they use their defined movement pattern to end on an </w:t>
       </w:r>
-      <w:proofErr w:type="spellStart"/>
       <w:proofErr w:type="gramStart"/>
       <w:r>
         <w:t>opponents</w:t>
       </w:r>
-      <w:proofErr w:type="spellEnd"/>
       <w:proofErr w:type="gramEnd"/>
       <w:r>
         <w:t xml:space="preserve"> piece thus knocking them off the game board and out of play.</w:t>
@@ -2025,10 +2140,7 @@
         <w:t>Move Timer</w:t>
       </w:r>
       <w:r>
-        <w:t xml:space="preserve"> – A countdown timer showing how</w:t>
-      </w:r>
-      <w:r>
-        <w:t xml:space="preserve"> much time the user must move. </w:t>
+        <w:t xml:space="preserve"> – A countdown timer showing how much time the user must move. </w:t>
       </w:r>
     </w:p>
     <w:p/>
@@ -2041,12 +2153,12 @@
         </w:numPr>
       </w:pPr>
       <w:bookmarkStart w:id="14" w:name="_Toc517668542"/>
-      <w:bookmarkStart w:id="15" w:name="_Toc117484248"/>
+      <w:bookmarkStart w:id="15" w:name="_Toc507709289"/>
       <w:bookmarkEnd w:id="14"/>
+      <w:r>
+        <w:t>Supporting Materials</w:t>
+      </w:r>
       <w:bookmarkEnd w:id="15"/>
-      <w:r>
-        <w:t>Supporting Materials</w:t>
-      </w:r>
     </w:p>
     <w:p>
       <w:pPr>
@@ -2070,11 +2182,11 @@
           <w:numId w:val="2"/>
         </w:numPr>
       </w:pPr>
-      <w:bookmarkStart w:id="16" w:name="_Toc117484249"/>
+      <w:bookmarkStart w:id="16" w:name="_Toc507709290"/>
+      <w:r>
+        <w:t>Document Overview</w:t>
+      </w:r>
       <w:bookmarkEnd w:id="16"/>
-      <w:r>
-        <w:t>Document Overview</w:t>
-      </w:r>
     </w:p>
     <w:p>
       <w:pPr>
@@ -2094,15 +2206,15 @@
       </w:pPr>
       <w:bookmarkStart w:id="17" w:name="_Toc517668555"/>
       <w:bookmarkStart w:id="18" w:name="_Toc523123114"/>
-      <w:bookmarkStart w:id="19" w:name="_Toc117484250"/>
-      <w:bookmarkStart w:id="20" w:name="_Toc517668560"/>
+      <w:bookmarkStart w:id="19" w:name="_Toc517668560"/>
+      <w:bookmarkStart w:id="20" w:name="_Toc507709291"/>
       <w:bookmarkEnd w:id="17"/>
       <w:bookmarkEnd w:id="18"/>
       <w:bookmarkEnd w:id="19"/>
+      <w:r>
+        <w:t>Architecture</w:t>
+      </w:r>
       <w:bookmarkEnd w:id="20"/>
-      <w:r>
-        <w:t>Architecture</w:t>
-      </w:r>
     </w:p>
     <w:p>
       <w:pPr>
@@ -2137,14 +2249,7 @@
           <w:rFonts w:ascii="Arial" w:hAnsi="Arial"/>
           <w:color w:val="00000A"/>
         </w:rPr>
-        <w:t xml:space="preserve">This </w:t>
-      </w:r>
-      <w:r>
-        <w:rPr>
-          <w:rFonts w:ascii="Arial" w:hAnsi="Arial"/>
-          <w:color w:val="00000A"/>
-        </w:rPr>
-        <w:t xml:space="preserve">is the section where you should include your High-Level </w:t>
+        <w:t xml:space="preserve">This is the section where you should include your High-Level </w:t>
       </w:r>
       <w:proofErr w:type="gramStart"/>
       <w:r>
@@ -2172,12 +2277,12 @@
         </w:numPr>
       </w:pPr>
       <w:bookmarkStart w:id="21" w:name="_Toc523123115"/>
-      <w:bookmarkStart w:id="22" w:name="_Toc117484251"/>
+      <w:bookmarkStart w:id="22" w:name="_Toc507709292"/>
       <w:bookmarkEnd w:id="21"/>
+      <w:r>
+        <w:t>Overview</w:t>
+      </w:r>
       <w:bookmarkEnd w:id="22"/>
-      <w:r>
-        <w:t>Overview</w:t>
-      </w:r>
     </w:p>
     <w:p>
       <w:pPr>
@@ -2204,13 +2309,7 @@
         <w:rPr>
           <w:rFonts w:ascii="Arial" w:hAnsi="Arial"/>
         </w:rPr>
-        <w:t xml:space="preserve"> overview of the structural and functional decomposition of the system. Focus on how and why the system was decomposed in a partic</w:t>
-      </w:r>
-      <w:r>
-        <w:rPr>
-          <w:rFonts w:ascii="Arial" w:hAnsi="Arial"/>
-        </w:rPr>
-        <w:t>ular way rather than on details of the particular components. Include information on the major responsibilities and roles that the system (or portions of it) must play.</w:t>
+        <w:t xml:space="preserve"> overview of the structural and functional decomposition of the system. Focus on how and why the system was decomposed in a particular way rather than on details of the particular components. Include information on the major responsibilities and roles that the system (or portions of it) must play.</w:t>
       </w:r>
     </w:p>
     <w:p>
@@ -2222,22 +2321,22 @@
         </w:numPr>
       </w:pPr>
       <w:bookmarkStart w:id="23" w:name="_Toc523123116"/>
-      <w:bookmarkStart w:id="24" w:name="_Toc117484252"/>
-      <w:bookmarkStart w:id="25" w:name="_Toc517668556"/>
+      <w:bookmarkStart w:id="24" w:name="_Toc517668556"/>
+      <w:bookmarkStart w:id="25" w:name="_Toc507709293"/>
       <w:bookmarkEnd w:id="23"/>
       <w:bookmarkEnd w:id="24"/>
+      <w:r>
+        <w:t xml:space="preserve">Component </w:t>
+      </w:r>
+      <w:proofErr w:type="gramStart"/>
+      <w:r>
+        <w:t>1..</w:t>
+      </w:r>
+      <w:proofErr w:type="gramEnd"/>
+      <w:r>
+        <w:t>n</w:t>
+      </w:r>
       <w:bookmarkEnd w:id="25"/>
-      <w:r>
-        <w:t xml:space="preserve">Component </w:t>
-      </w:r>
-      <w:proofErr w:type="gramStart"/>
-      <w:r>
-        <w:t>1..</w:t>
-      </w:r>
-      <w:proofErr w:type="gramEnd"/>
-      <w:r>
-        <w:t>n</w:t>
-      </w:r>
     </w:p>
     <w:p>
       <w:pPr>
@@ -2816,8 +2915,6 @@
           <w:lang w:val="en-US"/>
         </w:rPr>
       </w:pPr>
-      <w:bookmarkStart w:id="26" w:name="_GoBack"/>
-      <w:bookmarkEnd w:id="26"/>
       <w:r>
         <w:rPr>
           <w:highlight w:val="green"/>
@@ -2838,21 +2935,7 @@
           <w:highlight w:val="green"/>
           <w:lang w:val="en-US"/>
         </w:rPr>
-        <w:t xml:space="preserve"> member function. </w:t>
-      </w:r>
-      <w:r>
-        <w:rPr>
-          <w:highlight w:val="green"/>
-          <w:lang w:val="en-US"/>
-        </w:rPr>
-        <w:t xml:space="preserve">Once pawn’s reach the opposing end of </w:t>
-      </w:r>
-      <w:r>
-        <w:rPr>
-          <w:highlight w:val="green"/>
-          <w:lang w:val="en-US"/>
-        </w:rPr>
-        <w:t xml:space="preserve">the board, they are allotted one immediate promotion to any of the other pieces or ranks. That is, they may become rooks, knights, queen’s or bishops. However, a pawn may never be promoted to the position of King. The </w:t>
+        <w:t xml:space="preserve"> member function. Once pawn’s reach the opposing end of the board, they are allotted one immediate promotion to any of the other pieces or ranks. That is, they may become rooks, knights, queen’s or bishops. However, a pawn may never be promoted to the position of King. The </w:t>
       </w:r>
       <w:r>
         <w:rPr>
@@ -3485,6 +3568,69 @@
         </w:rPr>
         <w:t>l be called to check if the stalemate condition is met. The stalemate condition is met if the next player up has no moves that will not result in a check condition, but is not currently in check. This will result in the end of the game under the tie circumstance. No player shall be awarded the victory.</w:t>
       </w:r>
+    </w:p>
+    <w:p>
+      <w:pPr>
+        <w:ind w:firstLine="360"/>
+        <w:rPr>
+          <w:lang w:val="en-US"/>
+        </w:rPr>
+      </w:pPr>
+    </w:p>
+    <w:p>
+      <w:pPr>
+        <w:ind w:firstLine="360"/>
+        <w:rPr>
+          <w:lang w:val="en-US"/>
+        </w:rPr>
+      </w:pPr>
+    </w:p>
+    <w:p>
+      <w:pPr>
+        <w:ind w:firstLine="360"/>
+        <w:rPr>
+          <w:lang w:val="en-US"/>
+        </w:rPr>
+      </w:pPr>
+    </w:p>
+    <w:p>
+      <w:pPr>
+        <w:ind w:firstLine="360"/>
+        <w:rPr>
+          <w:lang w:val="en-US"/>
+        </w:rPr>
+      </w:pPr>
+    </w:p>
+    <w:p>
+      <w:pPr>
+        <w:ind w:firstLine="360"/>
+        <w:rPr>
+          <w:lang w:val="en-US"/>
+        </w:rPr>
+      </w:pPr>
+    </w:p>
+    <w:p>
+      <w:pPr>
+        <w:ind w:firstLine="360"/>
+        <w:rPr>
+          <w:lang w:val="en-US"/>
+        </w:rPr>
+      </w:pPr>
+    </w:p>
+    <w:p>
+      <w:pPr>
+        <w:ind w:firstLine="360"/>
+        <w:rPr>
+          <w:lang w:val="en-US"/>
+        </w:rPr>
+      </w:pPr>
+    </w:p>
+    <w:p>
+      <w:pPr>
+        <w:rPr>
+          <w:lang w:val="en-US"/>
+        </w:rPr>
+      </w:pPr>
     </w:p>
     <w:p>
       <w:pPr>
@@ -3494,9 +3640,13 @@
           <w:numId w:val="2"/>
         </w:numPr>
       </w:pPr>
+      <w:bookmarkStart w:id="26" w:name="_Toc507709294"/>
       <w:r>
         <w:t>High-Level Design</w:t>
       </w:r>
+      <w:bookmarkStart w:id="27" w:name="_Toc116314012"/>
+      <w:bookmarkEnd w:id="26"/>
+      <w:bookmarkEnd w:id="27"/>
     </w:p>
     <w:p>
       <w:pPr>
@@ -3506,54 +3656,893 @@
         <w:rPr>
           <w:rFonts w:ascii="Arial" w:hAnsi="Arial"/>
         </w:rPr>
-        <w:t>&lt;</w:t>
-      </w:r>
+        <w:t xml:space="preserve">&lt;This section describes in further detail elements discussed in the Architecture. Normally this section would be split into separate documents for different areas of the design. High-level designs are most effective if they attempt to model groups of system elements from </w:t>
+      </w:r>
+      <w:proofErr w:type="gramStart"/>
       <w:r>
         <w:rPr>
           <w:rFonts w:ascii="Arial" w:hAnsi="Arial"/>
         </w:rPr>
-        <w:t>This section describes in further detail elements discussed in the Archi</w:t>
-      </w:r>
+        <w:t>a number of</w:t>
+      </w:r>
+      <w:proofErr w:type="gramEnd"/>
       <w:r>
         <w:rPr>
           <w:rFonts w:ascii="Arial" w:hAnsi="Arial"/>
         </w:rPr>
-        <w:t xml:space="preserve">tecture. Normally this section would be split into separate documents for different areas of the design. </w:t>
+        <w:t xml:space="preserve"> different views.&gt;</w:t>
+      </w:r>
+    </w:p>
+    <w:p>
+      <w:pPr>
+        <w:pStyle w:val="Heading1"/>
+        <w:numPr>
+          <w:ilvl w:val="1"/>
+          <w:numId w:val="2"/>
+        </w:numPr>
+      </w:pPr>
+      <w:r>
+        <w:lastRenderedPageBreak/>
+        <w:t>Chess Pieces</w:t>
+      </w:r>
+    </w:p>
+    <w:p>
+      <w:pPr>
+        <w:rPr>
+          <w:lang w:val="en-US"/>
+        </w:rPr>
+      </w:pPr>
+    </w:p>
+    <w:p>
+      <w:pPr>
+        <w:rPr>
+          <w:lang w:val="en-US"/>
+        </w:rPr>
+      </w:pPr>
+      <w:r>
+        <w:rPr>
+          <w:i/>
+          <w:noProof/>
+          <w:color w:val="auto"/>
+        </w:rPr>
+        <w:drawing>
+          <wp:inline distT="0" distB="0" distL="0" distR="0" wp14:anchorId="528E8679" wp14:editId="5D6D8003">
+            <wp:extent cx="5943600" cy="3841750"/>
+            <wp:effectExtent l="0" t="0" r="0" b="6350"/>
+            <wp:docPr id="3" name="Picture 3"/>
+            <wp:cNvGraphicFramePr>
+              <a:graphicFrameLocks xmlns:a="http://schemas.openxmlformats.org/drawingml/2006/main" noChangeAspect="1"/>
+            </wp:cNvGraphicFramePr>
+            <a:graphic xmlns:a="http://schemas.openxmlformats.org/drawingml/2006/main">
+              <a:graphicData uri="http://schemas.openxmlformats.org/drawingml/2006/picture">
+                <pic:pic xmlns:pic="http://schemas.openxmlformats.org/drawingml/2006/picture">
+                  <pic:nvPicPr>
+                    <pic:cNvPr id="2" name="Pieces_Class.png"/>
+                    <pic:cNvPicPr/>
+                  </pic:nvPicPr>
+                  <pic:blipFill>
+                    <a:blip r:embed="rId11">
+                      <a:extLst>
+                        <a:ext uri="{28A0092B-C50C-407E-A947-70E740481C1C}">
+                          <a14:useLocalDpi xmlns:a14="http://schemas.microsoft.com/office/drawing/2010/main" val="0"/>
+                        </a:ext>
+                      </a:extLst>
+                    </a:blip>
+                    <a:stretch>
+                      <a:fillRect/>
+                    </a:stretch>
+                  </pic:blipFill>
+                  <pic:spPr>
+                    <a:xfrm>
+                      <a:off x="0" y="0"/>
+                      <a:ext cx="5943600" cy="3841750"/>
+                    </a:xfrm>
+                    <a:prstGeom prst="rect">
+                      <a:avLst/>
+                    </a:prstGeom>
+                  </pic:spPr>
+                </pic:pic>
+              </a:graphicData>
+            </a:graphic>
+          </wp:inline>
+        </w:drawing>
+      </w:r>
+    </w:p>
+    <w:p>
+      <w:pPr>
+        <w:pStyle w:val="Heading1"/>
+        <w:numPr>
+          <w:ilvl w:val="2"/>
+          <w:numId w:val="2"/>
+        </w:numPr>
+        <w:rPr>
+          <w:rFonts w:ascii="Times New Roman" w:hAnsi="Times New Roman"/>
+          <w:b w:val="0"/>
+          <w:sz w:val="22"/>
+          <w:szCs w:val="22"/>
+        </w:rPr>
+      </w:pPr>
+      <w:bookmarkStart w:id="28" w:name="_Toc507709296"/>
+      <w:r>
+        <w:rPr>
+          <w:rFonts w:ascii="Times New Roman" w:hAnsi="Times New Roman"/>
+          <w:b w:val="0"/>
+          <w:color w:val="auto"/>
+          <w:sz w:val="22"/>
+          <w:szCs w:val="22"/>
+        </w:rPr>
+        <w:t xml:space="preserve">Overview - </w:t>
+      </w:r>
+      <w:r>
+        <w:rPr>
+          <w:rFonts w:ascii="Times New Roman" w:hAnsi="Times New Roman"/>
+          <w:b w:val="0"/>
+          <w:color w:val="auto"/>
+          <w:sz w:val="22"/>
+          <w:szCs w:val="22"/>
+        </w:rPr>
+        <w:t xml:space="preserve">The game pieces (Rook, Pawn, Queen, Knight, Bishop, and King) will all inherit from a super class called </w:t>
+      </w:r>
+      <w:proofErr w:type="spellStart"/>
+      <w:r>
+        <w:rPr>
+          <w:rFonts w:ascii="Times New Roman" w:hAnsi="Times New Roman"/>
+          <w:b w:val="0"/>
+          <w:color w:val="auto"/>
+          <w:sz w:val="22"/>
+          <w:szCs w:val="22"/>
+        </w:rPr>
+        <w:t>ChessPiece</w:t>
+      </w:r>
+      <w:proofErr w:type="spellEnd"/>
+      <w:r>
+        <w:rPr>
+          <w:rFonts w:ascii="Times New Roman" w:hAnsi="Times New Roman"/>
+          <w:b w:val="0"/>
+          <w:color w:val="auto"/>
+          <w:sz w:val="22"/>
+          <w:szCs w:val="22"/>
+        </w:rPr>
+        <w:t xml:space="preserve"> which contains piece location values, a team identifier, and flag to determine if the piece is taken or not. The most important method in </w:t>
+      </w:r>
+      <w:proofErr w:type="spellStart"/>
+      <w:r>
+        <w:rPr>
+          <w:rFonts w:ascii="Times New Roman" w:hAnsi="Times New Roman"/>
+          <w:b w:val="0"/>
+          <w:color w:val="auto"/>
+          <w:sz w:val="22"/>
+          <w:szCs w:val="22"/>
+        </w:rPr>
+        <w:t>ChessPiece</w:t>
+      </w:r>
+      <w:proofErr w:type="spellEnd"/>
+      <w:r>
+        <w:rPr>
+          <w:rFonts w:ascii="Times New Roman" w:hAnsi="Times New Roman"/>
+          <w:b w:val="0"/>
+          <w:color w:val="auto"/>
+          <w:sz w:val="22"/>
+          <w:szCs w:val="22"/>
+        </w:rPr>
+        <w:t xml:space="preserve"> is the </w:t>
+      </w:r>
+      <w:proofErr w:type="spellStart"/>
+      <w:proofErr w:type="gramStart"/>
+      <w:r>
+        <w:rPr>
+          <w:rFonts w:ascii="Times New Roman" w:hAnsi="Times New Roman"/>
+          <w:b w:val="0"/>
+          <w:color w:val="auto"/>
+          <w:sz w:val="22"/>
+          <w:szCs w:val="22"/>
+        </w:rPr>
+        <w:t>getPossibleMoves</w:t>
+      </w:r>
+      <w:proofErr w:type="spellEnd"/>
+      <w:r>
+        <w:rPr>
+          <w:rFonts w:ascii="Times New Roman" w:hAnsi="Times New Roman"/>
+          <w:b w:val="0"/>
+          <w:color w:val="auto"/>
+          <w:sz w:val="22"/>
+          <w:szCs w:val="22"/>
+        </w:rPr>
+        <w:t>(</w:t>
+      </w:r>
+      <w:proofErr w:type="gramEnd"/>
+      <w:r>
+        <w:rPr>
+          <w:rFonts w:ascii="Times New Roman" w:hAnsi="Times New Roman"/>
+          <w:b w:val="0"/>
+          <w:color w:val="auto"/>
+          <w:sz w:val="22"/>
+          <w:szCs w:val="22"/>
+        </w:rPr>
+        <w:t xml:space="preserve">) and move() methods, which will have different implementations for each piece as they each have different movement rules. We will be using a </w:t>
+      </w:r>
+      <w:r>
+        <w:rPr>
+          <w:rFonts w:ascii="Times New Roman" w:hAnsi="Times New Roman"/>
+          <w:b w:val="0"/>
+          <w:color w:val="auto"/>
+          <w:sz w:val="22"/>
+          <w:szCs w:val="22"/>
+          <w:highlight w:val="yellow"/>
+        </w:rPr>
+        <w:t>strategy (factory pattern?)</w:t>
+      </w:r>
+      <w:r>
+        <w:rPr>
+          <w:rFonts w:ascii="Times New Roman" w:hAnsi="Times New Roman"/>
+          <w:b w:val="0"/>
+          <w:color w:val="auto"/>
+          <w:sz w:val="22"/>
+          <w:szCs w:val="22"/>
+        </w:rPr>
+        <w:t xml:space="preserve"> to handle the different operations taken by different pieces.</w:t>
+      </w:r>
+      <w:bookmarkEnd w:id="28"/>
+    </w:p>
+    <w:p>
+      <w:pPr>
+        <w:pStyle w:val="Heading1"/>
+        <w:numPr>
+          <w:ilvl w:val="2"/>
+          <w:numId w:val="2"/>
+        </w:numPr>
+        <w:rPr>
+          <w:rFonts w:ascii="Times New Roman" w:hAnsi="Times New Roman"/>
+          <w:i/>
+          <w:color w:val="auto"/>
+          <w:sz w:val="22"/>
+          <w:szCs w:val="22"/>
+          <w:u w:val="single"/>
+        </w:rPr>
+      </w:pPr>
+      <w:bookmarkStart w:id="29" w:name="_Toc507709297"/>
+      <w:r>
+        <w:rPr>
+          <w:rFonts w:ascii="Times New Roman" w:hAnsi="Times New Roman"/>
+          <w:i/>
+          <w:color w:val="auto"/>
+          <w:sz w:val="22"/>
+          <w:szCs w:val="22"/>
+          <w:u w:val="single"/>
+        </w:rPr>
+        <w:t>Requirements for Design</w:t>
+      </w:r>
+      <w:bookmarkEnd w:id="29"/>
+    </w:p>
+    <w:p>
+      <w:pPr>
+        <w:pStyle w:val="ListParagraph"/>
+        <w:numPr>
+          <w:ilvl w:val="2"/>
+          <w:numId w:val="5"/>
+        </w:numPr>
+        <w:rPr>
+          <w:lang w:val="en-US"/>
+        </w:rPr>
+      </w:pPr>
+      <w:r>
+        <w:rPr>
+          <w:rFonts w:ascii="Arial" w:hAnsi="Arial"/>
+          <w:i/>
+          <w:color w:val="auto"/>
+        </w:rPr>
+        <w:t>Th</w:t>
+      </w:r>
+      <w:r>
+        <w:rPr>
+          <w:color w:val="auto"/>
+        </w:rPr>
+        <w:t>ere should be 1 Superclass with 6 other classes inheriting the location values, taken flag, and team identifier.</w:t>
+      </w:r>
+    </w:p>
+    <w:p>
+      <w:pPr>
+        <w:pStyle w:val="ListParagraph"/>
+        <w:numPr>
+          <w:ilvl w:val="2"/>
+          <w:numId w:val="5"/>
+        </w:numPr>
+        <w:rPr>
+          <w:lang w:val="en-US"/>
+        </w:rPr>
+      </w:pPr>
+      <w:r>
+        <w:rPr>
+          <w:rFonts w:ascii="Arial" w:hAnsi="Arial"/>
+          <w:i/>
+          <w:color w:val="auto"/>
+        </w:rPr>
+        <w:t xml:space="preserve">Location </w:t>
+      </w:r>
+      <w:r>
+        <w:rPr>
+          <w:color w:val="auto"/>
+        </w:rPr>
+        <w:t xml:space="preserve">will </w:t>
+      </w:r>
+      <w:r>
+        <w:rPr>
+          <w:color w:val="auto"/>
+          <w:highlight w:val="yellow"/>
+        </w:rPr>
+        <w:t>be passed using this format</w:t>
+      </w:r>
+      <w:r>
+        <w:rPr>
+          <w:color w:val="auto"/>
+        </w:rPr>
+        <w:t xml:space="preserve"> or data structure // What did we decide on?</w:t>
+      </w:r>
+    </w:p>
+    <w:p>
+      <w:pPr>
+        <w:pStyle w:val="ListParagraph"/>
+        <w:numPr>
+          <w:ilvl w:val="2"/>
+          <w:numId w:val="5"/>
+        </w:numPr>
+        <w:rPr>
+          <w:lang w:val="en-US"/>
+        </w:rPr>
+      </w:pPr>
+      <w:r>
+        <w:rPr>
+          <w:lang w:val="en-US"/>
+        </w:rPr>
+        <w:t>There will be a Rook, Pawn, Queen, Bishop, Knight, and King classes.</w:t>
+      </w:r>
+    </w:p>
+    <w:p>
+      <w:pPr>
+        <w:pStyle w:val="ListParagraph"/>
+        <w:numPr>
+          <w:ilvl w:val="2"/>
+          <w:numId w:val="5"/>
+        </w:numPr>
+        <w:rPr>
+          <w:lang w:val="en-US"/>
+        </w:rPr>
+      </w:pPr>
+      <w:r>
+        <w:rPr>
+          <w:lang w:val="en-US"/>
+        </w:rPr>
+        <w:t xml:space="preserve">The game pieces should each implement their own unique version of </w:t>
+      </w:r>
+      <w:proofErr w:type="spellStart"/>
+      <w:proofErr w:type="gramStart"/>
+      <w:r>
+        <w:rPr>
+          <w:lang w:val="en-US"/>
+        </w:rPr>
+        <w:t>getPossibleMoves</w:t>
+      </w:r>
+      <w:proofErr w:type="spellEnd"/>
+      <w:r>
+        <w:rPr>
+          <w:lang w:val="en-US"/>
+        </w:rPr>
+        <w:t>(</w:t>
+      </w:r>
+      <w:proofErr w:type="gramEnd"/>
+      <w:r>
+        <w:rPr>
+          <w:lang w:val="en-US"/>
+        </w:rPr>
+        <w:t xml:space="preserve">) and move() with respect to their movement rules defined above. {Sect. 2.2} </w:t>
+      </w:r>
+    </w:p>
+    <w:p>
+      <w:pPr>
+        <w:pStyle w:val="ListParagraph"/>
+        <w:numPr>
+          <w:ilvl w:val="2"/>
+          <w:numId w:val="5"/>
+        </w:numPr>
+        <w:rPr>
+          <w:lang w:val="en-US"/>
+        </w:rPr>
+      </w:pPr>
+      <w:r>
+        <w:rPr>
+          <w:lang w:val="en-US"/>
+        </w:rPr>
+        <w:lastRenderedPageBreak/>
+        <w:t xml:space="preserve">The Pawn class has a special identifier </w:t>
+      </w:r>
+      <w:proofErr w:type="spellStart"/>
+      <w:r>
+        <w:rPr>
+          <w:lang w:val="en-US"/>
+        </w:rPr>
+        <w:t>hasMoved</w:t>
+      </w:r>
+      <w:proofErr w:type="spellEnd"/>
+      <w:r>
+        <w:rPr>
+          <w:lang w:val="en-US"/>
+        </w:rPr>
+        <w:t>, unique to each pawn, to allow for the Pawn’s special ability of moving 2 spots forward on its first turn, after the first move of the pawn this shall be set to False.</w:t>
+      </w:r>
+    </w:p>
+    <w:p>
+      <w:pPr>
+        <w:pStyle w:val="ListParagraph"/>
+        <w:numPr>
+          <w:ilvl w:val="2"/>
+          <w:numId w:val="5"/>
+        </w:numPr>
+        <w:rPr>
+          <w:highlight w:val="yellow"/>
+          <w:lang w:val="en-US"/>
+        </w:rPr>
+      </w:pPr>
+      <w:r>
+        <w:rPr>
+          <w:highlight w:val="yellow"/>
+          <w:lang w:val="en-US"/>
+        </w:rPr>
+        <w:t>Any More?</w:t>
+      </w:r>
+    </w:p>
+    <w:p>
+      <w:pPr>
+        <w:rPr>
+          <w:highlight w:val="yellow"/>
+          <w:lang w:val="en-US"/>
+        </w:rPr>
+      </w:pPr>
+    </w:p>
+    <w:p>
+      <w:pPr>
+        <w:pStyle w:val="ListParagraph"/>
+        <w:numPr>
+          <w:ilvl w:val="0"/>
+          <w:numId w:val="5"/>
+        </w:numPr>
+        <w:rPr>
+          <w:b/>
+          <w:vanish/>
+          <w:sz w:val="28"/>
+          <w:lang w:val="en-US"/>
+        </w:rPr>
+      </w:pPr>
+    </w:p>
+    <w:p>
+      <w:pPr>
+        <w:pStyle w:val="ListParagraph"/>
+        <w:numPr>
+          <w:ilvl w:val="0"/>
+          <w:numId w:val="5"/>
+        </w:numPr>
+        <w:rPr>
+          <w:b/>
+          <w:vanish/>
+          <w:sz w:val="28"/>
+          <w:lang w:val="en-US"/>
+        </w:rPr>
+      </w:pPr>
+    </w:p>
+    <w:p>
+      <w:pPr>
+        <w:pStyle w:val="ListParagraph"/>
+        <w:numPr>
+          <w:ilvl w:val="1"/>
+          <w:numId w:val="5"/>
+        </w:numPr>
+        <w:rPr>
+          <w:b/>
+          <w:vanish/>
+          <w:sz w:val="28"/>
+          <w:lang w:val="en-US"/>
+        </w:rPr>
+      </w:pPr>
+    </w:p>
+    <w:p>
+      <w:pPr>
+        <w:pStyle w:val="ListParagraph"/>
+        <w:numPr>
+          <w:ilvl w:val="1"/>
+          <w:numId w:val="5"/>
+        </w:numPr>
+        <w:rPr>
+          <w:rFonts w:ascii="Times" w:hAnsi="Times" w:cs="Times"/>
+          <w:b/>
+          <w:sz w:val="36"/>
+          <w:szCs w:val="36"/>
+          <w:lang w:val="en-US"/>
+        </w:rPr>
+      </w:pPr>
+      <w:r>
+        <w:rPr>
+          <w:rFonts w:ascii="Times" w:hAnsi="Times" w:cs="Times"/>
+          <w:b/>
+          <w:sz w:val="36"/>
+          <w:szCs w:val="36"/>
+          <w:lang w:val="en-US"/>
+        </w:rPr>
+        <w:t xml:space="preserve">Game </w:t>
+      </w:r>
+      <w:r>
+        <w:rPr>
+          <w:rFonts w:ascii="Times" w:hAnsi="Times" w:cs="Times"/>
+          <w:b/>
+          <w:sz w:val="36"/>
+          <w:szCs w:val="36"/>
+          <w:lang w:val="en-US"/>
+        </w:rPr>
+        <w:t>&amp; Player C</w:t>
+      </w:r>
+      <w:r>
+        <w:rPr>
+          <w:rFonts w:ascii="Times" w:hAnsi="Times" w:cs="Times"/>
+          <w:b/>
+          <w:sz w:val="36"/>
+          <w:szCs w:val="36"/>
+          <w:lang w:val="en-US"/>
+        </w:rPr>
+        <w:t>lasses</w:t>
+      </w:r>
+    </w:p>
+    <w:p>
+      <w:pPr>
+        <w:pStyle w:val="ListParagraph"/>
+        <w:numPr>
+          <w:ilvl w:val="2"/>
+          <w:numId w:val="5"/>
+        </w:numPr>
+        <w:rPr>
+          <w:lang w:val="en-US"/>
+        </w:rPr>
+      </w:pPr>
+      <w:proofErr w:type="spellStart"/>
+      <w:r>
+        <w:rPr>
+          <w:lang w:val="en-US"/>
+        </w:rPr>
+        <w:t>GameManager</w:t>
+      </w:r>
+      <w:proofErr w:type="spellEnd"/>
+      <w:r>
+        <w:rPr>
+          <w:lang w:val="en-US"/>
+        </w:rPr>
+        <w:t xml:space="preserve"> is the bridge between Unity UI and Chess Game Code</w:t>
+      </w:r>
+      <w:r>
+        <w:rPr>
+          <w:lang w:val="en-US"/>
+        </w:rPr>
+        <w:t>. Explain how.</w:t>
+      </w:r>
+    </w:p>
+    <w:p>
+      <w:pPr>
+        <w:pStyle w:val="ListParagraph"/>
+        <w:ind w:left="1500"/>
+        <w:rPr>
+          <w:lang w:val="en-US"/>
+        </w:rPr>
+      </w:pPr>
+      <w:r>
+        <w:rPr>
+          <w:noProof/>
+          <w:lang w:val="en-US"/>
+        </w:rPr>
+        <w:drawing>
+          <wp:anchor distT="0" distB="0" distL="114300" distR="114300" simplePos="0" relativeHeight="251658240" behindDoc="0" locked="0" layoutInCell="1" allowOverlap="1" wp14:anchorId="776757EB" wp14:editId="1F482340">
+            <wp:simplePos x="0" y="0"/>
+            <wp:positionH relativeFrom="column">
+              <wp:posOffset>-66675</wp:posOffset>
+            </wp:positionH>
+            <wp:positionV relativeFrom="paragraph">
+              <wp:posOffset>208915</wp:posOffset>
+            </wp:positionV>
+            <wp:extent cx="5943600" cy="4765040"/>
+            <wp:effectExtent l="0" t="0" r="0" b="0"/>
+            <wp:wrapTopAndBottom/>
+            <wp:docPr id="4" name="Picture 4"/>
+            <wp:cNvGraphicFramePr>
+              <a:graphicFrameLocks xmlns:a="http://schemas.openxmlformats.org/drawingml/2006/main" noChangeAspect="1"/>
+            </wp:cNvGraphicFramePr>
+            <a:graphic xmlns:a="http://schemas.openxmlformats.org/drawingml/2006/main">
+              <a:graphicData uri="http://schemas.openxmlformats.org/drawingml/2006/picture">
+                <pic:pic xmlns:pic="http://schemas.openxmlformats.org/drawingml/2006/picture">
+                  <pic:nvPicPr>
+                    <pic:cNvPr id="4" name="Chess_Game_Diagram.png"/>
+                    <pic:cNvPicPr/>
+                  </pic:nvPicPr>
+                  <pic:blipFill>
+                    <a:blip r:embed="rId12">
+                      <a:extLst>
+                        <a:ext uri="{28A0092B-C50C-407E-A947-70E740481C1C}">
+                          <a14:useLocalDpi xmlns:a14="http://schemas.microsoft.com/office/drawing/2010/main" val="0"/>
+                        </a:ext>
+                      </a:extLst>
+                    </a:blip>
+                    <a:stretch>
+                      <a:fillRect/>
+                    </a:stretch>
+                  </pic:blipFill>
+                  <pic:spPr>
+                    <a:xfrm>
+                      <a:off x="0" y="0"/>
+                      <a:ext cx="5943600" cy="4765040"/>
+                    </a:xfrm>
+                    <a:prstGeom prst="rect">
+                      <a:avLst/>
+                    </a:prstGeom>
+                  </pic:spPr>
+                </pic:pic>
+              </a:graphicData>
+            </a:graphic>
+          </wp:anchor>
+        </w:drawing>
+      </w:r>
+    </w:p>
+    <w:p>
+      <w:pPr>
+        <w:ind w:left="1080"/>
+        <w:rPr>
+          <w:lang w:val="en-US"/>
+        </w:rPr>
+      </w:pPr>
+    </w:p>
+    <w:p>
+      <w:pPr>
+        <w:ind w:left="1080"/>
+        <w:rPr>
+          <w:lang w:val="en-US"/>
+        </w:rPr>
+      </w:pPr>
+    </w:p>
+    <w:p>
+      <w:pPr>
+        <w:pStyle w:val="ListParagraph"/>
+        <w:numPr>
+          <w:ilvl w:val="2"/>
+          <w:numId w:val="5"/>
+        </w:numPr>
+        <w:rPr>
+          <w:lang w:val="en-US"/>
+        </w:rPr>
+      </w:pPr>
+      <w:r>
+        <w:rPr>
+          <w:lang w:val="en-US"/>
+        </w:rPr>
+        <w:t xml:space="preserve">Game Manager is the overarching class which will control the </w:t>
+      </w:r>
+      <w:proofErr w:type="spellStart"/>
+      <w:r>
+        <w:rPr>
+          <w:lang w:val="en-US"/>
+        </w:rPr>
+        <w:t>GameBoard</w:t>
+      </w:r>
+      <w:proofErr w:type="spellEnd"/>
+      <w:r>
+        <w:rPr>
+          <w:lang w:val="en-US"/>
+        </w:rPr>
+        <w:t xml:space="preserve"> containing the game pieces and the Game itself.</w:t>
+      </w:r>
+    </w:p>
+    <w:p>
+      <w:pPr>
+        <w:pStyle w:val="ListParagraph"/>
+        <w:numPr>
+          <w:ilvl w:val="2"/>
+          <w:numId w:val="5"/>
+        </w:numPr>
+        <w:rPr>
+          <w:lang w:val="en-US"/>
+        </w:rPr>
+      </w:pPr>
+      <w:r>
+        <w:rPr>
+          <w:lang w:val="en-US"/>
+        </w:rPr>
+        <w:t xml:space="preserve">The player will have a piece color that is </w:t>
+      </w:r>
+      <w:r>
+        <w:rPr>
+          <w:highlight w:val="yellow"/>
+          <w:lang w:val="en-US"/>
+        </w:rPr>
+        <w:t>taken as an int</w:t>
+      </w:r>
+      <w:r>
+        <w:rPr>
+          <w:lang w:val="en-US"/>
+        </w:rPr>
+        <w:t xml:space="preserve">. The user will have an opening screen which gives the user the ability to pick a color at the start of the game, afterwards the pieces will be generated in the default player color of </w:t>
+      </w:r>
+      <w:r>
+        <w:rPr>
+          <w:highlight w:val="yellow"/>
+          <w:lang w:val="en-US"/>
+        </w:rPr>
+        <w:t>White</w:t>
+      </w:r>
+      <w:r>
+        <w:rPr>
+          <w:lang w:val="en-US"/>
+        </w:rPr>
+        <w:t>.</w:t>
+      </w:r>
+    </w:p>
+    <w:p>
+      <w:pPr>
+        <w:pStyle w:val="ListParagraph"/>
+        <w:numPr>
+          <w:ilvl w:val="2"/>
+          <w:numId w:val="5"/>
+        </w:numPr>
+        <w:rPr>
+          <w:lang w:val="en-US"/>
+        </w:rPr>
+      </w:pPr>
+      <w:proofErr w:type="spellStart"/>
+      <w:proofErr w:type="gramStart"/>
+      <w:r>
+        <w:rPr>
+          <w:lang w:val="en-US"/>
+        </w:rPr>
+        <w:lastRenderedPageBreak/>
+        <w:t>isChecked</w:t>
+      </w:r>
+      <w:proofErr w:type="spellEnd"/>
+      <w:r>
+        <w:rPr>
+          <w:lang w:val="en-US"/>
+        </w:rPr>
+        <w:t>(</w:t>
+      </w:r>
+      <w:proofErr w:type="gramEnd"/>
+      <w:r>
+        <w:rPr>
+          <w:lang w:val="en-US"/>
+        </w:rPr>
+        <w:t xml:space="preserve">) and </w:t>
+      </w:r>
+      <w:proofErr w:type="spellStart"/>
+      <w:r>
+        <w:rPr>
+          <w:lang w:val="en-US"/>
+        </w:rPr>
+        <w:t>isCheckMated</w:t>
+      </w:r>
+      <w:proofErr w:type="spellEnd"/>
+      <w:r>
+        <w:rPr>
+          <w:lang w:val="en-US"/>
+        </w:rPr>
+        <w:t xml:space="preserve">() will be run at the </w:t>
+      </w:r>
+      <w:r>
+        <w:rPr>
+          <w:highlight w:val="yellow"/>
+          <w:lang w:val="en-US"/>
+        </w:rPr>
+        <w:t>start of every turn and at the end of every turn.</w:t>
+      </w:r>
+      <w:r>
+        <w:rPr>
+          <w:lang w:val="en-US"/>
+        </w:rPr>
+        <w:t xml:space="preserve"> Or however we see fit.</w:t>
+      </w:r>
+    </w:p>
+    <w:p>
+      <w:pPr>
+        <w:pStyle w:val="ListParagraph"/>
+        <w:numPr>
+          <w:ilvl w:val="2"/>
+          <w:numId w:val="5"/>
+        </w:numPr>
+        <w:rPr>
+          <w:lang w:val="en-US"/>
+        </w:rPr>
+      </w:pPr>
+      <w:r>
+        <w:rPr>
+          <w:lang w:val="en-US"/>
+        </w:rPr>
+        <w:t>We will use a 2-Dimensional array of “Cubes” in order to handle the positioning of pieces between the Unity UI and the rest of the in-game functions.</w:t>
+      </w:r>
+    </w:p>
+    <w:p>
+      <w:pPr>
+        <w:pStyle w:val="ListParagraph"/>
+        <w:numPr>
+          <w:ilvl w:val="2"/>
+          <w:numId w:val="5"/>
+        </w:numPr>
+        <w:rPr>
+          <w:lang w:val="en-US"/>
+        </w:rPr>
+      </w:pPr>
+      <w:proofErr w:type="spellStart"/>
+      <w:r>
+        <w:rPr>
+          <w:lang w:val="en-US"/>
+        </w:rPr>
+        <w:t>MoveTimer</w:t>
+      </w:r>
+      <w:proofErr w:type="spellEnd"/>
+      <w:r>
+        <w:rPr>
+          <w:lang w:val="en-US"/>
+        </w:rPr>
+        <w:t xml:space="preserve"> will have a constant time allotted for the user to make his/her turn. We will give the user </w:t>
+      </w:r>
+      <w:r>
+        <w:rPr>
+          <w:lang w:val="en-US"/>
+        </w:rPr>
+        <w:t xml:space="preserve">60 seconds to make a move before a move is made for him/her following the same algorithm used by the </w:t>
+      </w:r>
+      <w:proofErr w:type="spellStart"/>
+      <w:r>
+        <w:rPr>
+          <w:lang w:val="en-US"/>
+        </w:rPr>
+        <w:t>Computerplayer</w:t>
+      </w:r>
+      <w:proofErr w:type="spellEnd"/>
+      <w:r>
+        <w:rPr>
+          <w:lang w:val="en-US"/>
+        </w:rPr>
+        <w:t xml:space="preserve">. (Another </w:t>
+      </w:r>
+      <w:proofErr w:type="gramStart"/>
+      <w:r>
+        <w:rPr>
+          <w:lang w:val="en-US"/>
+        </w:rPr>
+        <w:t>use</w:t>
+      </w:r>
+      <w:proofErr w:type="gramEnd"/>
+      <w:r>
+        <w:rPr>
+          <w:lang w:val="en-US"/>
+        </w:rPr>
+        <w:t xml:space="preserve"> of Strategy pattern)</w:t>
+      </w:r>
+    </w:p>
+    <w:p>
+      <w:pPr>
+        <w:pStyle w:val="ListParagraph"/>
+        <w:numPr>
+          <w:ilvl w:val="2"/>
+          <w:numId w:val="5"/>
+        </w:numPr>
+        <w:rPr>
+          <w:highlight w:val="yellow"/>
+          <w:lang w:val="en-US"/>
+        </w:rPr>
+      </w:pPr>
+      <w:r>
+        <w:rPr>
+          <w:highlight w:val="yellow"/>
+          <w:lang w:val="en-US"/>
+        </w:rPr>
+        <w:t>Any More?</w:t>
       </w:r>
     </w:p>
     <w:p>
       <w:pPr>
         <w:pStyle w:val="Comment0"/>
-      </w:pPr>
-      <w:r>
         <w:rPr>
           <w:rFonts w:ascii="Arial" w:hAnsi="Arial"/>
         </w:rPr>
-        <w:t>High-level designs are most effective if they attempt to model groups of system elements from a number of different views.</w:t>
-      </w:r>
-    </w:p>
-    <w:p>
-      <w:pPr>
-        <w:pStyle w:val="Heading2"/>
-        <w:ind w:left="1080"/>
-      </w:pPr>
-      <w:bookmarkStart w:id="27" w:name="_Toc116314012"/>
-      <w:bookmarkEnd w:id="27"/>
-      <w:r>
-        <w:t xml:space="preserve">1.1 View / Model Component </w:t>
-      </w:r>
-      <w:proofErr w:type="gramStart"/>
-      <w:r>
-        <w:t>1..</w:t>
-      </w:r>
-      <w:proofErr w:type="gramEnd"/>
-      <w:r>
-        <w:t>n</w:t>
-      </w:r>
-    </w:p>
-    <w:p>
-      <w:pPr>
-        <w:pStyle w:val="Comment0"/>
       </w:pPr>
       <w:r>
         <w:rPr>
@@ -3574,6 +4563,24 @@
         </w:rPr>
         <w:t>of a system component or set of components that describes a clearly defined view or model of the entire system or a subset of the system.</w:t>
       </w:r>
+    </w:p>
+    <w:p>
+      <w:pPr>
+        <w:pStyle w:val="Comment0"/>
+        <w:rPr>
+          <w:i w:val="0"/>
+          <w:color w:val="auto"/>
+        </w:rPr>
+      </w:pPr>
+    </w:p>
+    <w:p>
+      <w:pPr>
+        <w:pStyle w:val="Comment0"/>
+        <w:rPr>
+          <w:i w:val="0"/>
+          <w:color w:val="auto"/>
+        </w:rPr>
+      </w:pPr>
     </w:p>
     <w:p>
       <w:pPr>
@@ -3583,9 +4590,11 @@
           <w:numId w:val="2"/>
         </w:numPr>
       </w:pPr>
+      <w:bookmarkStart w:id="30" w:name="_Toc507709298"/>
       <w:r>
         <w:t>Low-Level Design</w:t>
       </w:r>
+      <w:bookmarkEnd w:id="30"/>
     </w:p>
     <w:p>
       <w:pPr>
@@ -3595,33 +4604,147 @@
         <w:rPr>
           <w:rFonts w:ascii="Arial" w:hAnsi="Arial"/>
         </w:rPr>
-        <w:t>&lt;This section describes in further detail elements discussed</w:t>
-      </w:r>
-      <w:r>
-        <w:rPr>
-          <w:rFonts w:ascii="Arial" w:hAnsi="Arial"/>
-        </w:rPr>
-        <w:t xml:space="preserve"> in the Architecture. Normally this section would be split into separate documents for different areas of the design. </w:t>
+        <w:t xml:space="preserve">&lt;This section describes in further detail elements discussed in the Architecture. Normally this section would be split into separate documents for different areas of the design. </w:t>
       </w:r>
     </w:p>
     <w:p>
       <w:pPr>
         <w:pStyle w:val="Heading2"/>
-        <w:ind w:left="1080"/>
-      </w:pPr>
-      <w:bookmarkStart w:id="28" w:name="_Toc1163140122"/>
-      <w:bookmarkEnd w:id="28"/>
-      <w:r>
-        <w:lastRenderedPageBreak/>
-        <w:t xml:space="preserve">1.1 View / Model Component </w:t>
-      </w:r>
+        <w:numPr>
+          <w:ilvl w:val="1"/>
+          <w:numId w:val="6"/>
+        </w:numPr>
+      </w:pPr>
+      <w:bookmarkStart w:id="31" w:name="_Toc1163140122"/>
+      <w:bookmarkEnd w:id="31"/>
+      <w:r>
+        <w:t>More Information about Design Strat</w:t>
+      </w:r>
+      <w:bookmarkStart w:id="32" w:name="_GoBack"/>
+      <w:bookmarkEnd w:id="32"/>
+    </w:p>
+    <w:p>
+      <w:pPr>
+        <w:pStyle w:val="ListParagraph"/>
+        <w:numPr>
+          <w:ilvl w:val="1"/>
+          <w:numId w:val="6"/>
+        </w:numPr>
+        <w:rPr>
+          <w:lang w:val="en-US"/>
+        </w:rPr>
+      </w:pPr>
+      <w:r>
+        <w:rPr>
+          <w:lang w:val="en-US"/>
+        </w:rPr>
+        <w:t>More Information about Design Strategies</w:t>
+      </w:r>
+    </w:p>
+    <w:p>
+      <w:pPr>
+        <w:pStyle w:val="ListParagraph"/>
+        <w:numPr>
+          <w:ilvl w:val="2"/>
+          <w:numId w:val="6"/>
+        </w:numPr>
+        <w:rPr>
+          <w:lang w:val="en-US"/>
+        </w:rPr>
+      </w:pPr>
+      <w:proofErr w:type="spellStart"/>
+      <w:r>
+        <w:rPr>
+          <w:lang w:val="en-US"/>
+        </w:rPr>
+        <w:t>ChessPiece</w:t>
+      </w:r>
+      <w:proofErr w:type="spellEnd"/>
+      <w:r>
+        <w:rPr>
+          <w:lang w:val="en-US"/>
+        </w:rPr>
+        <w:t xml:space="preserve"> </w:t>
+      </w:r>
+      <w:proofErr w:type="spellStart"/>
       <w:proofErr w:type="gramStart"/>
       <w:r>
-        <w:t>1..</w:t>
+        <w:rPr>
+          <w:lang w:val="en-US"/>
+        </w:rPr>
+        <w:t>getPossibleMoves</w:t>
+      </w:r>
+      <w:proofErr w:type="spellEnd"/>
+      <w:r>
+        <w:rPr>
+          <w:lang w:val="en-US"/>
+        </w:rPr>
+        <w:t>(</w:t>
       </w:r>
       <w:proofErr w:type="gramEnd"/>
       <w:r>
-        <w:t>n</w:t>
+        <w:rPr>
+          <w:lang w:val="en-US"/>
+        </w:rPr>
+        <w:t>)</w:t>
+      </w:r>
+    </w:p>
+    <w:p>
+      <w:pPr>
+        <w:pStyle w:val="ListParagraph"/>
+        <w:numPr>
+          <w:ilvl w:val="2"/>
+          <w:numId w:val="6"/>
+        </w:numPr>
+        <w:rPr>
+          <w:lang w:val="en-US"/>
+        </w:rPr>
+      </w:pPr>
+      <w:proofErr w:type="spellStart"/>
+      <w:r>
+        <w:rPr>
+          <w:lang w:val="en-US"/>
+        </w:rPr>
+        <w:t>ChessPiece</w:t>
+      </w:r>
+      <w:proofErr w:type="spellEnd"/>
+      <w:r>
+        <w:rPr>
+          <w:lang w:val="en-US"/>
+        </w:rPr>
+        <w:t xml:space="preserve"> </w:t>
+      </w:r>
+      <w:proofErr w:type="gramStart"/>
+      <w:r>
+        <w:rPr>
+          <w:lang w:val="en-US"/>
+        </w:rPr>
+        <w:t>move(</w:t>
+      </w:r>
+      <w:proofErr w:type="gramEnd"/>
+      <w:r>
+        <w:rPr>
+          <w:lang w:val="en-US"/>
+        </w:rPr>
+        <w:t>)</w:t>
+      </w:r>
+    </w:p>
+    <w:p>
+      <w:pPr>
+        <w:pStyle w:val="ListParagraph"/>
+        <w:numPr>
+          <w:ilvl w:val="1"/>
+          <w:numId w:val="6"/>
+        </w:numPr>
+        <w:rPr>
+          <w:lang w:val="en-US"/>
+        </w:rPr>
+      </w:pPr>
+      <w:r>
+        <w:rPr>
+          <w:lang w:val="en-US"/>
+        </w:rPr>
+        <w:t>More Information about</w:t>
       </w:r>
     </w:p>
     <w:p>
@@ -3645,13 +4768,7 @@
         <w:rPr>
           <w:rFonts w:ascii="Arial" w:hAnsi="Arial"/>
         </w:rPr>
-        <w:t>of a system component or set of components that describes a clearly d</w:t>
-      </w:r>
-      <w:r>
-        <w:rPr>
-          <w:rFonts w:ascii="Arial" w:hAnsi="Arial"/>
-        </w:rPr>
-        <w:t>efined view or model of the entire system or a subset of the system.</w:t>
+        <w:t>of a system component or set of components that describes a clearly defined view or model of the entire system or a subset of the system.</w:t>
       </w:r>
     </w:p>
     <w:p>
@@ -3663,8 +4780,8 @@
       </w:r>
     </w:p>
     <w:sectPr>
-      <w:headerReference w:type="default" r:id="rId11"/>
-      <w:footerReference w:type="default" r:id="rId12"/>
+      <w:headerReference w:type="default" r:id="rId13"/>
+      <w:footerReference w:type="default" r:id="rId14"/>
       <w:pgSz w:w="12240" w:h="15840"/>
       <w:pgMar w:top="1440" w:right="1440" w:bottom="1440" w:left="1440" w:header="864" w:footer="864" w:gutter="0"/>
       <w:pgNumType w:start="1"/>
@@ -3677,7 +4794,7 @@
 </file>
 
 <file path=word/endnotes.xml><?xml version="1.0" encoding="utf-8"?>
-<w:endnotes xmlns:wpc="http://schemas.microsoft.com/office/word/2010/wordprocessingCanvas" xmlns:mo="http://schemas.microsoft.com/office/mac/office/2008/main" xmlns:mc="http://schemas.openxmlformats.org/markup-compatibility/2006" xmlns:mv="urn:schemas-microsoft-com:mac:vml" xmlns:o="urn:schemas-microsoft-com:office:office" xmlns:r="http://schemas.openxmlformats.org/officeDocument/2006/relationships" xmlns:m="http://schemas.openxmlformats.org/officeDocument/2006/math" xmlns:v="urn:schemas-microsoft-com:vml" xmlns:wp14="http://schemas.microsoft.com/office/word/2010/wordprocessingDrawing" xmlns:wp="http://schemas.openxmlformats.org/drawingml/2006/wordprocessingDrawing" xmlns:w10="urn:schemas-microsoft-com:office:word" xmlns:w="http://schemas.openxmlformats.org/wordprocessingml/2006/main" xmlns:w14="http://schemas.microsoft.com/office/word/2010/wordml" xmlns:w15="http://schemas.microsoft.com/office/word/2012/wordml" xmlns:wpg="http://schemas.microsoft.com/office/word/2010/wordprocessingGroup" xmlns:wpi="http://schemas.microsoft.com/office/word/2010/wordprocessingInk" xmlns:wne="http://schemas.microsoft.com/office/word/2006/wordml" xmlns:wps="http://schemas.microsoft.com/office/word/2010/wordprocessingShape" mc:Ignorable="w14 w15 wp14">
+<w:endnotes xmlns:wpc="http://schemas.microsoft.com/office/word/2010/wordprocessingCanvas" xmlns:cx="http://schemas.microsoft.com/office/drawing/2014/chartex" xmlns:cx1="http://schemas.microsoft.com/office/drawing/2015/9/8/chartex" xmlns:cx2="http://schemas.microsoft.com/office/drawing/2015/10/21/chartex" xmlns:cx3="http://schemas.microsoft.com/office/drawing/2016/5/9/chartex" xmlns:cx4="http://schemas.microsoft.com/office/drawing/2016/5/10/chartex" xmlns:cx5="http://schemas.microsoft.com/office/drawing/2016/5/11/chartex" xmlns:cx6="http://schemas.microsoft.com/office/drawing/2016/5/12/chartex" xmlns:cx7="http://schemas.microsoft.com/office/drawing/2016/5/13/chartex" xmlns:cx8="http://schemas.microsoft.com/office/drawing/2016/5/14/chartex" xmlns:mc="http://schemas.openxmlformats.org/markup-compatibility/2006" xmlns:aink="http://schemas.microsoft.com/office/drawing/2016/ink" xmlns:am3d="http://schemas.microsoft.com/office/drawing/2017/model3d" xmlns:o="urn:schemas-microsoft-com:office:office" xmlns:r="http://schemas.openxmlformats.org/officeDocument/2006/relationships" xmlns:m="http://schemas.openxmlformats.org/officeDocument/2006/math" xmlns:v="urn:schemas-microsoft-com:vml" xmlns:wp14="http://schemas.microsoft.com/office/word/2010/wordprocessingDrawing" xmlns:wp="http://schemas.openxmlformats.org/drawingml/2006/wordprocessingDrawing" xmlns:w10="urn:schemas-microsoft-com:office:word" xmlns:w="http://schemas.openxmlformats.org/wordprocessingml/2006/main" xmlns:w14="http://schemas.microsoft.com/office/word/2010/wordml" xmlns:w15="http://schemas.microsoft.com/office/word/2012/wordml" xmlns:w16cid="http://schemas.microsoft.com/office/word/2016/wordml/cid" xmlns:w16se="http://schemas.microsoft.com/office/word/2015/wordml/symex" xmlns:wpg="http://schemas.microsoft.com/office/word/2010/wordprocessingGroup" xmlns:wpi="http://schemas.microsoft.com/office/word/2010/wordprocessingInk" xmlns:wne="http://schemas.microsoft.com/office/word/2006/wordml" xmlns:wps="http://schemas.microsoft.com/office/word/2010/wordprocessingShape" mc:Ignorable="w14 w15 w16se w16cid wp14">
   <w:endnote w:type="separator" w:id="-1">
     <w:p>
       <w:pPr>
@@ -3702,7 +4819,7 @@
 </file>
 
 <file path=word/footer1.xml><?xml version="1.0" encoding="utf-8"?>
-<w:ftr xmlns:wpc="http://schemas.microsoft.com/office/word/2010/wordprocessingCanvas" xmlns:mo="http://schemas.microsoft.com/office/mac/office/2008/main" xmlns:mc="http://schemas.openxmlformats.org/markup-compatibility/2006" xmlns:mv="urn:schemas-microsoft-com:mac:vml" xmlns:o="urn:schemas-microsoft-com:office:office" xmlns:r="http://schemas.openxmlformats.org/officeDocument/2006/relationships" xmlns:m="http://schemas.openxmlformats.org/officeDocument/2006/math" xmlns:v="urn:schemas-microsoft-com:vml" xmlns:wp14="http://schemas.microsoft.com/office/word/2010/wordprocessingDrawing" xmlns:wp="http://schemas.openxmlformats.org/drawingml/2006/wordprocessingDrawing" xmlns:w10="urn:schemas-microsoft-com:office:word" xmlns:w="http://schemas.openxmlformats.org/wordprocessingml/2006/main" xmlns:w14="http://schemas.microsoft.com/office/word/2010/wordml" xmlns:w15="http://schemas.microsoft.com/office/word/2012/wordml" xmlns:wpg="http://schemas.microsoft.com/office/word/2010/wordprocessingGroup" xmlns:wpi="http://schemas.microsoft.com/office/word/2010/wordprocessingInk" xmlns:wne="http://schemas.microsoft.com/office/word/2006/wordml" xmlns:wps="http://schemas.microsoft.com/office/word/2010/wordprocessingShape" mc:Ignorable="w14 w15 wp14">
+<w:ftr xmlns:wpc="http://schemas.microsoft.com/office/word/2010/wordprocessingCanvas" xmlns:cx="http://schemas.microsoft.com/office/drawing/2014/chartex" xmlns:cx1="http://schemas.microsoft.com/office/drawing/2015/9/8/chartex" xmlns:cx2="http://schemas.microsoft.com/office/drawing/2015/10/21/chartex" xmlns:cx3="http://schemas.microsoft.com/office/drawing/2016/5/9/chartex" xmlns:cx4="http://schemas.microsoft.com/office/drawing/2016/5/10/chartex" xmlns:cx5="http://schemas.microsoft.com/office/drawing/2016/5/11/chartex" xmlns:cx6="http://schemas.microsoft.com/office/drawing/2016/5/12/chartex" xmlns:cx7="http://schemas.microsoft.com/office/drawing/2016/5/13/chartex" xmlns:cx8="http://schemas.microsoft.com/office/drawing/2016/5/14/chartex" xmlns:mc="http://schemas.openxmlformats.org/markup-compatibility/2006" xmlns:aink="http://schemas.microsoft.com/office/drawing/2016/ink" xmlns:am3d="http://schemas.microsoft.com/office/drawing/2017/model3d" xmlns:o="urn:schemas-microsoft-com:office:office" xmlns:r="http://schemas.openxmlformats.org/officeDocument/2006/relationships" xmlns:m="http://schemas.openxmlformats.org/officeDocument/2006/math" xmlns:v="urn:schemas-microsoft-com:vml" xmlns:wp14="http://schemas.microsoft.com/office/word/2010/wordprocessingDrawing" xmlns:wp="http://schemas.openxmlformats.org/drawingml/2006/wordprocessingDrawing" xmlns:w10="urn:schemas-microsoft-com:office:word" xmlns:w="http://schemas.openxmlformats.org/wordprocessingml/2006/main" xmlns:w14="http://schemas.microsoft.com/office/word/2010/wordml" xmlns:w15="http://schemas.microsoft.com/office/word/2012/wordml" xmlns:w16cid="http://schemas.microsoft.com/office/word/2016/wordml/cid" xmlns:w16se="http://schemas.microsoft.com/office/word/2015/wordml/symex" xmlns:wpg="http://schemas.microsoft.com/office/word/2010/wordprocessingGroup" xmlns:wpi="http://schemas.microsoft.com/office/word/2010/wordprocessingInk" xmlns:wne="http://schemas.microsoft.com/office/word/2006/wordml" xmlns:wps="http://schemas.microsoft.com/office/word/2010/wordprocessingShape" mc:Ignorable="w14 w15 w16se w16cid wp14">
   <w:p>
     <w:pPr>
       <w:pStyle w:val="Footer"/>
@@ -3716,7 +4833,7 @@
 </file>
 
 <file path=word/footer2.xml><?xml version="1.0" encoding="utf-8"?>
-<w:ftr xmlns:wpc="http://schemas.microsoft.com/office/word/2010/wordprocessingCanvas" xmlns:mo="http://schemas.microsoft.com/office/mac/office/2008/main" xmlns:mc="http://schemas.openxmlformats.org/markup-compatibility/2006" xmlns:mv="urn:schemas-microsoft-com:mac:vml" xmlns:o="urn:schemas-microsoft-com:office:office" xmlns:r="http://schemas.openxmlformats.org/officeDocument/2006/relationships" xmlns:m="http://schemas.openxmlformats.org/officeDocument/2006/math" xmlns:v="urn:schemas-microsoft-com:vml" xmlns:wp14="http://schemas.microsoft.com/office/word/2010/wordprocessingDrawing" xmlns:wp="http://schemas.openxmlformats.org/drawingml/2006/wordprocessingDrawing" xmlns:w10="urn:schemas-microsoft-com:office:word" xmlns:w="http://schemas.openxmlformats.org/wordprocessingml/2006/main" xmlns:w14="http://schemas.microsoft.com/office/word/2010/wordml" xmlns:w15="http://schemas.microsoft.com/office/word/2012/wordml" xmlns:wpg="http://schemas.microsoft.com/office/word/2010/wordprocessingGroup" xmlns:wpi="http://schemas.microsoft.com/office/word/2010/wordprocessingInk" xmlns:wne="http://schemas.microsoft.com/office/word/2006/wordml" xmlns:wps="http://schemas.microsoft.com/office/word/2010/wordprocessingShape" mc:Ignorable="w14 w15 wp14">
+<w:ftr xmlns:wpc="http://schemas.microsoft.com/office/word/2010/wordprocessingCanvas" xmlns:cx="http://schemas.microsoft.com/office/drawing/2014/chartex" xmlns:cx1="http://schemas.microsoft.com/office/drawing/2015/9/8/chartex" xmlns:cx2="http://schemas.microsoft.com/office/drawing/2015/10/21/chartex" xmlns:cx3="http://schemas.microsoft.com/office/drawing/2016/5/9/chartex" xmlns:cx4="http://schemas.microsoft.com/office/drawing/2016/5/10/chartex" xmlns:cx5="http://schemas.microsoft.com/office/drawing/2016/5/11/chartex" xmlns:cx6="http://schemas.microsoft.com/office/drawing/2016/5/12/chartex" xmlns:cx7="http://schemas.microsoft.com/office/drawing/2016/5/13/chartex" xmlns:cx8="http://schemas.microsoft.com/office/drawing/2016/5/14/chartex" xmlns:mc="http://schemas.openxmlformats.org/markup-compatibility/2006" xmlns:aink="http://schemas.microsoft.com/office/drawing/2016/ink" xmlns:am3d="http://schemas.microsoft.com/office/drawing/2017/model3d" xmlns:o="urn:schemas-microsoft-com:office:office" xmlns:r="http://schemas.openxmlformats.org/officeDocument/2006/relationships" xmlns:m="http://schemas.openxmlformats.org/officeDocument/2006/math" xmlns:v="urn:schemas-microsoft-com:vml" xmlns:wp14="http://schemas.microsoft.com/office/word/2010/wordprocessingDrawing" xmlns:wp="http://schemas.openxmlformats.org/drawingml/2006/wordprocessingDrawing" xmlns:w10="urn:schemas-microsoft-com:office:word" xmlns:w="http://schemas.openxmlformats.org/wordprocessingml/2006/main" xmlns:w14="http://schemas.microsoft.com/office/word/2010/wordml" xmlns:w15="http://schemas.microsoft.com/office/word/2012/wordml" xmlns:w16cid="http://schemas.microsoft.com/office/word/2016/wordml/cid" xmlns:w16se="http://schemas.microsoft.com/office/word/2015/wordml/symex" xmlns:wpg="http://schemas.microsoft.com/office/word/2010/wordprocessingGroup" xmlns:wpi="http://schemas.microsoft.com/office/word/2010/wordprocessingInk" xmlns:wne="http://schemas.microsoft.com/office/word/2006/wordml" xmlns:wps="http://schemas.microsoft.com/office/word/2010/wordprocessingShape" mc:Ignorable="w14 w15 w16se w16cid wp14">
   <w:p>
     <w:pPr>
       <w:pStyle w:val="Footer"/>
@@ -3729,7 +4846,7 @@
 </file>
 
 <file path=word/footer3.xml><?xml version="1.0" encoding="utf-8"?>
-<w:ftr xmlns:wpc="http://schemas.microsoft.com/office/word/2010/wordprocessingCanvas" xmlns:mo="http://schemas.microsoft.com/office/mac/office/2008/main" xmlns:mc="http://schemas.openxmlformats.org/markup-compatibility/2006" xmlns:mv="urn:schemas-microsoft-com:mac:vml" xmlns:o="urn:schemas-microsoft-com:office:office" xmlns:r="http://schemas.openxmlformats.org/officeDocument/2006/relationships" xmlns:m="http://schemas.openxmlformats.org/officeDocument/2006/math" xmlns:v="urn:schemas-microsoft-com:vml" xmlns:wp14="http://schemas.microsoft.com/office/word/2010/wordprocessingDrawing" xmlns:wp="http://schemas.openxmlformats.org/drawingml/2006/wordprocessingDrawing" xmlns:w10="urn:schemas-microsoft-com:office:word" xmlns:w="http://schemas.openxmlformats.org/wordprocessingml/2006/main" xmlns:w14="http://schemas.microsoft.com/office/word/2010/wordml" xmlns:w15="http://schemas.microsoft.com/office/word/2012/wordml" xmlns:wpg="http://schemas.microsoft.com/office/word/2010/wordprocessingGroup" xmlns:wpi="http://schemas.microsoft.com/office/word/2010/wordprocessingInk" xmlns:wne="http://schemas.microsoft.com/office/word/2006/wordml" xmlns:wps="http://schemas.microsoft.com/office/word/2010/wordprocessingShape" mc:Ignorable="w14 w15 wp14">
+<w:ftr xmlns:wpc="http://schemas.microsoft.com/office/word/2010/wordprocessingCanvas" xmlns:cx="http://schemas.microsoft.com/office/drawing/2014/chartex" xmlns:cx1="http://schemas.microsoft.com/office/drawing/2015/9/8/chartex" xmlns:cx2="http://schemas.microsoft.com/office/drawing/2015/10/21/chartex" xmlns:cx3="http://schemas.microsoft.com/office/drawing/2016/5/9/chartex" xmlns:cx4="http://schemas.microsoft.com/office/drawing/2016/5/10/chartex" xmlns:cx5="http://schemas.microsoft.com/office/drawing/2016/5/11/chartex" xmlns:cx6="http://schemas.microsoft.com/office/drawing/2016/5/12/chartex" xmlns:cx7="http://schemas.microsoft.com/office/drawing/2016/5/13/chartex" xmlns:cx8="http://schemas.microsoft.com/office/drawing/2016/5/14/chartex" xmlns:mc="http://schemas.openxmlformats.org/markup-compatibility/2006" xmlns:aink="http://schemas.microsoft.com/office/drawing/2016/ink" xmlns:am3d="http://schemas.microsoft.com/office/drawing/2017/model3d" xmlns:o="urn:schemas-microsoft-com:office:office" xmlns:r="http://schemas.openxmlformats.org/officeDocument/2006/relationships" xmlns:m="http://schemas.openxmlformats.org/officeDocument/2006/math" xmlns:v="urn:schemas-microsoft-com:vml" xmlns:wp14="http://schemas.microsoft.com/office/word/2010/wordprocessingDrawing" xmlns:wp="http://schemas.openxmlformats.org/drawingml/2006/wordprocessingDrawing" xmlns:w10="urn:schemas-microsoft-com:office:word" xmlns:w="http://schemas.openxmlformats.org/wordprocessingml/2006/main" xmlns:w14="http://schemas.microsoft.com/office/word/2010/wordml" xmlns:w15="http://schemas.microsoft.com/office/word/2012/wordml" xmlns:w16cid="http://schemas.microsoft.com/office/word/2016/wordml/cid" xmlns:w16se="http://schemas.microsoft.com/office/word/2015/wordml/symex" xmlns:wpg="http://schemas.microsoft.com/office/word/2010/wordprocessingGroup" xmlns:wpi="http://schemas.microsoft.com/office/word/2010/wordprocessingInk" xmlns:wne="http://schemas.microsoft.com/office/word/2006/wordml" xmlns:wps="http://schemas.microsoft.com/office/word/2010/wordprocessingShape" mc:Ignorable="w14 w15 w16se w16cid wp14">
   <w:p>
     <w:pPr>
       <w:pStyle w:val="Footer"/>
@@ -3747,7 +4864,7 @@
 </file>
 
 <file path=word/footnotes.xml><?xml version="1.0" encoding="utf-8"?>
-<w:footnotes xmlns:wpc="http://schemas.microsoft.com/office/word/2010/wordprocessingCanvas" xmlns:mo="http://schemas.microsoft.com/office/mac/office/2008/main" xmlns:mc="http://schemas.openxmlformats.org/markup-compatibility/2006" xmlns:mv="urn:schemas-microsoft-com:mac:vml" xmlns:o="urn:schemas-microsoft-com:office:office" xmlns:r="http://schemas.openxmlformats.org/officeDocument/2006/relationships" xmlns:m="http://schemas.openxmlformats.org/officeDocument/2006/math" xmlns:v="urn:schemas-microsoft-com:vml" xmlns:wp14="http://schemas.microsoft.com/office/word/2010/wordprocessingDrawing" xmlns:wp="http://schemas.openxmlformats.org/drawingml/2006/wordprocessingDrawing" xmlns:w10="urn:schemas-microsoft-com:office:word" xmlns:w="http://schemas.openxmlformats.org/wordprocessingml/2006/main" xmlns:w14="http://schemas.microsoft.com/office/word/2010/wordml" xmlns:w15="http://schemas.microsoft.com/office/word/2012/wordml" xmlns:wpg="http://schemas.microsoft.com/office/word/2010/wordprocessingGroup" xmlns:wpi="http://schemas.microsoft.com/office/word/2010/wordprocessingInk" xmlns:wne="http://schemas.microsoft.com/office/word/2006/wordml" xmlns:wps="http://schemas.microsoft.com/office/word/2010/wordprocessingShape" mc:Ignorable="w14 w15 wp14">
+<w:footnotes xmlns:wpc="http://schemas.microsoft.com/office/word/2010/wordprocessingCanvas" xmlns:cx="http://schemas.microsoft.com/office/drawing/2014/chartex" xmlns:cx1="http://schemas.microsoft.com/office/drawing/2015/9/8/chartex" xmlns:cx2="http://schemas.microsoft.com/office/drawing/2015/10/21/chartex" xmlns:cx3="http://schemas.microsoft.com/office/drawing/2016/5/9/chartex" xmlns:cx4="http://schemas.microsoft.com/office/drawing/2016/5/10/chartex" xmlns:cx5="http://schemas.microsoft.com/office/drawing/2016/5/11/chartex" xmlns:cx6="http://schemas.microsoft.com/office/drawing/2016/5/12/chartex" xmlns:cx7="http://schemas.microsoft.com/office/drawing/2016/5/13/chartex" xmlns:cx8="http://schemas.microsoft.com/office/drawing/2016/5/14/chartex" xmlns:mc="http://schemas.openxmlformats.org/markup-compatibility/2006" xmlns:aink="http://schemas.microsoft.com/office/drawing/2016/ink" xmlns:am3d="http://schemas.microsoft.com/office/drawing/2017/model3d" xmlns:o="urn:schemas-microsoft-com:office:office" xmlns:r="http://schemas.openxmlformats.org/officeDocument/2006/relationships" xmlns:m="http://schemas.openxmlformats.org/officeDocument/2006/math" xmlns:v="urn:schemas-microsoft-com:vml" xmlns:wp14="http://schemas.microsoft.com/office/word/2010/wordprocessingDrawing" xmlns:wp="http://schemas.openxmlformats.org/drawingml/2006/wordprocessingDrawing" xmlns:w10="urn:schemas-microsoft-com:office:word" xmlns:w="http://schemas.openxmlformats.org/wordprocessingml/2006/main" xmlns:w14="http://schemas.microsoft.com/office/word/2010/wordml" xmlns:w15="http://schemas.microsoft.com/office/word/2012/wordml" xmlns:w16cid="http://schemas.microsoft.com/office/word/2016/wordml/cid" xmlns:w16se="http://schemas.microsoft.com/office/word/2015/wordml/symex" xmlns:wpg="http://schemas.microsoft.com/office/word/2010/wordprocessingGroup" xmlns:wpi="http://schemas.microsoft.com/office/word/2010/wordprocessingInk" xmlns:wne="http://schemas.microsoft.com/office/word/2006/wordml" xmlns:wps="http://schemas.microsoft.com/office/word/2010/wordprocessingShape" mc:Ignorable="w14 w15 w16se w16cid wp14">
   <w:footnote w:type="separator" w:id="-1">
     <w:p>
       <w:pPr>
@@ -3772,7 +4889,7 @@
 </file>
 
 <file path=word/header1.xml><?xml version="1.0" encoding="utf-8"?>
-<w:hdr xmlns:wpc="http://schemas.microsoft.com/office/word/2010/wordprocessingCanvas" xmlns:mo="http://schemas.microsoft.com/office/mac/office/2008/main" xmlns:mc="http://schemas.openxmlformats.org/markup-compatibility/2006" xmlns:mv="urn:schemas-microsoft-com:mac:vml" xmlns:o="urn:schemas-microsoft-com:office:office" xmlns:r="http://schemas.openxmlformats.org/officeDocument/2006/relationships" xmlns:m="http://schemas.openxmlformats.org/officeDocument/2006/math" xmlns:v="urn:schemas-microsoft-com:vml" xmlns:wp14="http://schemas.microsoft.com/office/word/2010/wordprocessingDrawing" xmlns:wp="http://schemas.openxmlformats.org/drawingml/2006/wordprocessingDrawing" xmlns:w10="urn:schemas-microsoft-com:office:word" xmlns:w="http://schemas.openxmlformats.org/wordprocessingml/2006/main" xmlns:w14="http://schemas.microsoft.com/office/word/2010/wordml" xmlns:w15="http://schemas.microsoft.com/office/word/2012/wordml" xmlns:wpg="http://schemas.microsoft.com/office/word/2010/wordprocessingGroup" xmlns:wpi="http://schemas.microsoft.com/office/word/2010/wordprocessingInk" xmlns:wne="http://schemas.microsoft.com/office/word/2006/wordml" xmlns:wps="http://schemas.microsoft.com/office/word/2010/wordprocessingShape" mc:Ignorable="w14 w15 wp14">
+<w:hdr xmlns:wpc="http://schemas.microsoft.com/office/word/2010/wordprocessingCanvas" xmlns:cx="http://schemas.microsoft.com/office/drawing/2014/chartex" xmlns:cx1="http://schemas.microsoft.com/office/drawing/2015/9/8/chartex" xmlns:cx2="http://schemas.microsoft.com/office/drawing/2015/10/21/chartex" xmlns:cx3="http://schemas.microsoft.com/office/drawing/2016/5/9/chartex" xmlns:cx4="http://schemas.microsoft.com/office/drawing/2016/5/10/chartex" xmlns:cx5="http://schemas.microsoft.com/office/drawing/2016/5/11/chartex" xmlns:cx6="http://schemas.microsoft.com/office/drawing/2016/5/12/chartex" xmlns:cx7="http://schemas.microsoft.com/office/drawing/2016/5/13/chartex" xmlns:cx8="http://schemas.microsoft.com/office/drawing/2016/5/14/chartex" xmlns:mc="http://schemas.openxmlformats.org/markup-compatibility/2006" xmlns:aink="http://schemas.microsoft.com/office/drawing/2016/ink" xmlns:am3d="http://schemas.microsoft.com/office/drawing/2017/model3d" xmlns:o="urn:schemas-microsoft-com:office:office" xmlns:r="http://schemas.openxmlformats.org/officeDocument/2006/relationships" xmlns:m="http://schemas.openxmlformats.org/officeDocument/2006/math" xmlns:v="urn:schemas-microsoft-com:vml" xmlns:wp14="http://schemas.microsoft.com/office/word/2010/wordprocessingDrawing" xmlns:wp="http://schemas.openxmlformats.org/drawingml/2006/wordprocessingDrawing" xmlns:w10="urn:schemas-microsoft-com:office:word" xmlns:w="http://schemas.openxmlformats.org/wordprocessingml/2006/main" xmlns:w14="http://schemas.microsoft.com/office/word/2010/wordml" xmlns:w15="http://schemas.microsoft.com/office/word/2012/wordml" xmlns:w16cid="http://schemas.microsoft.com/office/word/2016/wordml/cid" xmlns:w16se="http://schemas.microsoft.com/office/word/2015/wordml/symex" xmlns:wpg="http://schemas.microsoft.com/office/word/2010/wordprocessingGroup" xmlns:wpi="http://schemas.microsoft.com/office/word/2010/wordprocessingInk" xmlns:wne="http://schemas.microsoft.com/office/word/2006/wordml" xmlns:wps="http://schemas.microsoft.com/office/word/2010/wordprocessingShape" mc:Ignorable="w14 w15 w16se w16cid wp14">
   <w:p>
     <w:pPr>
       <w:pStyle w:val="Header"/>
@@ -3782,7 +4899,7 @@
 </file>
 
 <file path=word/header2.xml><?xml version="1.0" encoding="utf-8"?>
-<w:hdr xmlns:wpc="http://schemas.microsoft.com/office/word/2010/wordprocessingCanvas" xmlns:mo="http://schemas.microsoft.com/office/mac/office/2008/main" xmlns:mc="http://schemas.openxmlformats.org/markup-compatibility/2006" xmlns:mv="urn:schemas-microsoft-com:mac:vml" xmlns:o="urn:schemas-microsoft-com:office:office" xmlns:r="http://schemas.openxmlformats.org/officeDocument/2006/relationships" xmlns:m="http://schemas.openxmlformats.org/officeDocument/2006/math" xmlns:v="urn:schemas-microsoft-com:vml" xmlns:wp14="http://schemas.microsoft.com/office/word/2010/wordprocessingDrawing" xmlns:wp="http://schemas.openxmlformats.org/drawingml/2006/wordprocessingDrawing" xmlns:w10="urn:schemas-microsoft-com:office:word" xmlns:w="http://schemas.openxmlformats.org/wordprocessingml/2006/main" xmlns:w14="http://schemas.microsoft.com/office/word/2010/wordml" xmlns:w15="http://schemas.microsoft.com/office/word/2012/wordml" xmlns:wpg="http://schemas.microsoft.com/office/word/2010/wordprocessingGroup" xmlns:wpi="http://schemas.microsoft.com/office/word/2010/wordprocessingInk" xmlns:wne="http://schemas.microsoft.com/office/word/2006/wordml" xmlns:wps="http://schemas.microsoft.com/office/word/2010/wordprocessingShape" mc:Ignorable="w14 w15 wp14">
+<w:hdr xmlns:wpc="http://schemas.microsoft.com/office/word/2010/wordprocessingCanvas" xmlns:cx="http://schemas.microsoft.com/office/drawing/2014/chartex" xmlns:cx1="http://schemas.microsoft.com/office/drawing/2015/9/8/chartex" xmlns:cx2="http://schemas.microsoft.com/office/drawing/2015/10/21/chartex" xmlns:cx3="http://schemas.microsoft.com/office/drawing/2016/5/9/chartex" xmlns:cx4="http://schemas.microsoft.com/office/drawing/2016/5/10/chartex" xmlns:cx5="http://schemas.microsoft.com/office/drawing/2016/5/11/chartex" xmlns:cx6="http://schemas.microsoft.com/office/drawing/2016/5/12/chartex" xmlns:cx7="http://schemas.microsoft.com/office/drawing/2016/5/13/chartex" xmlns:cx8="http://schemas.microsoft.com/office/drawing/2016/5/14/chartex" xmlns:mc="http://schemas.openxmlformats.org/markup-compatibility/2006" xmlns:aink="http://schemas.microsoft.com/office/drawing/2016/ink" xmlns:am3d="http://schemas.microsoft.com/office/drawing/2017/model3d" xmlns:o="urn:schemas-microsoft-com:office:office" xmlns:r="http://schemas.openxmlformats.org/officeDocument/2006/relationships" xmlns:m="http://schemas.openxmlformats.org/officeDocument/2006/math" xmlns:v="urn:schemas-microsoft-com:vml" xmlns:wp14="http://schemas.microsoft.com/office/word/2010/wordprocessingDrawing" xmlns:wp="http://schemas.openxmlformats.org/drawingml/2006/wordprocessingDrawing" xmlns:w10="urn:schemas-microsoft-com:office:word" xmlns:w="http://schemas.openxmlformats.org/wordprocessingml/2006/main" xmlns:w14="http://schemas.microsoft.com/office/word/2010/wordml" xmlns:w15="http://schemas.microsoft.com/office/word/2012/wordml" xmlns:w16cid="http://schemas.microsoft.com/office/word/2016/wordml/cid" xmlns:w16se="http://schemas.microsoft.com/office/word/2015/wordml/symex" xmlns:wpg="http://schemas.microsoft.com/office/word/2010/wordprocessingGroup" xmlns:wpi="http://schemas.microsoft.com/office/word/2010/wordprocessingInk" xmlns:wne="http://schemas.microsoft.com/office/word/2006/wordml" xmlns:wps="http://schemas.microsoft.com/office/word/2010/wordprocessingShape" mc:Ignorable="w14 w15 w16se w16cid wp14">
   <w:p>
     <w:pPr>
       <w:pStyle w:val="Header"/>
@@ -3871,7 +4988,7 @@
 </file>
 
 <file path=word/header3.xml><?xml version="1.0" encoding="utf-8"?>
-<w:hdr xmlns:wpc="http://schemas.microsoft.com/office/word/2010/wordprocessingCanvas" xmlns:mo="http://schemas.microsoft.com/office/mac/office/2008/main" xmlns:mc="http://schemas.openxmlformats.org/markup-compatibility/2006" xmlns:mv="urn:schemas-microsoft-com:mac:vml" xmlns:o="urn:schemas-microsoft-com:office:office" xmlns:r="http://schemas.openxmlformats.org/officeDocument/2006/relationships" xmlns:m="http://schemas.openxmlformats.org/officeDocument/2006/math" xmlns:v="urn:schemas-microsoft-com:vml" xmlns:wp14="http://schemas.microsoft.com/office/word/2010/wordprocessingDrawing" xmlns:wp="http://schemas.openxmlformats.org/drawingml/2006/wordprocessingDrawing" xmlns:w10="urn:schemas-microsoft-com:office:word" xmlns:w="http://schemas.openxmlformats.org/wordprocessingml/2006/main" xmlns:w14="http://schemas.microsoft.com/office/word/2010/wordml" xmlns:w15="http://schemas.microsoft.com/office/word/2012/wordml" xmlns:wpg="http://schemas.microsoft.com/office/word/2010/wordprocessingGroup" xmlns:wpi="http://schemas.microsoft.com/office/word/2010/wordprocessingInk" xmlns:wne="http://schemas.microsoft.com/office/word/2006/wordml" xmlns:wps="http://schemas.microsoft.com/office/word/2010/wordprocessingShape" mc:Ignorable="w14 w15 wp14">
+<w:hdr xmlns:wpc="http://schemas.microsoft.com/office/word/2010/wordprocessingCanvas" xmlns:cx="http://schemas.microsoft.com/office/drawing/2014/chartex" xmlns:cx1="http://schemas.microsoft.com/office/drawing/2015/9/8/chartex" xmlns:cx2="http://schemas.microsoft.com/office/drawing/2015/10/21/chartex" xmlns:cx3="http://schemas.microsoft.com/office/drawing/2016/5/9/chartex" xmlns:cx4="http://schemas.microsoft.com/office/drawing/2016/5/10/chartex" xmlns:cx5="http://schemas.microsoft.com/office/drawing/2016/5/11/chartex" xmlns:cx6="http://schemas.microsoft.com/office/drawing/2016/5/12/chartex" xmlns:cx7="http://schemas.microsoft.com/office/drawing/2016/5/13/chartex" xmlns:cx8="http://schemas.microsoft.com/office/drawing/2016/5/14/chartex" xmlns:mc="http://schemas.openxmlformats.org/markup-compatibility/2006" xmlns:aink="http://schemas.microsoft.com/office/drawing/2016/ink" xmlns:am3d="http://schemas.microsoft.com/office/drawing/2017/model3d" xmlns:o="urn:schemas-microsoft-com:office:office" xmlns:r="http://schemas.openxmlformats.org/officeDocument/2006/relationships" xmlns:m="http://schemas.openxmlformats.org/officeDocument/2006/math" xmlns:v="urn:schemas-microsoft-com:vml" xmlns:wp14="http://schemas.microsoft.com/office/word/2010/wordprocessingDrawing" xmlns:wp="http://schemas.openxmlformats.org/drawingml/2006/wordprocessingDrawing" xmlns:w10="urn:schemas-microsoft-com:office:word" xmlns:w="http://schemas.openxmlformats.org/wordprocessingml/2006/main" xmlns:w14="http://schemas.microsoft.com/office/word/2010/wordml" xmlns:w15="http://schemas.microsoft.com/office/word/2012/wordml" xmlns:w16cid="http://schemas.microsoft.com/office/word/2016/wordml/cid" xmlns:w16se="http://schemas.microsoft.com/office/word/2015/wordml/symex" xmlns:wpg="http://schemas.microsoft.com/office/word/2010/wordprocessingGroup" xmlns:wpi="http://schemas.microsoft.com/office/word/2010/wordprocessingInk" xmlns:wne="http://schemas.microsoft.com/office/word/2006/wordml" xmlns:wps="http://schemas.microsoft.com/office/word/2010/wordprocessingShape" mc:Ignorable="w14 w15 w16se w16cid wp14">
   <w:p>
     <w:pPr>
       <w:pStyle w:val="Header"/>
@@ -3919,8 +5036,8 @@
 </file>
 
 <file path=word/numbering.xml><?xml version="1.0" encoding="utf-8"?>
-<w:numbering xmlns:wpc="http://schemas.microsoft.com/office/word/2010/wordprocessingCanvas" xmlns:mo="http://schemas.microsoft.com/office/mac/office/2008/main" xmlns:mc="http://schemas.openxmlformats.org/markup-compatibility/2006" xmlns:mv="urn:schemas-microsoft-com:mac:vml" xmlns:o="urn:schemas-microsoft-com:office:office" xmlns:r="http://schemas.openxmlformats.org/officeDocument/2006/relationships" xmlns:m="http://schemas.openxmlformats.org/officeDocument/2006/math" xmlns:v="urn:schemas-microsoft-com:vml" xmlns:wp14="http://schemas.microsoft.com/office/word/2010/wordprocessingDrawing" xmlns:wp="http://schemas.openxmlformats.org/drawingml/2006/wordprocessingDrawing" xmlns:w10="urn:schemas-microsoft-com:office:word" xmlns:w="http://schemas.openxmlformats.org/wordprocessingml/2006/main" xmlns:w14="http://schemas.microsoft.com/office/word/2010/wordml" xmlns:w15="http://schemas.microsoft.com/office/word/2012/wordml" xmlns:wpg="http://schemas.microsoft.com/office/word/2010/wordprocessingGroup" xmlns:wpi="http://schemas.microsoft.com/office/word/2010/wordprocessingInk" xmlns:wne="http://schemas.microsoft.com/office/word/2006/wordml" xmlns:wps="http://schemas.microsoft.com/office/word/2010/wordprocessingShape" mc:Ignorable="w14 w15 wp14">
-  <w:abstractNum w:abstractNumId="0">
+<w:numbering xmlns:wpc="http://schemas.microsoft.com/office/word/2010/wordprocessingCanvas" xmlns:cx="http://schemas.microsoft.com/office/drawing/2014/chartex" xmlns:cx1="http://schemas.microsoft.com/office/drawing/2015/9/8/chartex" xmlns:cx2="http://schemas.microsoft.com/office/drawing/2015/10/21/chartex" xmlns:cx3="http://schemas.microsoft.com/office/drawing/2016/5/9/chartex" xmlns:cx4="http://schemas.microsoft.com/office/drawing/2016/5/10/chartex" xmlns:cx5="http://schemas.microsoft.com/office/drawing/2016/5/11/chartex" xmlns:cx6="http://schemas.microsoft.com/office/drawing/2016/5/12/chartex" xmlns:cx7="http://schemas.microsoft.com/office/drawing/2016/5/13/chartex" xmlns:cx8="http://schemas.microsoft.com/office/drawing/2016/5/14/chartex" xmlns:mc="http://schemas.openxmlformats.org/markup-compatibility/2006" xmlns:aink="http://schemas.microsoft.com/office/drawing/2016/ink" xmlns:am3d="http://schemas.microsoft.com/office/drawing/2017/model3d" xmlns:o="urn:schemas-microsoft-com:office:office" xmlns:r="http://schemas.openxmlformats.org/officeDocument/2006/relationships" xmlns:m="http://schemas.openxmlformats.org/officeDocument/2006/math" xmlns:v="urn:schemas-microsoft-com:vml" xmlns:wp14="http://schemas.microsoft.com/office/word/2010/wordprocessingDrawing" xmlns:wp="http://schemas.openxmlformats.org/drawingml/2006/wordprocessingDrawing" xmlns:w10="urn:schemas-microsoft-com:office:word" xmlns:w="http://schemas.openxmlformats.org/wordprocessingml/2006/main" xmlns:w14="http://schemas.microsoft.com/office/word/2010/wordml" xmlns:w15="http://schemas.microsoft.com/office/word/2012/wordml" xmlns:w16cid="http://schemas.microsoft.com/office/word/2016/wordml/cid" xmlns:w16se="http://schemas.microsoft.com/office/word/2015/wordml/symex" xmlns:wpg="http://schemas.microsoft.com/office/word/2010/wordprocessingGroup" xmlns:wpi="http://schemas.microsoft.com/office/word/2010/wordprocessingInk" xmlns:wne="http://schemas.microsoft.com/office/word/2006/wordml" xmlns:wps="http://schemas.microsoft.com/office/word/2010/wordprocessingShape" mc:Ignorable="w14 w15 w16se w16cid wp14">
+  <w:abstractNum w:abstractNumId="0" w15:restartNumberingAfterBreak="0">
     <w:nsid w:val="11040B18"/>
     <w:multiLevelType w:val="multilevel"/>
     <w:tmpl w:val="B4D847B6"/>
@@ -4015,7 +5132,346 @@
       </w:pPr>
     </w:lvl>
   </w:abstractNum>
-  <w:abstractNum w:abstractNumId="1">
+  <w:abstractNum w:abstractNumId="1" w15:restartNumberingAfterBreak="0">
+    <w:nsid w:val="22193F6D"/>
+    <w:multiLevelType w:val="multilevel"/>
+    <w:tmpl w:val="0ED8CBA2"/>
+    <w:lvl w:ilvl="0">
+      <w:start w:val="1"/>
+      <w:numFmt w:val="decimal"/>
+      <w:lvlText w:val="%1"/>
+      <w:lvlJc w:val="left"/>
+      <w:pPr>
+        <w:ind w:left="420" w:hanging="420"/>
+      </w:pPr>
+      <w:rPr>
+        <w:rFonts w:hint="default"/>
+      </w:rPr>
+    </w:lvl>
+    <w:lvl w:ilvl="1">
+      <w:start w:val="1"/>
+      <w:numFmt w:val="decimal"/>
+      <w:lvlText w:val="%1.%2"/>
+      <w:lvlJc w:val="left"/>
+      <w:pPr>
+        <w:ind w:left="1500" w:hanging="420"/>
+      </w:pPr>
+      <w:rPr>
+        <w:rFonts w:hint="default"/>
+      </w:rPr>
+    </w:lvl>
+    <w:lvl w:ilvl="2">
+      <w:start w:val="1"/>
+      <w:numFmt w:val="decimal"/>
+      <w:lvlText w:val="%1.%2.%3"/>
+      <w:lvlJc w:val="left"/>
+      <w:pPr>
+        <w:ind w:left="2880" w:hanging="720"/>
+      </w:pPr>
+      <w:rPr>
+        <w:rFonts w:hint="default"/>
+      </w:rPr>
+    </w:lvl>
+    <w:lvl w:ilvl="3">
+      <w:start w:val="1"/>
+      <w:numFmt w:val="decimal"/>
+      <w:lvlText w:val="%1.%2.%3.%4"/>
+      <w:lvlJc w:val="left"/>
+      <w:pPr>
+        <w:ind w:left="3960" w:hanging="720"/>
+      </w:pPr>
+      <w:rPr>
+        <w:rFonts w:hint="default"/>
+      </w:rPr>
+    </w:lvl>
+    <w:lvl w:ilvl="4">
+      <w:start w:val="1"/>
+      <w:numFmt w:val="decimal"/>
+      <w:lvlText w:val="%1.%2.%3.%4.%5"/>
+      <w:lvlJc w:val="left"/>
+      <w:pPr>
+        <w:ind w:left="5400" w:hanging="1080"/>
+      </w:pPr>
+      <w:rPr>
+        <w:rFonts w:hint="default"/>
+      </w:rPr>
+    </w:lvl>
+    <w:lvl w:ilvl="5">
+      <w:start w:val="1"/>
+      <w:numFmt w:val="decimal"/>
+      <w:lvlText w:val="%1.%2.%3.%4.%5.%6"/>
+      <w:lvlJc w:val="left"/>
+      <w:pPr>
+        <w:ind w:left="6480" w:hanging="1080"/>
+      </w:pPr>
+      <w:rPr>
+        <w:rFonts w:hint="default"/>
+      </w:rPr>
+    </w:lvl>
+    <w:lvl w:ilvl="6">
+      <w:start w:val="1"/>
+      <w:numFmt w:val="decimal"/>
+      <w:lvlText w:val="%1.%2.%3.%4.%5.%6.%7"/>
+      <w:lvlJc w:val="left"/>
+      <w:pPr>
+        <w:ind w:left="7920" w:hanging="1440"/>
+      </w:pPr>
+      <w:rPr>
+        <w:rFonts w:hint="default"/>
+      </w:rPr>
+    </w:lvl>
+    <w:lvl w:ilvl="7">
+      <w:start w:val="1"/>
+      <w:numFmt w:val="decimal"/>
+      <w:lvlText w:val="%1.%2.%3.%4.%5.%6.%7.%8"/>
+      <w:lvlJc w:val="left"/>
+      <w:pPr>
+        <w:ind w:left="9000" w:hanging="1440"/>
+      </w:pPr>
+      <w:rPr>
+        <w:rFonts w:hint="default"/>
+      </w:rPr>
+    </w:lvl>
+    <w:lvl w:ilvl="8">
+      <w:start w:val="1"/>
+      <w:numFmt w:val="decimal"/>
+      <w:lvlText w:val="%1.%2.%3.%4.%5.%6.%7.%8.%9"/>
+      <w:lvlJc w:val="left"/>
+      <w:pPr>
+        <w:ind w:left="10080" w:hanging="1440"/>
+      </w:pPr>
+      <w:rPr>
+        <w:rFonts w:hint="default"/>
+      </w:rPr>
+    </w:lvl>
+  </w:abstractNum>
+  <w:abstractNum w:abstractNumId="2" w15:restartNumberingAfterBreak="0">
+    <w:nsid w:val="25DA4C19"/>
+    <w:multiLevelType w:val="hybridMultilevel"/>
+    <w:tmpl w:val="3DE60AB0"/>
+    <w:lvl w:ilvl="0" w:tplc="04090001">
+      <w:start w:val="1"/>
+      <w:numFmt w:val="bullet"/>
+      <w:lvlText w:val=""/>
+      <w:lvlJc w:val="left"/>
+      <w:pPr>
+        <w:ind w:left="1440" w:hanging="360"/>
+      </w:pPr>
+      <w:rPr>
+        <w:rFonts w:ascii="Symbol" w:hAnsi="Symbol" w:hint="default"/>
+      </w:rPr>
+    </w:lvl>
+    <w:lvl w:ilvl="1" w:tplc="04090003" w:tentative="1">
+      <w:start w:val="1"/>
+      <w:numFmt w:val="bullet"/>
+      <w:lvlText w:val="o"/>
+      <w:lvlJc w:val="left"/>
+      <w:pPr>
+        <w:ind w:left="2160" w:hanging="360"/>
+      </w:pPr>
+      <w:rPr>
+        <w:rFonts w:ascii="Courier New" w:hAnsi="Courier New" w:cs="Courier New" w:hint="default"/>
+      </w:rPr>
+    </w:lvl>
+    <w:lvl w:ilvl="2" w:tplc="04090005" w:tentative="1">
+      <w:start w:val="1"/>
+      <w:numFmt w:val="bullet"/>
+      <w:lvlText w:val=""/>
+      <w:lvlJc w:val="left"/>
+      <w:pPr>
+        <w:ind w:left="2880" w:hanging="360"/>
+      </w:pPr>
+      <w:rPr>
+        <w:rFonts w:ascii="Wingdings" w:hAnsi="Wingdings" w:hint="default"/>
+      </w:rPr>
+    </w:lvl>
+    <w:lvl w:ilvl="3" w:tplc="04090001" w:tentative="1">
+      <w:start w:val="1"/>
+      <w:numFmt w:val="bullet"/>
+      <w:lvlText w:val=""/>
+      <w:lvlJc w:val="left"/>
+      <w:pPr>
+        <w:ind w:left="3600" w:hanging="360"/>
+      </w:pPr>
+      <w:rPr>
+        <w:rFonts w:ascii="Symbol" w:hAnsi="Symbol" w:hint="default"/>
+      </w:rPr>
+    </w:lvl>
+    <w:lvl w:ilvl="4" w:tplc="04090003" w:tentative="1">
+      <w:start w:val="1"/>
+      <w:numFmt w:val="bullet"/>
+      <w:lvlText w:val="o"/>
+      <w:lvlJc w:val="left"/>
+      <w:pPr>
+        <w:ind w:left="4320" w:hanging="360"/>
+      </w:pPr>
+      <w:rPr>
+        <w:rFonts w:ascii="Courier New" w:hAnsi="Courier New" w:cs="Courier New" w:hint="default"/>
+      </w:rPr>
+    </w:lvl>
+    <w:lvl w:ilvl="5" w:tplc="04090005" w:tentative="1">
+      <w:start w:val="1"/>
+      <w:numFmt w:val="bullet"/>
+      <w:lvlText w:val=""/>
+      <w:lvlJc w:val="left"/>
+      <w:pPr>
+        <w:ind w:left="5040" w:hanging="360"/>
+      </w:pPr>
+      <w:rPr>
+        <w:rFonts w:ascii="Wingdings" w:hAnsi="Wingdings" w:hint="default"/>
+      </w:rPr>
+    </w:lvl>
+    <w:lvl w:ilvl="6" w:tplc="04090001" w:tentative="1">
+      <w:start w:val="1"/>
+      <w:numFmt w:val="bullet"/>
+      <w:lvlText w:val=""/>
+      <w:lvlJc w:val="left"/>
+      <w:pPr>
+        <w:ind w:left="5760" w:hanging="360"/>
+      </w:pPr>
+      <w:rPr>
+        <w:rFonts w:ascii="Symbol" w:hAnsi="Symbol" w:hint="default"/>
+      </w:rPr>
+    </w:lvl>
+    <w:lvl w:ilvl="7" w:tplc="04090003" w:tentative="1">
+      <w:start w:val="1"/>
+      <w:numFmt w:val="bullet"/>
+      <w:lvlText w:val="o"/>
+      <w:lvlJc w:val="left"/>
+      <w:pPr>
+        <w:ind w:left="6480" w:hanging="360"/>
+      </w:pPr>
+      <w:rPr>
+        <w:rFonts w:ascii="Courier New" w:hAnsi="Courier New" w:cs="Courier New" w:hint="default"/>
+      </w:rPr>
+    </w:lvl>
+    <w:lvl w:ilvl="8" w:tplc="04090005" w:tentative="1">
+      <w:start w:val="1"/>
+      <w:numFmt w:val="bullet"/>
+      <w:lvlText w:val=""/>
+      <w:lvlJc w:val="left"/>
+      <w:pPr>
+        <w:ind w:left="7200" w:hanging="360"/>
+      </w:pPr>
+      <w:rPr>
+        <w:rFonts w:ascii="Wingdings" w:hAnsi="Wingdings" w:hint="default"/>
+      </w:rPr>
+    </w:lvl>
+  </w:abstractNum>
+  <w:abstractNum w:abstractNumId="3" w15:restartNumberingAfterBreak="0">
+    <w:nsid w:val="385E3113"/>
+    <w:multiLevelType w:val="multilevel"/>
+    <w:tmpl w:val="DD383B24"/>
+    <w:lvl w:ilvl="0">
+      <w:start w:val="1"/>
+      <w:numFmt w:val="decimal"/>
+      <w:lvlText w:val="%1"/>
+      <w:lvlJc w:val="left"/>
+      <w:pPr>
+        <w:ind w:left="420" w:hanging="420"/>
+      </w:pPr>
+      <w:rPr>
+        <w:rFonts w:hint="default"/>
+      </w:rPr>
+    </w:lvl>
+    <w:lvl w:ilvl="1">
+      <w:start w:val="1"/>
+      <w:numFmt w:val="decimal"/>
+      <w:lvlText w:val="%1.%2"/>
+      <w:lvlJc w:val="left"/>
+      <w:pPr>
+        <w:ind w:left="1500" w:hanging="420"/>
+      </w:pPr>
+      <w:rPr>
+        <w:rFonts w:hint="default"/>
+      </w:rPr>
+    </w:lvl>
+    <w:lvl w:ilvl="2">
+      <w:start w:val="1"/>
+      <w:numFmt w:val="decimal"/>
+      <w:lvlText w:val="%1.%2.%3"/>
+      <w:lvlJc w:val="left"/>
+      <w:pPr>
+        <w:ind w:left="2880" w:hanging="720"/>
+      </w:pPr>
+      <w:rPr>
+        <w:rFonts w:hint="default"/>
+      </w:rPr>
+    </w:lvl>
+    <w:lvl w:ilvl="3">
+      <w:start w:val="1"/>
+      <w:numFmt w:val="decimal"/>
+      <w:lvlText w:val="%1.%2.%3.%4"/>
+      <w:lvlJc w:val="left"/>
+      <w:pPr>
+        <w:ind w:left="3960" w:hanging="720"/>
+      </w:pPr>
+      <w:rPr>
+        <w:rFonts w:hint="default"/>
+      </w:rPr>
+    </w:lvl>
+    <w:lvl w:ilvl="4">
+      <w:start w:val="1"/>
+      <w:numFmt w:val="decimal"/>
+      <w:lvlText w:val="%1.%2.%3.%4.%5"/>
+      <w:lvlJc w:val="left"/>
+      <w:pPr>
+        <w:ind w:left="5400" w:hanging="1080"/>
+      </w:pPr>
+      <w:rPr>
+        <w:rFonts w:hint="default"/>
+      </w:rPr>
+    </w:lvl>
+    <w:lvl w:ilvl="5">
+      <w:start w:val="1"/>
+      <w:numFmt w:val="decimal"/>
+      <w:lvlText w:val="%1.%2.%3.%4.%5.%6"/>
+      <w:lvlJc w:val="left"/>
+      <w:pPr>
+        <w:ind w:left="6480" w:hanging="1080"/>
+      </w:pPr>
+      <w:rPr>
+        <w:rFonts w:hint="default"/>
+      </w:rPr>
+    </w:lvl>
+    <w:lvl w:ilvl="6">
+      <w:start w:val="1"/>
+      <w:numFmt w:val="decimal"/>
+      <w:lvlText w:val="%1.%2.%3.%4.%5.%6.%7"/>
+      <w:lvlJc w:val="left"/>
+      <w:pPr>
+        <w:ind w:left="7920" w:hanging="1440"/>
+      </w:pPr>
+      <w:rPr>
+        <w:rFonts w:hint="default"/>
+      </w:rPr>
+    </w:lvl>
+    <w:lvl w:ilvl="7">
+      <w:start w:val="1"/>
+      <w:numFmt w:val="decimal"/>
+      <w:lvlText w:val="%1.%2.%3.%4.%5.%6.%7.%8"/>
+      <w:lvlJc w:val="left"/>
+      <w:pPr>
+        <w:ind w:left="9000" w:hanging="1440"/>
+      </w:pPr>
+      <w:rPr>
+        <w:rFonts w:hint="default"/>
+      </w:rPr>
+    </w:lvl>
+    <w:lvl w:ilvl="8">
+      <w:start w:val="1"/>
+      <w:numFmt w:val="decimal"/>
+      <w:lvlText w:val="%1.%2.%3.%4.%5.%6.%7.%8.%9"/>
+      <w:lvlJc w:val="left"/>
+      <w:pPr>
+        <w:ind w:left="10080" w:hanging="1440"/>
+      </w:pPr>
+      <w:rPr>
+        <w:rFonts w:hint="default"/>
+      </w:rPr>
+    </w:lvl>
+  </w:abstractNum>
+  <w:abstractNum w:abstractNumId="4" w15:restartNumberingAfterBreak="0">
     <w:nsid w:val="53B62498"/>
     <w:multiLevelType w:val="multilevel"/>
     <w:tmpl w:val="46E07994"/>
@@ -4116,7 +5572,7 @@
       </w:pPr>
     </w:lvl>
   </w:abstractNum>
-  <w:abstractNum w:abstractNumId="2">
+  <w:abstractNum w:abstractNumId="5" w15:restartNumberingAfterBreak="0">
     <w:nsid w:val="75355022"/>
     <w:multiLevelType w:val="multilevel"/>
     <w:tmpl w:val="C88660A6"/>
@@ -4218,19 +5674,28 @@
     </w:lvl>
   </w:abstractNum>
   <w:num w:numId="1">
-    <w:abstractNumId w:val="2"/>
+    <w:abstractNumId w:val="5"/>
   </w:num>
   <w:num w:numId="2">
     <w:abstractNumId w:val="0"/>
   </w:num>
   <w:num w:numId="3">
+    <w:abstractNumId w:val="4"/>
+  </w:num>
+  <w:num w:numId="4">
+    <w:abstractNumId w:val="2"/>
+  </w:num>
+  <w:num w:numId="5">
+    <w:abstractNumId w:val="3"/>
+  </w:num>
+  <w:num w:numId="6">
     <w:abstractNumId w:val="1"/>
   </w:num>
 </w:numbering>
 </file>
 
 <file path=word/styles.xml><?xml version="1.0" encoding="utf-8"?>
-<w:styles xmlns:mc="http://schemas.openxmlformats.org/markup-compatibility/2006" xmlns:r="http://schemas.openxmlformats.org/officeDocument/2006/relationships" xmlns:w="http://schemas.openxmlformats.org/wordprocessingml/2006/main" xmlns:w14="http://schemas.microsoft.com/office/word/2010/wordml" xmlns:w15="http://schemas.microsoft.com/office/word/2012/wordml" mc:Ignorable="w14 w15">
+<w:styles xmlns:mc="http://schemas.openxmlformats.org/markup-compatibility/2006" xmlns:r="http://schemas.openxmlformats.org/officeDocument/2006/relationships" xmlns:w="http://schemas.openxmlformats.org/wordprocessingml/2006/main" xmlns:w14="http://schemas.microsoft.com/office/word/2010/wordml" xmlns:w15="http://schemas.microsoft.com/office/word/2012/wordml" xmlns:w16cid="http://schemas.microsoft.com/office/word/2016/wordml/cid" xmlns:w16se="http://schemas.microsoft.com/office/word/2015/wordml/symex" mc:Ignorable="w14 w15 w16se w16cid">
   <w:docDefaults>
     <w:rPrDefault>
       <w:rPr>
@@ -4240,7 +5705,7 @@
     </w:rPrDefault>
     <w:pPrDefault/>
   </w:docDefaults>
-  <w:latentStyles w:defLockedState="0" w:defUIPriority="99" w:defSemiHidden="0" w:defUnhideWhenUsed="0" w:defQFormat="0" w:count="382">
+  <w:latentStyles w:defLockedState="0" w:defUIPriority="99" w:defSemiHidden="0" w:defUnhideWhenUsed="0" w:defQFormat="0" w:count="375">
     <w:lsdException w:name="Normal" w:uiPriority="0" w:qFormat="1"/>
     <w:lsdException w:name="heading 1" w:uiPriority="0" w:qFormat="1"/>
     <w:lsdException w:name="heading 2" w:uiPriority="0" w:qFormat="1"/>
@@ -4632,6 +6097,7 @@
     <w:name w:val="heading 1"/>
     <w:basedOn w:val="Normal"/>
     <w:next w:val="Normal"/>
+    <w:link w:val="Heading1Char"/>
     <w:qFormat/>
     <w:rsid w:val="00132E84"/>
     <w:pPr>
@@ -5290,7 +6756,7 @@
     <w:basedOn w:val="Normal"/>
     <w:next w:val="Normal"/>
     <w:autoRedefine/>
-    <w:semiHidden/>
+    <w:uiPriority w:val="39"/>
     <w:pPr>
       <w:spacing w:before="120"/>
       <w:jc w:val="left"/>
@@ -5308,7 +6774,7 @@
     <w:basedOn w:val="Normal"/>
     <w:next w:val="Normal"/>
     <w:autoRedefine/>
-    <w:semiHidden/>
+    <w:uiPriority w:val="39"/>
     <w:pPr>
       <w:spacing w:after="0"/>
       <w:ind w:left="220"/>
@@ -5597,6 +7063,41 @@
     <w:name w:val="Frame Contents"/>
     <w:basedOn w:val="Normal"/>
     <w:qFormat/>
+  </w:style>
+  <w:style w:type="paragraph" w:styleId="ListParagraph">
+    <w:name w:val="List Paragraph"/>
+    <w:basedOn w:val="Normal"/>
+    <w:uiPriority w:val="34"/>
+    <w:qFormat/>
+    <w:rsid w:val="00002D21"/>
+    <w:pPr>
+      <w:ind w:left="720"/>
+      <w:contextualSpacing/>
+    </w:pPr>
+  </w:style>
+  <w:style w:type="character" w:styleId="Hyperlink">
+    <w:name w:val="Hyperlink"/>
+    <w:basedOn w:val="DefaultParagraphFont"/>
+    <w:uiPriority w:val="99"/>
+    <w:unhideWhenUsed/>
+    <w:rsid w:val="00AE024F"/>
+    <w:rPr>
+      <w:color w:val="0563C1" w:themeColor="hyperlink"/>
+      <w:u w:val="single"/>
+    </w:rPr>
+  </w:style>
+  <w:style w:type="character" w:customStyle="1" w:styleId="Heading1Char">
+    <w:name w:val="Heading 1 Char"/>
+    <w:basedOn w:val="DefaultParagraphFont"/>
+    <w:link w:val="Heading1"/>
+    <w:rsid w:val="007B2C29"/>
+    <w:rPr>
+      <w:rFonts w:ascii="Times" w:hAnsi="Times"/>
+      <w:b/>
+      <w:color w:val="00000A"/>
+      <w:kern w:val="2"/>
+      <w:sz w:val="36"/>
+    </w:rPr>
   </w:style>
 </w:styles>
 </file>

</xml_diff>

<commit_message>
Begin the Great Refactor
</commit_message>
<xml_diff>
--- a/SDD_CondorArmy.docx
+++ b/SDD_CondorArmy.docx
@@ -1,6 +1,6 @@
 
 <file path=word/document.xml><?xml version="1.0" encoding="utf-8"?>
-<w:document xmlns:wpc="http://schemas.microsoft.com/office/word/2010/wordprocessingCanvas" xmlns:mo="http://schemas.microsoft.com/office/mac/office/2008/main" xmlns:mc="http://schemas.openxmlformats.org/markup-compatibility/2006" xmlns:mv="urn:schemas-microsoft-com:mac:vml" xmlns:o="urn:schemas-microsoft-com:office:office" xmlns:r="http://schemas.openxmlformats.org/officeDocument/2006/relationships" xmlns:m="http://schemas.openxmlformats.org/officeDocument/2006/math" xmlns:v="urn:schemas-microsoft-com:vml" xmlns:wp14="http://schemas.microsoft.com/office/word/2010/wordprocessingDrawing" xmlns:wp="http://schemas.openxmlformats.org/drawingml/2006/wordprocessingDrawing" xmlns:w10="urn:schemas-microsoft-com:office:word" xmlns:w="http://schemas.openxmlformats.org/wordprocessingml/2006/main" xmlns:w14="http://schemas.microsoft.com/office/word/2010/wordml" xmlns:w15="http://schemas.microsoft.com/office/word/2012/wordml" xmlns:wpg="http://schemas.microsoft.com/office/word/2010/wordprocessingGroup" xmlns:wpi="http://schemas.microsoft.com/office/word/2010/wordprocessingInk" xmlns:wne="http://schemas.microsoft.com/office/word/2006/wordml" xmlns:wps="http://schemas.microsoft.com/office/word/2010/wordprocessingShape" mc:Ignorable="w14 w15 wp14">
+<w:document xmlns:wpc="http://schemas.microsoft.com/office/word/2010/wordprocessingCanvas" xmlns:mc="http://schemas.openxmlformats.org/markup-compatibility/2006" xmlns:o="urn:schemas-microsoft-com:office:office" xmlns:r="http://schemas.openxmlformats.org/officeDocument/2006/relationships" xmlns:m="http://schemas.openxmlformats.org/officeDocument/2006/math" xmlns:v="urn:schemas-microsoft-com:vml" xmlns:wp14="http://schemas.microsoft.com/office/word/2010/wordprocessingDrawing" xmlns:wp="http://schemas.openxmlformats.org/drawingml/2006/wordprocessingDrawing" xmlns:w10="urn:schemas-microsoft-com:office:word" xmlns:w="http://schemas.openxmlformats.org/wordprocessingml/2006/main" xmlns:w14="http://schemas.microsoft.com/office/word/2010/wordml" xmlns:w15="http://schemas.microsoft.com/office/word/2012/wordml" xmlns:wpg="http://schemas.microsoft.com/office/word/2010/wordprocessingGroup" xmlns:wpi="http://schemas.microsoft.com/office/word/2010/wordprocessingInk" xmlns:wne="http://schemas.microsoft.com/office/word/2006/wordml" xmlns:wps="http://schemas.microsoft.com/office/word/2010/wordprocessingShape" mc:Ignorable="w14 w15 wp14">
   <w:body>
     <w:p>
       <w:pPr>
@@ -45,12 +45,14 @@
         <w:spacing w:before="0" w:after="400"/>
         <w:jc w:val="right"/>
       </w:pPr>
+      <w:proofErr w:type="gramStart"/>
       <w:r>
         <w:rPr>
           <w:sz w:val="40"/>
         </w:rPr>
         <w:t>for</w:t>
       </w:r>
+      <w:proofErr w:type="gramEnd"/>
       <w:r>
         <w:rPr>
           <w:sz w:val="40"/>
@@ -81,8 +83,13 @@
         <w:pStyle w:val="ByLine"/>
       </w:pPr>
       <w:r>
-        <w:t>Prepared by Kevin Zarzana</w:t>
-      </w:r>
+        <w:t xml:space="preserve">Prepared by Kevin </w:t>
+      </w:r>
+      <w:proofErr w:type="spellStart"/>
+      <w:r>
+        <w:t>Zarzana</w:t>
+      </w:r>
+      <w:proofErr w:type="spellEnd"/>
     </w:p>
     <w:p>
       <w:pPr>
@@ -1530,11 +1537,19 @@
               <w:pStyle w:val="Table-Text"/>
               <w:suppressAutoHyphens/>
             </w:pPr>
+            <w:proofErr w:type="spellStart"/>
             <w:r>
               <w:rPr>
                 <w:rFonts w:ascii="Arial" w:hAnsi="Arial"/>
               </w:rPr>
-              <w:t>Init 1</w:t>
+              <w:t>Init</w:t>
+            </w:r>
+            <w:proofErr w:type="spellEnd"/>
+            <w:r>
+              <w:rPr>
+                <w:rFonts w:ascii="Arial" w:hAnsi="Arial"/>
+              </w:rPr>
+              <w:t xml:space="preserve"> 1</w:t>
             </w:r>
           </w:p>
         </w:tc>
@@ -1560,8 +1575,16 @@
               <w:rPr>
                 <w:rFonts w:ascii="Arial" w:hAnsi="Arial"/>
               </w:rPr>
-              <w:t>Kevin Zarzana</w:t>
+              <w:t xml:space="preserve">Kevin </w:t>
             </w:r>
+            <w:proofErr w:type="spellStart"/>
+            <w:r>
+              <w:rPr>
+                <w:rFonts w:ascii="Arial" w:hAnsi="Arial"/>
+              </w:rPr>
+              <w:t>Zarzana</w:t>
+            </w:r>
+            <w:proofErr w:type="spellEnd"/>
           </w:p>
         </w:tc>
         <w:tc>
@@ -1673,7 +1696,61 @@
           <w:strike/>
           <w:color w:val="FF0000"/>
         </w:rPr>
-        <w:t>&lt;This template serves as a basis for a Software Design Specification.  As in the SRS document, all italics refer to the “comment” style. Comments in blue are general and apply to any SDS, these that are in black are applicable specifically for this course. This template is based on the work by Karl. E Wiegers, Steve McConnel of CXOne group and the IEEE standards.&gt;</w:t>
+        <w:t xml:space="preserve">&lt;This template serves as a basis for a Software Design Specification.  As in the SRS document, all italics refer to the “comment” style. Comments in blue are general and apply to any SDS, these that are in black are applicable specifically for this course. This template is based on the work by Karl. E </w:t>
+      </w:r>
+      <w:proofErr w:type="spellStart"/>
+      <w:r>
+        <w:rPr>
+          <w:rFonts w:ascii="Arial" w:hAnsi="Arial"/>
+          <w:strike/>
+          <w:color w:val="FF0000"/>
+        </w:rPr>
+        <w:t>Wiegers</w:t>
+      </w:r>
+      <w:proofErr w:type="spellEnd"/>
+      <w:r>
+        <w:rPr>
+          <w:rFonts w:ascii="Arial" w:hAnsi="Arial"/>
+          <w:strike/>
+          <w:color w:val="FF0000"/>
+        </w:rPr>
+        <w:t xml:space="preserve">, Steve </w:t>
+      </w:r>
+      <w:proofErr w:type="spellStart"/>
+      <w:r>
+        <w:rPr>
+          <w:rFonts w:ascii="Arial" w:hAnsi="Arial"/>
+          <w:strike/>
+          <w:color w:val="FF0000"/>
+        </w:rPr>
+        <w:t>McConnel</w:t>
+      </w:r>
+      <w:proofErr w:type="spellEnd"/>
+      <w:r>
+        <w:rPr>
+          <w:rFonts w:ascii="Arial" w:hAnsi="Arial"/>
+          <w:strike/>
+          <w:color w:val="FF0000"/>
+        </w:rPr>
+        <w:t xml:space="preserve"> of </w:t>
+      </w:r>
+      <w:proofErr w:type="spellStart"/>
+      <w:r>
+        <w:rPr>
+          <w:rFonts w:ascii="Arial" w:hAnsi="Arial"/>
+          <w:strike/>
+          <w:color w:val="FF0000"/>
+        </w:rPr>
+        <w:t>CXOne</w:t>
+      </w:r>
+      <w:proofErr w:type="spellEnd"/>
+      <w:r>
+        <w:rPr>
+          <w:rFonts w:ascii="Arial" w:hAnsi="Arial"/>
+          <w:strike/>
+          <w:color w:val="FF0000"/>
+        </w:rPr>
+        <w:t xml:space="preserve"> group and the IEEE standards.&gt;</w:t>
       </w:r>
     </w:p>
     <w:p>
@@ -1743,7 +1820,41 @@
         <w:rPr>
           <w:highlight w:val="yellow"/>
         </w:rPr>
-        <w:t>The Game of Chess begins with a opening title screen giving the option to Play a New Game, Load a Past Game, Change Settings, or Quit. After the New Game button is pressed the program will load the Game Board and pieces in the starting positions. If the Load Game button is pressed a list of previously saved sessions will be presented and the User will be able to make a selection of which game to load.</w:t>
+        <w:t xml:space="preserve">The Game of Chess begins with </w:t>
+      </w:r>
+      <w:proofErr w:type="spellStart"/>
+      <w:proofErr w:type="gramStart"/>
+      <w:r>
+        <w:rPr>
+          <w:highlight w:val="yellow"/>
+        </w:rPr>
+        <w:t>a</w:t>
+      </w:r>
+      <w:proofErr w:type="spellEnd"/>
+      <w:proofErr w:type="gramEnd"/>
+      <w:r>
+        <w:rPr>
+          <w:highlight w:val="yellow"/>
+        </w:rPr>
+        <w:t xml:space="preserve"> opening title screen giving the option to Play a New Game, </w:t>
+      </w:r>
+      <w:r>
+        <w:rPr>
+          <w:highlight w:val="yellow"/>
+        </w:rPr>
+        <w:t>Load a Past Game</w:t>
+      </w:r>
+      <w:r>
+        <w:rPr>
+          <w:highlight w:val="yellow"/>
+        </w:rPr>
+        <w:t xml:space="preserve">, Change Settings, or Quit. After the New Game button is pressed the program will load the Game Board and pieces in the starting positions. </w:t>
+      </w:r>
+      <w:r>
+        <w:rPr>
+          <w:highlight w:val="yellow"/>
+        </w:rPr>
+        <w:t>If the Load Game button is pressed a list of previously saved sessions will be presented and the User will be able to make a selection of which game to load.</w:t>
       </w:r>
       <w:commentRangeEnd w:id="11"/>
       <w:r>
@@ -1752,6 +1863,8 @@
         </w:rPr>
         <w:commentReference w:id="11"/>
       </w:r>
+      <w:bookmarkStart w:id="12" w:name="_GoBack"/>
+      <w:bookmarkEnd w:id="12"/>
     </w:p>
     <w:p>
       <w:pPr>
@@ -1789,18 +1902,18 @@
           <w:numId w:val="2"/>
         </w:numPr>
       </w:pPr>
-      <w:bookmarkStart w:id="12" w:name="_Toc517251109"/>
-      <w:bookmarkStart w:id="13" w:name="_Toc517668543"/>
-      <w:bookmarkStart w:id="14" w:name="_Toc507709288"/>
+      <w:bookmarkStart w:id="13" w:name="_Toc517251109"/>
+      <w:bookmarkStart w:id="14" w:name="_Toc517668543"/>
+      <w:bookmarkStart w:id="15" w:name="_Toc507709288"/>
       <w:r>
         <w:t>Definitions, Acronyms</w:t>
       </w:r>
-      <w:bookmarkEnd w:id="12"/>
       <w:bookmarkEnd w:id="13"/>
+      <w:bookmarkEnd w:id="14"/>
       <w:r>
         <w:t xml:space="preserve"> and Abbreviations</w:t>
       </w:r>
-      <w:bookmarkEnd w:id="14"/>
+      <w:bookmarkEnd w:id="15"/>
     </w:p>
     <w:p>
       <w:r>
@@ -1871,7 +1984,15 @@
         <w:t>King</w:t>
       </w:r>
       <w:r>
-        <w:t xml:space="preserve"> – Most important Chess game piece. Moves in all directions exactly 1 spot. The objective of this game is to get the opponents King piece in “checkmate” (Defined further down).</w:t>
+        <w:t xml:space="preserve"> – Most important Chess game piece. Moves in all directions exactly 1 spot. The objective of this game is to get the opponents King </w:t>
+      </w:r>
+      <w:proofErr w:type="gramStart"/>
+      <w:r>
+        <w:t>piece</w:t>
+      </w:r>
+      <w:proofErr w:type="gramEnd"/>
+      <w:r>
+        <w:t xml:space="preserve"> in “checkmate” (Defined further down).</w:t>
       </w:r>
     </w:p>
     <w:p>
@@ -1890,7 +2011,15 @@
         <w:t>Knight</w:t>
       </w:r>
       <w:r>
-        <w:t xml:space="preserve"> – Chess game pieces that move in an  L-pattern in any direction. There are two of these pieces per player.</w:t>
+        <w:t xml:space="preserve"> – Chess game pieces that move in </w:t>
+      </w:r>
+      <w:proofErr w:type="gramStart"/>
+      <w:r>
+        <w:t>an  L</w:t>
+      </w:r>
+      <w:proofErr w:type="gramEnd"/>
+      <w:r>
+        <w:t>-pattern in any direction. There are two of these pieces per player.</w:t>
       </w:r>
     </w:p>
     <w:p>
@@ -1947,7 +2076,17 @@
         <w:t>Pawn –</w:t>
       </w:r>
       <w:r>
-        <w:t xml:space="preserve"> Chess game pieces that stand in the front line at the games start. These pieces can only move forward 1 space (or 2 if its the piece’s first move) and attack diagonally (forward). This piece cannot go backwards. There are eight of these pieces per player.</w:t>
+        <w:t xml:space="preserve"> Chess game pieces that stand in the front line at the games start. These pieces can only move forward 1 space (or 2 if </w:t>
+      </w:r>
+      <w:proofErr w:type="spellStart"/>
+      <w:proofErr w:type="gramStart"/>
+      <w:r>
+        <w:t>its</w:t>
+      </w:r>
+      <w:proofErr w:type="spellEnd"/>
+      <w:proofErr w:type="gramEnd"/>
+      <w:r>
+        <w:t xml:space="preserve"> the piece’s first move) and attack diagonally (forward). This piece cannot go backwards. There are eight of these pieces per player.</w:t>
       </w:r>
     </w:p>
     <w:p>
@@ -2025,7 +2164,15 @@
         <w:t>Checkmate</w:t>
       </w:r>
       <w:r>
-        <w:t xml:space="preserve"> – Ultimate version of  “Check”, this means the King piece is under direct line of fire AND there are no possible ways to protect the King. This signals a loss for the player and results in an end of game.</w:t>
+        <w:t xml:space="preserve"> – Ultimate version </w:t>
+      </w:r>
+      <w:proofErr w:type="gramStart"/>
+      <w:r>
+        <w:t>of  “</w:t>
+      </w:r>
+      <w:proofErr w:type="gramEnd"/>
+      <w:r>
+        <w:t>Check”, this means the King piece is under direct line of fire AND there are no possible ways to protect the King. This signals a loss for the player and results in an end of game.</w:t>
       </w:r>
     </w:p>
     <w:p>
@@ -2044,7 +2191,15 @@
         <w:t>Attack –</w:t>
       </w:r>
       <w:r>
-        <w:t xml:space="preserve"> Common chess piece move. All chess pieces can “attack” in which they use their defined movement pattern to end on an opponents piece thus knocking them off the game board and out of play.</w:t>
+        <w:t xml:space="preserve"> Common chess piece move. All chess pieces can “attack” in which they use their defined movement pattern to end on an </w:t>
+      </w:r>
+      <w:proofErr w:type="spellStart"/>
+      <w:r>
+        <w:t>opponents</w:t>
+      </w:r>
+      <w:proofErr w:type="spellEnd"/>
+      <w:r>
+        <w:t xml:space="preserve"> piece thus knocking them off the game board and out of play.</w:t>
       </w:r>
     </w:p>
     <w:p>
@@ -2077,13 +2232,13 @@
           <w:numId w:val="2"/>
         </w:numPr>
       </w:pPr>
-      <w:bookmarkStart w:id="15" w:name="_Toc517668542"/>
-      <w:bookmarkStart w:id="16" w:name="_Toc507709289"/>
-      <w:bookmarkEnd w:id="15"/>
+      <w:bookmarkStart w:id="16" w:name="_Toc517668542"/>
+      <w:bookmarkStart w:id="17" w:name="_Toc507709289"/>
+      <w:bookmarkEnd w:id="16"/>
       <w:r>
         <w:t>Supporting Materials</w:t>
       </w:r>
-      <w:bookmarkEnd w:id="16"/>
+      <w:bookmarkEnd w:id="17"/>
     </w:p>
     <w:p>
       <w:pPr>
@@ -2107,11 +2262,11 @@
           <w:numId w:val="2"/>
         </w:numPr>
       </w:pPr>
-      <w:bookmarkStart w:id="17" w:name="_Toc507709290"/>
+      <w:bookmarkStart w:id="18" w:name="_Toc507709290"/>
       <w:r>
         <w:t>Document Overview</w:t>
       </w:r>
-      <w:bookmarkEnd w:id="17"/>
+      <w:bookmarkEnd w:id="18"/>
     </w:p>
     <w:p>
       <w:pPr>
@@ -2129,17 +2284,17 @@
           <w:numId w:val="2"/>
         </w:numPr>
       </w:pPr>
-      <w:bookmarkStart w:id="18" w:name="_Toc517668555"/>
-      <w:bookmarkStart w:id="19" w:name="_Toc523123114"/>
-      <w:bookmarkStart w:id="20" w:name="_Toc517668560"/>
-      <w:bookmarkStart w:id="21" w:name="_Toc507709291"/>
-      <w:bookmarkEnd w:id="18"/>
+      <w:bookmarkStart w:id="19" w:name="_Toc517668555"/>
+      <w:bookmarkStart w:id="20" w:name="_Toc523123114"/>
+      <w:bookmarkStart w:id="21" w:name="_Toc517668560"/>
+      <w:bookmarkStart w:id="22" w:name="_Toc507709291"/>
       <w:bookmarkEnd w:id="19"/>
       <w:bookmarkEnd w:id="20"/>
+      <w:bookmarkEnd w:id="21"/>
       <w:r>
         <w:t>Architecture</w:t>
       </w:r>
-      <w:bookmarkEnd w:id="21"/>
+      <w:bookmarkEnd w:id="22"/>
     </w:p>
     <w:p>
       <w:pPr>
@@ -2171,13 +2326,13 @@
           <w:numId w:val="2"/>
         </w:numPr>
       </w:pPr>
-      <w:bookmarkStart w:id="22" w:name="_Toc523123115"/>
-      <w:bookmarkStart w:id="23" w:name="_Toc507709292"/>
-      <w:bookmarkEnd w:id="22"/>
+      <w:bookmarkStart w:id="23" w:name="_Toc523123115"/>
+      <w:bookmarkStart w:id="24" w:name="_Toc507709292"/>
+      <w:bookmarkEnd w:id="23"/>
       <w:r>
         <w:t>Overview</w:t>
       </w:r>
-      <w:bookmarkEnd w:id="23"/>
+      <w:bookmarkEnd w:id="24"/>
     </w:p>
     <w:p>
       <w:pPr>
@@ -2197,20 +2352,19 @@
           <w:color w:val="000000" w:themeColor="text1"/>
           <w:highlight w:val="green"/>
         </w:rPr>
-        <w:t xml:space="preserve">The Main() function for The Game of Chess will reside in Game class. The Game class will begin the program and call the GameManager. </w:t>
-      </w:r>
-    </w:p>
-    <w:p>
-      <w:pPr>
-        <w:pStyle w:val="Comment0"/>
-        <w:ind w:firstLine="360"/>
+        <w:t xml:space="preserve">The </w:t>
+      </w:r>
+      <w:proofErr w:type="spellStart"/>
+      <w:r>
         <w:rPr>
           <w:rFonts w:ascii="Arial" w:hAnsi="Arial"/>
           <w:i w:val="0"/>
           <w:color w:val="000000" w:themeColor="text1"/>
           <w:highlight w:val="green"/>
         </w:rPr>
-      </w:pPr>
+        <w:t>GameManager</w:t>
+      </w:r>
+      <w:proofErr w:type="spellEnd"/>
       <w:r>
         <w:rPr>
           <w:rFonts w:ascii="Arial" w:hAnsi="Arial"/>
@@ -2218,19 +2372,19 @@
           <w:color w:val="000000" w:themeColor="text1"/>
           <w:highlight w:val="green"/>
         </w:rPr>
-        <w:t>The GameManager class will create the pieces, and assign them the required starting positions. It will also track the pieces movement throughout the game in a two dimensional array. It will also include all the necessary functions for gameplay, including the check(), checkmate(), stalemate and playGame() functions. Once the board is setup and ready for play, the playGame() function will be called, and the remainder of the game will be driven by a while loop inside of this function.</w:t>
-      </w:r>
-    </w:p>
-    <w:p>
-      <w:pPr>
-        <w:pStyle w:val="Comment0"/>
-        <w:ind w:firstLine="360"/>
+        <w:t xml:space="preserve"> class will create the pieces, and assign them the required starting positions. It will also track the pieces movement throughout the game in a two dimensional array. It will also include all the necessary functions for gameplay, including the </w:t>
+      </w:r>
+      <w:proofErr w:type="gramStart"/>
+      <w:r>
         <w:rPr>
           <w:rFonts w:ascii="Arial" w:hAnsi="Arial"/>
           <w:i w:val="0"/>
           <w:color w:val="000000" w:themeColor="text1"/>
-        </w:rPr>
-      </w:pPr>
+          <w:highlight w:val="green"/>
+        </w:rPr>
+        <w:t>check(</w:t>
+      </w:r>
+      <w:proofErr w:type="gramEnd"/>
       <w:r>
         <w:rPr>
           <w:rFonts w:ascii="Arial" w:hAnsi="Arial"/>
@@ -2238,7 +2392,169 @@
           <w:color w:val="000000" w:themeColor="text1"/>
           <w:highlight w:val="green"/>
         </w:rPr>
-        <w:t>The pieces will all extend the ChessPiece class. The ChessPiece class will include a getPossibleMove() function that is overridden in the individual piece classes. This allows the function to be called with the superclasses type, as is necessary when manipulating the gameplay via an array.</w:t>
+        <w:t xml:space="preserve">), checkmate(), stalemate and </w:t>
+      </w:r>
+      <w:proofErr w:type="spellStart"/>
+      <w:r>
+        <w:rPr>
+          <w:rFonts w:ascii="Arial" w:hAnsi="Arial"/>
+          <w:i w:val="0"/>
+          <w:color w:val="000000" w:themeColor="text1"/>
+          <w:highlight w:val="green"/>
+        </w:rPr>
+        <w:t>playGame</w:t>
+      </w:r>
+      <w:proofErr w:type="spellEnd"/>
+      <w:r>
+        <w:rPr>
+          <w:rFonts w:ascii="Arial" w:hAnsi="Arial"/>
+          <w:i w:val="0"/>
+          <w:color w:val="000000" w:themeColor="text1"/>
+          <w:highlight w:val="green"/>
+        </w:rPr>
+        <w:t xml:space="preserve">() functions. Once the board is setup and ready for play, the </w:t>
+      </w:r>
+      <w:proofErr w:type="spellStart"/>
+      <w:proofErr w:type="gramStart"/>
+      <w:r>
+        <w:rPr>
+          <w:rFonts w:ascii="Arial" w:hAnsi="Arial"/>
+          <w:i w:val="0"/>
+          <w:color w:val="000000" w:themeColor="text1"/>
+          <w:highlight w:val="green"/>
+        </w:rPr>
+        <w:t>playGame</w:t>
+      </w:r>
+      <w:proofErr w:type="spellEnd"/>
+      <w:r>
+        <w:rPr>
+          <w:rFonts w:ascii="Arial" w:hAnsi="Arial"/>
+          <w:i w:val="0"/>
+          <w:color w:val="000000" w:themeColor="text1"/>
+          <w:highlight w:val="green"/>
+        </w:rPr>
+        <w:t>(</w:t>
+      </w:r>
+      <w:proofErr w:type="gramEnd"/>
+      <w:r>
+        <w:rPr>
+          <w:rFonts w:ascii="Arial" w:hAnsi="Arial"/>
+          <w:i w:val="0"/>
+          <w:color w:val="000000" w:themeColor="text1"/>
+          <w:highlight w:val="green"/>
+        </w:rPr>
+        <w:t>) function will be called, and the remainder of the game will be driven by a while loop inside of this function.</w:t>
+      </w:r>
+    </w:p>
+    <w:p>
+      <w:pPr>
+        <w:pStyle w:val="Comment0"/>
+        <w:ind w:firstLine="360"/>
+        <w:rPr>
+          <w:rFonts w:ascii="Arial" w:hAnsi="Arial"/>
+          <w:i w:val="0"/>
+          <w:color w:val="000000" w:themeColor="text1"/>
+        </w:rPr>
+      </w:pPr>
+      <w:r>
+        <w:rPr>
+          <w:rFonts w:ascii="Arial" w:hAnsi="Arial"/>
+          <w:i w:val="0"/>
+          <w:color w:val="000000" w:themeColor="text1"/>
+          <w:highlight w:val="green"/>
+        </w:rPr>
+        <w:t xml:space="preserve">The pieces will all extend the </w:t>
+      </w:r>
+      <w:proofErr w:type="spellStart"/>
+      <w:r>
+        <w:rPr>
+          <w:rFonts w:ascii="Arial" w:hAnsi="Arial"/>
+          <w:i w:val="0"/>
+          <w:color w:val="000000" w:themeColor="text1"/>
+          <w:highlight w:val="green"/>
+        </w:rPr>
+        <w:t>ChessPiece</w:t>
+      </w:r>
+      <w:proofErr w:type="spellEnd"/>
+      <w:r>
+        <w:rPr>
+          <w:rFonts w:ascii="Arial" w:hAnsi="Arial"/>
+          <w:i w:val="0"/>
+          <w:color w:val="000000" w:themeColor="text1"/>
+          <w:highlight w:val="green"/>
+        </w:rPr>
+        <w:t xml:space="preserve"> class. The </w:t>
+      </w:r>
+      <w:proofErr w:type="spellStart"/>
+      <w:r>
+        <w:rPr>
+          <w:rFonts w:ascii="Arial" w:hAnsi="Arial"/>
+          <w:i w:val="0"/>
+          <w:color w:val="000000" w:themeColor="text1"/>
+          <w:highlight w:val="green"/>
+        </w:rPr>
+        <w:t>ChessPiece</w:t>
+      </w:r>
+      <w:proofErr w:type="spellEnd"/>
+      <w:r>
+        <w:rPr>
+          <w:rFonts w:ascii="Arial" w:hAnsi="Arial"/>
+          <w:i w:val="0"/>
+          <w:color w:val="000000" w:themeColor="text1"/>
+          <w:highlight w:val="green"/>
+        </w:rPr>
+        <w:t xml:space="preserve"> class will include a </w:t>
+      </w:r>
+      <w:proofErr w:type="spellStart"/>
+      <w:proofErr w:type="gramStart"/>
+      <w:r>
+        <w:rPr>
+          <w:rFonts w:ascii="Arial" w:hAnsi="Arial"/>
+          <w:i w:val="0"/>
+          <w:color w:val="000000" w:themeColor="text1"/>
+          <w:highlight w:val="green"/>
+        </w:rPr>
+        <w:t>getPossibleMove</w:t>
+      </w:r>
+      <w:proofErr w:type="spellEnd"/>
+      <w:r>
+        <w:rPr>
+          <w:rFonts w:ascii="Arial" w:hAnsi="Arial"/>
+          <w:i w:val="0"/>
+          <w:color w:val="000000" w:themeColor="text1"/>
+          <w:highlight w:val="green"/>
+        </w:rPr>
+        <w:t>(</w:t>
+      </w:r>
+      <w:proofErr w:type="gramEnd"/>
+      <w:r>
+        <w:rPr>
+          <w:rFonts w:ascii="Arial" w:hAnsi="Arial"/>
+          <w:i w:val="0"/>
+          <w:color w:val="000000" w:themeColor="text1"/>
+          <w:highlight w:val="green"/>
+        </w:rPr>
+        <w:t xml:space="preserve">) function that is overridden in the individual piece classes. This allows the function to be called with the </w:t>
+      </w:r>
+      <w:proofErr w:type="spellStart"/>
+      <w:r>
+        <w:rPr>
+          <w:rFonts w:ascii="Arial" w:hAnsi="Arial"/>
+          <w:i w:val="0"/>
+          <w:color w:val="000000" w:themeColor="text1"/>
+          <w:highlight w:val="green"/>
+        </w:rPr>
+        <w:t>superclasses</w:t>
+      </w:r>
+      <w:proofErr w:type="spellEnd"/>
+      <w:r>
+        <w:rPr>
+          <w:rFonts w:ascii="Arial" w:hAnsi="Arial"/>
+          <w:i w:val="0"/>
+          <w:color w:val="000000" w:themeColor="text1"/>
+          <w:highlight w:val="green"/>
+        </w:rPr>
+        <w:t xml:space="preserve"> type, as is necessary when manipulating the gameplay via an array.</w:t>
       </w:r>
     </w:p>
     <w:p>
@@ -2249,15 +2565,20 @@
           <w:numId w:val="2"/>
         </w:numPr>
       </w:pPr>
-      <w:bookmarkStart w:id="24" w:name="_Toc523123116"/>
-      <w:bookmarkStart w:id="25" w:name="_Toc517668556"/>
-      <w:bookmarkStart w:id="26" w:name="_Toc507709293"/>
-      <w:bookmarkEnd w:id="24"/>
+      <w:bookmarkStart w:id="25" w:name="_Toc523123116"/>
+      <w:bookmarkStart w:id="26" w:name="_Toc517668556"/>
+      <w:bookmarkStart w:id="27" w:name="_Toc507709293"/>
       <w:bookmarkEnd w:id="25"/>
-      <w:r>
-        <w:t>Component 1..n</w:t>
-      </w:r>
       <w:bookmarkEnd w:id="26"/>
+      <w:r>
+        <w:t>Component 1</w:t>
+      </w:r>
+      <w:proofErr w:type="gramStart"/>
+      <w:r>
+        <w:t>..n</w:t>
+      </w:r>
+      <w:bookmarkEnd w:id="27"/>
+      <w:proofErr w:type="gramEnd"/>
     </w:p>
     <w:p>
       <w:pPr>
@@ -2279,7 +2600,23 @@
           <w:highlight w:val="green"/>
           <w:lang w:val="en-US"/>
         </w:rPr>
-        <w:t xml:space="preserve">primary compenents of </w:t>
+        <w:t xml:space="preserve">primary </w:t>
+      </w:r>
+      <w:proofErr w:type="spellStart"/>
+      <w:r>
+        <w:rPr>
+          <w:highlight w:val="green"/>
+          <w:lang w:val="en-US"/>
+        </w:rPr>
+        <w:t>compenents</w:t>
+      </w:r>
+      <w:proofErr w:type="spellEnd"/>
+      <w:r>
+        <w:rPr>
+          <w:highlight w:val="green"/>
+          <w:lang w:val="en-US"/>
+        </w:rPr>
+        <w:t xml:space="preserve"> of </w:t>
       </w:r>
       <w:r>
         <w:rPr>
@@ -2335,15 +2672,91 @@
           <w:highlight w:val="green"/>
           <w:lang w:val="en-US"/>
         </w:rPr>
-        <w:t xml:space="preserve">ns, such as check and checkmate. Should the movement of a piece mean the activation of a check condition against the active/current player, the move or attack will be prohibited. For example, if an opposing </w:t>
-      </w:r>
+        <w:t xml:space="preserve">ns, such as check and checkmate. Should the movement of a piece mean the activation of a check condition against the active/current player, the move or attack will be </w:t>
+      </w:r>
+      <w:proofErr w:type="gramStart"/>
+      <w:r>
+        <w:rPr>
+          <w:highlight w:val="green"/>
+          <w:lang w:val="en-US"/>
+        </w:rPr>
+        <w:t>prohibited.</w:t>
+      </w:r>
+      <w:proofErr w:type="gramEnd"/>
+      <w:r>
+        <w:rPr>
+          <w:highlight w:val="green"/>
+          <w:lang w:val="en-US"/>
+        </w:rPr>
+        <w:t xml:space="preserve"> For example, if an opposing rook is directly in front of the king, impeded only by the </w:t>
+      </w:r>
+      <w:proofErr w:type="gramStart"/>
+      <w:r>
+        <w:rPr>
+          <w:highlight w:val="green"/>
+          <w:lang w:val="en-US"/>
+        </w:rPr>
+        <w:t>players</w:t>
+      </w:r>
+      <w:proofErr w:type="gramEnd"/>
+      <w:r>
+        <w:rPr>
+          <w:highlight w:val="green"/>
+          <w:lang w:val="en-US"/>
+        </w:rPr>
+        <w:t xml:space="preserve"> queen, then the queen shall not be allowed to move in a direction that will leave the king vulnerable to the rook’s attack.</w:t>
+      </w:r>
+    </w:p>
+    <w:p>
+      <w:pPr>
+        <w:ind w:firstLine="360"/>
+        <w:rPr>
+          <w:highlight w:val="green"/>
+          <w:lang w:val="en-US"/>
+        </w:rPr>
+      </w:pPr>
       <w:r>
         <w:rPr>
           <w:highlight w:val="green"/>
           <w:lang w:val="en-US"/>
         </w:rPr>
         <w:lastRenderedPageBreak/>
-        <w:t>rook is directly in front of the king, impeded only by the players queen, then the queen shall not be allowed to move in a direction that will leave the king vulnerable to the rook’s attack.</w:t>
+        <w:t>The ind</w:t>
+      </w:r>
+      <w:r>
+        <w:rPr>
+          <w:highlight w:val="green"/>
+          <w:lang w:val="en-US"/>
+        </w:rPr>
+        <w:t xml:space="preserve">ividual piece classes will provide movement </w:t>
+      </w:r>
+      <w:r>
+        <w:rPr>
+          <w:highlight w:val="green"/>
+          <w:lang w:val="en-US"/>
+        </w:rPr>
+        <w:t xml:space="preserve">and </w:t>
+      </w:r>
+      <w:r>
+        <w:rPr>
+          <w:highlight w:val="green"/>
+          <w:lang w:val="en-US"/>
+        </w:rPr>
+        <w:t xml:space="preserve">attack </w:t>
+      </w:r>
+      <w:r>
+        <w:rPr>
+          <w:highlight w:val="green"/>
+          <w:lang w:val="en-US"/>
+        </w:rPr>
+        <w:t>ab</w:t>
+      </w:r>
+      <w:r>
+        <w:rPr>
+          <w:highlight w:val="green"/>
+          <w:lang w:val="en-US"/>
+        </w:rPr>
+        <w:t>ilities for each of the pieces. With the exception of pawn class, the attack for each piece is handled much in the same way as the move function, so an additional class for attack may not be necessary.</w:t>
       </w:r>
     </w:p>
     <w:p>
@@ -2359,65 +2772,209 @@
           <w:highlight w:val="green"/>
           <w:lang w:val="en-US"/>
         </w:rPr>
-        <w:t>The ind</w:t>
-      </w:r>
-      <w:r>
-        <w:rPr>
-          <w:highlight w:val="green"/>
-          <w:lang w:val="en-US"/>
-        </w:rPr>
-        <w:t xml:space="preserve">ividual piece classes will provide movement </w:t>
-      </w:r>
-      <w:r>
-        <w:rPr>
-          <w:highlight w:val="green"/>
-          <w:lang w:val="en-US"/>
-        </w:rPr>
-        <w:t xml:space="preserve">and </w:t>
-      </w:r>
-      <w:r>
-        <w:rPr>
-          <w:highlight w:val="green"/>
-          <w:lang w:val="en-US"/>
-        </w:rPr>
-        <w:t xml:space="preserve">attack </w:t>
-      </w:r>
-      <w:r>
-        <w:rPr>
-          <w:highlight w:val="green"/>
-          <w:lang w:val="en-US"/>
-        </w:rPr>
-        <w:t>ab</w:t>
-      </w:r>
-      <w:r>
-        <w:rPr>
-          <w:highlight w:val="green"/>
-          <w:lang w:val="en-US"/>
-        </w:rPr>
-        <w:t>ilities for each of the pieces. With the exception of pawn class, the attack for each piece is handled much in the same way as the move function, so an additional class for attack may not be necessary.</w:t>
+        <w:t>2.2.1</w:t>
+      </w:r>
+      <w:r>
+        <w:rPr>
+          <w:highlight w:val="green"/>
+          <w:lang w:val="en-US"/>
+        </w:rPr>
+        <w:t xml:space="preserve"> – Piece Classes</w:t>
       </w:r>
     </w:p>
     <w:p>
       <w:pPr>
         <w:ind w:firstLine="360"/>
         <w:rPr>
-          <w:highlight w:val="green"/>
-          <w:lang w:val="en-US"/>
-        </w:rPr>
-      </w:pPr>
-      <w:r>
-        <w:rPr>
-          <w:highlight w:val="green"/>
-          <w:lang w:val="en-US"/>
-        </w:rPr>
-        <w:t>2.2.1</w:t>
-      </w:r>
-      <w:r>
-        <w:rPr>
-          <w:highlight w:val="green"/>
-          <w:lang w:val="en-US"/>
-        </w:rPr>
-        <w:t xml:space="preserve"> – Piece Classes</w:t>
+          <w:lang w:val="en-US"/>
+        </w:rPr>
+      </w:pPr>
+      <w:r>
+        <w:rPr>
+          <w:b/>
+          <w:highlight w:val="green"/>
+          <w:lang w:val="en-US"/>
+        </w:rPr>
+        <w:t>Pawn -</w:t>
+      </w:r>
+      <w:r>
+        <w:rPr>
+          <w:highlight w:val="green"/>
+          <w:lang w:val="en-US"/>
+        </w:rPr>
+        <w:t xml:space="preserve"> </w:t>
+      </w:r>
+      <w:r>
+        <w:rPr>
+          <w:highlight w:val="green"/>
+          <w:lang w:val="en-US"/>
+        </w:rPr>
+        <w:t xml:space="preserve">The pawn class will </w:t>
+      </w:r>
+      <w:r>
+        <w:rPr>
+          <w:highlight w:val="green"/>
+          <w:lang w:val="en-US"/>
+        </w:rPr>
+        <w:t xml:space="preserve">need to include a Boolean </w:t>
+      </w:r>
+      <w:r>
+        <w:rPr>
+          <w:highlight w:val="green"/>
+          <w:lang w:val="en-US"/>
+        </w:rPr>
+        <w:t>variable,</w:t>
+      </w:r>
+      <w:r>
+        <w:rPr>
+          <w:i/>
+          <w:highlight w:val="green"/>
+          <w:lang w:val="en-US"/>
+        </w:rPr>
+        <w:t xml:space="preserve"> </w:t>
+      </w:r>
+      <w:proofErr w:type="spellStart"/>
+      <w:proofErr w:type="gramStart"/>
+      <w:r>
+        <w:rPr>
+          <w:i/>
+          <w:highlight w:val="green"/>
+          <w:lang w:val="en-US"/>
+        </w:rPr>
+        <w:t>hasMoved</w:t>
+      </w:r>
+      <w:proofErr w:type="spellEnd"/>
+      <w:r>
+        <w:rPr>
+          <w:highlight w:val="green"/>
+          <w:lang w:val="en-US"/>
+        </w:rPr>
+        <w:t>, that</w:t>
+      </w:r>
+      <w:proofErr w:type="gramEnd"/>
+      <w:r>
+        <w:rPr>
+          <w:highlight w:val="green"/>
+          <w:lang w:val="en-US"/>
+        </w:rPr>
+        <w:t xml:space="preserve"> will change from false to true after the individual instance of the pawn class has moved the first time. This </w:t>
+      </w:r>
+      <w:proofErr w:type="spellStart"/>
+      <w:r>
+        <w:rPr>
+          <w:i/>
+          <w:highlight w:val="green"/>
+          <w:lang w:val="en-US"/>
+        </w:rPr>
+        <w:t>hasMoved</w:t>
+      </w:r>
+      <w:proofErr w:type="spellEnd"/>
+      <w:r>
+        <w:rPr>
+          <w:highlight w:val="green"/>
+          <w:lang w:val="en-US"/>
+        </w:rPr>
+        <w:t xml:space="preserve"> variable will be read each time the pawn is selected for movement. The first time any instance of the pawn is moved, it will be</w:t>
+      </w:r>
+      <w:r>
+        <w:rPr>
+          <w:highlight w:val="green"/>
+          <w:lang w:val="en-US"/>
+        </w:rPr>
+        <w:t xml:space="preserve"> allowed to move two square forward on the playing surface. After the first move, </w:t>
+      </w:r>
+      <w:proofErr w:type="spellStart"/>
+      <w:r>
+        <w:rPr>
+          <w:i/>
+          <w:highlight w:val="green"/>
+          <w:lang w:val="en-US"/>
+        </w:rPr>
+        <w:t>hasMoved</w:t>
+      </w:r>
+      <w:proofErr w:type="spellEnd"/>
+      <w:r>
+        <w:rPr>
+          <w:i/>
+          <w:highlight w:val="green"/>
+          <w:lang w:val="en-US"/>
+        </w:rPr>
+        <w:t xml:space="preserve"> </w:t>
+      </w:r>
+      <w:r>
+        <w:rPr>
+          <w:highlight w:val="green"/>
+          <w:lang w:val="en-US"/>
+        </w:rPr>
+        <w:t xml:space="preserve">will be changed </w:t>
+      </w:r>
+      <w:r>
+        <w:rPr>
+          <w:highlight w:val="green"/>
+          <w:lang w:val="en-US"/>
+        </w:rPr>
+        <w:t>to true.</w:t>
+      </w:r>
+      <w:r>
+        <w:rPr>
+          <w:highlight w:val="green"/>
+          <w:lang w:val="en-US"/>
+        </w:rPr>
+        <w:t xml:space="preserve"> </w:t>
+      </w:r>
+      <w:proofErr w:type="spellStart"/>
+      <w:r>
+        <w:rPr>
+          <w:highlight w:val="green"/>
+          <w:lang w:val="en-US"/>
+        </w:rPr>
+        <w:t>Everry</w:t>
+      </w:r>
+      <w:proofErr w:type="spellEnd"/>
+      <w:r>
+        <w:rPr>
+          <w:highlight w:val="green"/>
+          <w:lang w:val="en-US"/>
+        </w:rPr>
+        <w:t xml:space="preserve"> subsequent time that the pawn is moved, the tr</w:t>
+      </w:r>
+      <w:r>
+        <w:rPr>
+          <w:highlight w:val="green"/>
+          <w:lang w:val="en-US"/>
+        </w:rPr>
+        <w:t xml:space="preserve">ue value in the </w:t>
+      </w:r>
+      <w:proofErr w:type="spellStart"/>
+      <w:r>
+        <w:rPr>
+          <w:i/>
+          <w:highlight w:val="green"/>
+          <w:lang w:val="en-US"/>
+        </w:rPr>
+        <w:t>hasMoved</w:t>
+      </w:r>
+      <w:proofErr w:type="spellEnd"/>
+      <w:r>
+        <w:rPr>
+          <w:highlight w:val="green"/>
+          <w:lang w:val="en-US"/>
+        </w:rPr>
+        <w:t xml:space="preserve"> variable will ensure that the pawn is only allow</w:t>
+      </w:r>
+      <w:r>
+        <w:rPr>
+          <w:highlight w:val="green"/>
+          <w:lang w:val="en-US"/>
+        </w:rPr>
+        <w:t>ed to move one position forward. There are certain circumstance in which</w:t>
+      </w:r>
+      <w:r>
+        <w:rPr>
+          <w:highlight w:val="green"/>
+          <w:lang w:val="en-US"/>
+        </w:rPr>
+        <w:t xml:space="preserve"> the pawn will not be allowed to move forward, such as if it is blocked by another piece on the board. The pawn’s first move will also not be allowed if it would mean a pawn moving past another piece on the board.</w:t>
       </w:r>
     </w:p>
     <w:p>
@@ -2429,39 +2986,248 @@
       </w:pPr>
       <w:r>
         <w:rPr>
+          <w:highlight w:val="green"/>
+          <w:lang w:val="en-US"/>
+        </w:rPr>
+        <w:t xml:space="preserve">The attack condition for the pawn will be handled by the </w:t>
+      </w:r>
+      <w:r>
+        <w:rPr>
+          <w:i/>
+          <w:highlight w:val="green"/>
+          <w:lang w:val="en-US"/>
+        </w:rPr>
+        <w:t>attack</w:t>
+      </w:r>
+      <w:r>
+        <w:rPr>
+          <w:highlight w:val="green"/>
+          <w:lang w:val="en-US"/>
+        </w:rPr>
+        <w:t xml:space="preserve"> member function. Upon selection, the </w:t>
+      </w:r>
+      <w:r>
+        <w:rPr>
+          <w:highlight w:val="green"/>
+          <w:lang w:val="en-US"/>
+        </w:rPr>
+        <w:t xml:space="preserve">pawn class will invoke the </w:t>
+      </w:r>
+      <w:r>
+        <w:rPr>
+          <w:i/>
+          <w:highlight w:val="green"/>
+          <w:lang w:val="en-US"/>
+        </w:rPr>
+        <w:t>attack</w:t>
+      </w:r>
+      <w:r>
+        <w:rPr>
+          <w:highlight w:val="green"/>
+          <w:lang w:val="en-US"/>
+        </w:rPr>
+        <w:t xml:space="preserve"> function which </w:t>
+      </w:r>
+      <w:r>
+        <w:rPr>
+          <w:highlight w:val="green"/>
+          <w:lang w:val="en-US"/>
+        </w:rPr>
+        <w:t xml:space="preserve">will </w:t>
+      </w:r>
+      <w:r>
+        <w:rPr>
+          <w:highlight w:val="green"/>
+          <w:lang w:val="en-US"/>
+        </w:rPr>
+        <w:t xml:space="preserve">invoke the </w:t>
+      </w:r>
+      <w:proofErr w:type="spellStart"/>
+      <w:r>
+        <w:rPr>
+          <w:i/>
+          <w:highlight w:val="green"/>
+          <w:lang w:val="en-US"/>
+        </w:rPr>
+        <w:t>gameManager</w:t>
+      </w:r>
+      <w:proofErr w:type="spellEnd"/>
+      <w:r>
+        <w:rPr>
+          <w:highlight w:val="green"/>
+          <w:lang w:val="en-US"/>
+        </w:rPr>
+        <w:t xml:space="preserve"> class in order to ensure that the conditions are met for</w:t>
+      </w:r>
+      <w:r>
+        <w:rPr>
+          <w:highlight w:val="green"/>
+          <w:lang w:val="en-US"/>
+        </w:rPr>
+        <w:t xml:space="preserve"> a pawn to be able to take</w:t>
+      </w:r>
+      <w:r>
+        <w:rPr>
+          <w:highlight w:val="green"/>
+          <w:lang w:val="en-US"/>
+        </w:rPr>
+        <w:t xml:space="preserve"> or capture</w:t>
+      </w:r>
+      <w:r>
+        <w:rPr>
+          <w:highlight w:val="green"/>
+          <w:lang w:val="en-US"/>
+        </w:rPr>
+        <w:t xml:space="preserve"> an </w:t>
+      </w:r>
+      <w:proofErr w:type="spellStart"/>
+      <w:proofErr w:type="gramStart"/>
+      <w:r>
+        <w:rPr>
+          <w:highlight w:val="green"/>
+          <w:lang w:val="en-US"/>
+        </w:rPr>
+        <w:t>opponents</w:t>
+      </w:r>
+      <w:proofErr w:type="spellEnd"/>
+      <w:proofErr w:type="gramEnd"/>
+      <w:r>
+        <w:rPr>
+          <w:highlight w:val="green"/>
+          <w:lang w:val="en-US"/>
+        </w:rPr>
+        <w:t xml:space="preserve"> piece. These conditions will be satisfied only if an </w:t>
+      </w:r>
+      <w:proofErr w:type="spellStart"/>
+      <w:r>
+        <w:rPr>
+          <w:highlight w:val="green"/>
+          <w:lang w:val="en-US"/>
+        </w:rPr>
+        <w:t>opponents</w:t>
+      </w:r>
+      <w:proofErr w:type="spellEnd"/>
+      <w:r>
+        <w:rPr>
+          <w:highlight w:val="green"/>
+          <w:lang w:val="en-US"/>
+        </w:rPr>
+        <w:t xml:space="preserve"> piece if forward of the pa</w:t>
+      </w:r>
+      <w:r>
+        <w:rPr>
+          <w:highlight w:val="green"/>
+          <w:lang w:val="en-US"/>
+        </w:rPr>
+        <w:t xml:space="preserve">wn by one square, </w:t>
+      </w:r>
+      <w:r>
+        <w:rPr>
+          <w:i/>
+          <w:highlight w:val="green"/>
+          <w:lang w:val="en-US"/>
+        </w:rPr>
+        <w:t>and</w:t>
+      </w:r>
+      <w:r>
+        <w:rPr>
+          <w:highlight w:val="green"/>
+          <w:lang w:val="en-US"/>
+        </w:rPr>
+        <w:t xml:space="preserve"> left or right one square. Additionally their must not be an active check on the board that is not effectively defended by the pawn’s attack.</w:t>
+      </w:r>
+    </w:p>
+    <w:p>
+      <w:pPr>
+        <w:ind w:firstLine="360"/>
+        <w:rPr>
+          <w:highlight w:val="green"/>
+          <w:lang w:val="en-US"/>
+        </w:rPr>
+      </w:pPr>
+      <w:r>
+        <w:rPr>
+          <w:highlight w:val="green"/>
+          <w:lang w:val="en-US"/>
+        </w:rPr>
+        <w:t xml:space="preserve">The pawn will also have the unique </w:t>
+      </w:r>
+      <w:r>
+        <w:rPr>
+          <w:i/>
+          <w:highlight w:val="green"/>
+          <w:lang w:val="en-US"/>
+        </w:rPr>
+        <w:t>promotion</w:t>
+      </w:r>
+      <w:r>
+        <w:rPr>
+          <w:highlight w:val="green"/>
+          <w:lang w:val="en-US"/>
+        </w:rPr>
+        <w:t xml:space="preserve"> member function. Once pawn’s reach the opposing end of the board, they are allotted one immediate promotion to any of the other pieces or ranks. That is, they may become rooks, knights, </w:t>
+      </w:r>
+      <w:proofErr w:type="gramStart"/>
+      <w:r>
+        <w:rPr>
+          <w:highlight w:val="green"/>
+          <w:lang w:val="en-US"/>
+        </w:rPr>
+        <w:t>queen’s</w:t>
+      </w:r>
+      <w:proofErr w:type="gramEnd"/>
+      <w:r>
+        <w:rPr>
+          <w:highlight w:val="green"/>
+          <w:lang w:val="en-US"/>
+        </w:rPr>
+        <w:t xml:space="preserve"> or bishops. However, a pawn may never be promoted to the position of King. The </w:t>
+      </w:r>
+      <w:r>
+        <w:rPr>
+          <w:i/>
+          <w:highlight w:val="green"/>
+          <w:lang w:val="en-US"/>
+        </w:rPr>
+        <w:t xml:space="preserve">promotion </w:t>
+      </w:r>
+      <w:r>
+        <w:rPr>
+          <w:highlight w:val="green"/>
+          <w:lang w:val="en-US"/>
+        </w:rPr>
+        <w:t>function will check the pawn’s position after it is moved, and, should the pawn have reached the opposing end of the board, the user will be prompted to choo</w:t>
+      </w:r>
+      <w:r>
+        <w:rPr>
+          <w:highlight w:val="green"/>
+          <w:lang w:val="en-US"/>
+        </w:rPr>
+        <w:t>se a promotion for the pawn.</w:t>
+      </w:r>
+    </w:p>
+    <w:p>
+      <w:pPr>
+        <w:ind w:firstLine="360"/>
+        <w:rPr>
+          <w:highlight w:val="green"/>
+          <w:lang w:val="en-US"/>
+        </w:rPr>
+      </w:pPr>
+      <w:r>
+        <w:rPr>
           <w:b/>
           <w:highlight w:val="green"/>
           <w:lang w:val="en-US"/>
         </w:rPr>
-        <w:t>Pawn -</w:t>
-      </w:r>
-      <w:r>
-        <w:rPr>
-          <w:highlight w:val="green"/>
-          <w:lang w:val="en-US"/>
-        </w:rPr>
-        <w:t xml:space="preserve"> </w:t>
-      </w:r>
-      <w:r>
-        <w:rPr>
-          <w:highlight w:val="green"/>
-          <w:lang w:val="en-US"/>
-        </w:rPr>
-        <w:t xml:space="preserve">The pawn class will </w:t>
-      </w:r>
-      <w:r>
-        <w:rPr>
-          <w:highlight w:val="green"/>
-          <w:lang w:val="en-US"/>
-        </w:rPr>
-        <w:t xml:space="preserve">need to include a Boolean </w:t>
-      </w:r>
-      <w:r>
-        <w:rPr>
-          <w:highlight w:val="green"/>
-          <w:lang w:val="en-US"/>
-        </w:rPr>
-        <w:t>variable,</w:t>
+        <w:t xml:space="preserve">Rook – </w:t>
+      </w:r>
+      <w:r>
+        <w:rPr>
+          <w:highlight w:val="green"/>
+          <w:lang w:val="en-US"/>
+        </w:rPr>
+        <w:t xml:space="preserve">The rook class will include a </w:t>
       </w:r>
       <w:r>
         <w:rPr>
@@ -2469,14 +3235,14 @@
           <w:highlight w:val="green"/>
           <w:lang w:val="en-US"/>
         </w:rPr>
-        <w:t xml:space="preserve"> hasMoved</w:t>
-      </w:r>
-      <w:r>
-        <w:rPr>
-          <w:highlight w:val="green"/>
-          <w:lang w:val="en-US"/>
-        </w:rPr>
-        <w:t xml:space="preserve">, that will change from false to true after the individual instance of the pawn class has moved the first time. This </w:t>
+        <w:t xml:space="preserve">move </w:t>
+      </w:r>
+      <w:r>
+        <w:rPr>
+          <w:highlight w:val="green"/>
+          <w:lang w:val="en-US"/>
+        </w:rPr>
+        <w:t xml:space="preserve">function that ensure the rook can move directly forward, backward, left or right on the playing surface, but no combination of the above (i.e. the rook shall not move diagonally in any direction). The rook’s </w:t>
       </w:r>
       <w:r>
         <w:rPr>
@@ -2484,21 +3250,67 @@
           <w:highlight w:val="green"/>
           <w:lang w:val="en-US"/>
         </w:rPr>
-        <w:t>hasMoved</w:t>
-      </w:r>
-      <w:r>
-        <w:rPr>
-          <w:highlight w:val="green"/>
-          <w:lang w:val="en-US"/>
-        </w:rPr>
-        <w:t xml:space="preserve"> variable will be read each time the pawn is selected for movement. The first time any instance of the pawn is moved, it will be</w:t>
-      </w:r>
-      <w:r>
-        <w:rPr>
-          <w:highlight w:val="green"/>
-          <w:lang w:val="en-US"/>
-        </w:rPr>
-        <w:t xml:space="preserve"> allowed to move two square forward on the playing surface. After the first move, </w:t>
+        <w:t>move</w:t>
+      </w:r>
+      <w:r>
+        <w:rPr>
+          <w:highlight w:val="green"/>
+          <w:lang w:val="en-US"/>
+        </w:rPr>
+        <w:t xml:space="preserve"> fu</w:t>
+      </w:r>
+      <w:r>
+        <w:rPr>
+          <w:highlight w:val="green"/>
+          <w:lang w:val="en-US"/>
+        </w:rPr>
+        <w:t xml:space="preserve">nction will only allow the piece to move so far as its course is unimpeded by other piece on </w:t>
+      </w:r>
+      <w:r>
+        <w:rPr>
+          <w:highlight w:val="green"/>
+          <w:lang w:val="en-US"/>
+        </w:rPr>
+        <w:t>the board. Additionally, in order for the rook to move, there must be no active check conditions on the board, or the rook’s move must effectively guard against the existing check condition.</w:t>
+      </w:r>
+    </w:p>
+    <w:p>
+      <w:pPr>
+        <w:ind w:firstLine="360"/>
+        <w:rPr>
+          <w:highlight w:val="green"/>
+          <w:lang w:val="en-US"/>
+        </w:rPr>
+      </w:pPr>
+      <w:r>
+        <w:rPr>
+          <w:highlight w:val="green"/>
+          <w:lang w:val="en-US"/>
+        </w:rPr>
+        <w:t xml:space="preserve">The rook’s attack function will allow the rook to move into an occupied square on the board so long as the square is occupied by the </w:t>
+      </w:r>
+      <w:proofErr w:type="gramStart"/>
+      <w:r>
+        <w:rPr>
+          <w:highlight w:val="green"/>
+          <w:lang w:val="en-US"/>
+        </w:rPr>
+        <w:t>opponents</w:t>
+      </w:r>
+      <w:proofErr w:type="gramEnd"/>
+      <w:r>
+        <w:rPr>
+          <w:highlight w:val="green"/>
+          <w:lang w:val="en-US"/>
+        </w:rPr>
+        <w:t xml:space="preserve"> piece. Because the rook’s attack is otherwise no different from the normal move, </w:t>
+      </w:r>
+      <w:r>
+        <w:rPr>
+          <w:highlight w:val="green"/>
+          <w:lang w:val="en-US"/>
+        </w:rPr>
+        <w:t xml:space="preserve">the attack will be handled in the </w:t>
       </w:r>
       <w:r>
         <w:rPr>
@@ -2506,35 +3318,38 @@
           <w:highlight w:val="green"/>
           <w:lang w:val="en-US"/>
         </w:rPr>
-        <w:t xml:space="preserve">hasMoved </w:t>
-      </w:r>
-      <w:r>
-        <w:rPr>
-          <w:highlight w:val="green"/>
-          <w:lang w:val="en-US"/>
-        </w:rPr>
-        <w:t xml:space="preserve">will be changed </w:t>
-      </w:r>
-      <w:r>
-        <w:rPr>
-          <w:highlight w:val="green"/>
-          <w:lang w:val="en-US"/>
-        </w:rPr>
-        <w:t>to true.</w:t>
-      </w:r>
-      <w:r>
-        <w:rPr>
-          <w:highlight w:val="green"/>
-          <w:lang w:val="en-US"/>
-        </w:rPr>
-        <w:t xml:space="preserve"> Everry subsequent time that the pawn is moved, the tr</w:t>
-      </w:r>
-      <w:r>
-        <w:rPr>
-          <w:highlight w:val="green"/>
-          <w:lang w:val="en-US"/>
-        </w:rPr>
-        <w:t xml:space="preserve">ue value in the </w:t>
+        <w:t xml:space="preserve">move </w:t>
+      </w:r>
+      <w:r>
+        <w:rPr>
+          <w:highlight w:val="green"/>
+          <w:lang w:val="en-US"/>
+        </w:rPr>
+        <w:t>function.</w:t>
+      </w:r>
+    </w:p>
+    <w:p>
+      <w:pPr>
+        <w:ind w:firstLine="360"/>
+        <w:rPr>
+          <w:highlight w:val="green"/>
+          <w:lang w:val="en-US"/>
+        </w:rPr>
+      </w:pPr>
+      <w:r>
+        <w:rPr>
+          <w:b/>
+          <w:highlight w:val="green"/>
+          <w:lang w:val="en-US"/>
+        </w:rPr>
+        <w:t>Bishop</w:t>
+      </w:r>
+      <w:r>
+        <w:rPr>
+          <w:highlight w:val="green"/>
+          <w:lang w:val="en-US"/>
+        </w:rPr>
+        <w:t xml:space="preserve"> – The bishop class’</w:t>
       </w:r>
       <w:r>
         <w:rPr>
@@ -2542,43 +3357,54 @@
           <w:highlight w:val="green"/>
           <w:lang w:val="en-US"/>
         </w:rPr>
-        <w:t>hasMoved</w:t>
-      </w:r>
-      <w:r>
-        <w:rPr>
-          <w:highlight w:val="green"/>
-          <w:lang w:val="en-US"/>
-        </w:rPr>
-        <w:t xml:space="preserve"> variable will ensure that the pawn is only allow</w:t>
-      </w:r>
-      <w:r>
-        <w:rPr>
-          <w:highlight w:val="green"/>
-          <w:lang w:val="en-US"/>
-        </w:rPr>
-        <w:t>ed to move one position forward. There are certain circumstance in which</w:t>
-      </w:r>
-      <w:r>
-        <w:rPr>
-          <w:highlight w:val="green"/>
-          <w:lang w:val="en-US"/>
-        </w:rPr>
-        <w:t xml:space="preserve"> the pawn will not be allowed to move forward, such as if it is blocked by another piece on the board. The pawn’s first move will also not be allowed if it would mean a pawn moving past another piece on the board.</w:t>
+        <w:t xml:space="preserve"> move </w:t>
+      </w:r>
+      <w:r>
+        <w:rPr>
+          <w:highlight w:val="green"/>
+          <w:lang w:val="en-US"/>
+        </w:rPr>
+        <w:t>function will allow the bishop to move in a diagonal motion. In order to do this, the function will ensure that the forward or backward movement value is equal to the left and right movement value. As with the other pieces, the bishop shall not be allowed to move past or over other pieces on the board. Should there be an active check condition, the bishop will only be allowed to move in such a way that effectively guards against the check condition.</w:t>
       </w:r>
     </w:p>
     <w:p>
       <w:pPr>
         <w:ind w:firstLine="360"/>
         <w:rPr>
-          <w:lang w:val="en-US"/>
-        </w:rPr>
-      </w:pPr>
-      <w:r>
-        <w:rPr>
-          <w:highlight w:val="green"/>
-          <w:lang w:val="en-US"/>
-        </w:rPr>
-        <w:t xml:space="preserve">The attack condition for the pawn will be handled by the </w:t>
+          <w:highlight w:val="green"/>
+          <w:lang w:val="en-US"/>
+        </w:rPr>
+      </w:pPr>
+      <w:r>
+        <w:rPr>
+          <w:highlight w:val="green"/>
+          <w:lang w:val="en-US"/>
+        </w:rPr>
+        <w:t>Should the one of the bishop’s possible paths include an opposing piece, the bishop will be able to capture the piece, so long as there is no active check condition, or the taking of the opponents piece effectively guards against the check condition.</w:t>
+      </w:r>
+    </w:p>
+    <w:p>
+      <w:pPr>
+        <w:ind w:firstLine="360"/>
+        <w:rPr>
+          <w:highlight w:val="green"/>
+          <w:lang w:val="en-US"/>
+        </w:rPr>
+      </w:pPr>
+      <w:r>
+        <w:rPr>
+          <w:b/>
+          <w:highlight w:val="green"/>
+          <w:lang w:val="en-US"/>
+        </w:rPr>
+        <w:t>Knight</w:t>
+      </w:r>
+      <w:r>
+        <w:rPr>
+          <w:highlight w:val="green"/>
+          <w:lang w:val="en-US"/>
+        </w:rPr>
+        <w:t xml:space="preserve"> – The knight’s </w:t>
       </w:r>
       <w:r>
         <w:rPr>
@@ -2586,21 +3412,73 @@
           <w:highlight w:val="green"/>
           <w:lang w:val="en-US"/>
         </w:rPr>
-        <w:t>attack</w:t>
-      </w:r>
-      <w:r>
-        <w:rPr>
-          <w:highlight w:val="green"/>
-          <w:lang w:val="en-US"/>
-        </w:rPr>
-        <w:t xml:space="preserve"> member function. Upon selection, the </w:t>
-      </w:r>
-      <w:r>
-        <w:rPr>
-          <w:highlight w:val="green"/>
-          <w:lang w:val="en-US"/>
-        </w:rPr>
-        <w:t xml:space="preserve">pawn class will invoke the </w:t>
+        <w:t>move</w:t>
+      </w:r>
+      <w:r>
+        <w:rPr>
+          <w:highlight w:val="green"/>
+          <w:lang w:val="en-US"/>
+        </w:rPr>
+        <w:t xml:space="preserve"> function will allow the knight to move two spaces in the left, right, up or down directions, and one space orthogonally to the original direction. This meaning that should the knight move two spaces forward, it must also move one space left or right. Unlike other pieces, the knight’s movement is only stymied in the event that there is another piece in the position that the knight is attempting to move to. </w:t>
+      </w:r>
+    </w:p>
+    <w:p>
+      <w:pPr>
+        <w:ind w:firstLine="360"/>
+        <w:rPr>
+          <w:highlight w:val="green"/>
+          <w:lang w:val="en-US"/>
+        </w:rPr>
+      </w:pPr>
+      <w:r>
+        <w:rPr>
+          <w:highlight w:val="green"/>
+          <w:lang w:val="en-US"/>
+        </w:rPr>
+        <w:lastRenderedPageBreak/>
+        <w:t xml:space="preserve">In the event that the knight is attempting to move to a position that is occupied by an </w:t>
+      </w:r>
+      <w:proofErr w:type="spellStart"/>
+      <w:proofErr w:type="gramStart"/>
+      <w:r>
+        <w:rPr>
+          <w:highlight w:val="green"/>
+          <w:lang w:val="en-US"/>
+        </w:rPr>
+        <w:t>opponents</w:t>
+      </w:r>
+      <w:proofErr w:type="spellEnd"/>
+      <w:proofErr w:type="gramEnd"/>
+      <w:r>
+        <w:rPr>
+          <w:highlight w:val="green"/>
+          <w:lang w:val="en-US"/>
+        </w:rPr>
+        <w:t xml:space="preserve"> piece, it will capture the opposing piece in conjunction with its move. Like other pieces, the knight shall not be allowed to move or capture if there is an active check condition unless the move effectively guards against the check condition.</w:t>
+      </w:r>
+    </w:p>
+    <w:p>
+      <w:pPr>
+        <w:ind w:firstLine="360"/>
+        <w:rPr>
+          <w:highlight w:val="green"/>
+          <w:lang w:val="en-US"/>
+        </w:rPr>
+      </w:pPr>
+      <w:r>
+        <w:rPr>
+          <w:b/>
+          <w:highlight w:val="green"/>
+          <w:lang w:val="en-US"/>
+        </w:rPr>
+        <w:t xml:space="preserve">Queen </w:t>
+      </w:r>
+      <w:r>
+        <w:rPr>
+          <w:highlight w:val="green"/>
+          <w:lang w:val="en-US"/>
+        </w:rPr>
+        <w:t xml:space="preserve">– the queen’s </w:t>
       </w:r>
       <w:r>
         <w:rPr>
@@ -2608,28 +3486,61 @@
           <w:highlight w:val="green"/>
           <w:lang w:val="en-US"/>
         </w:rPr>
-        <w:t>attack</w:t>
-      </w:r>
-      <w:r>
-        <w:rPr>
-          <w:highlight w:val="green"/>
-          <w:lang w:val="en-US"/>
-        </w:rPr>
-        <w:t xml:space="preserve"> function which </w:t>
-      </w:r>
-      <w:r>
-        <w:rPr>
-          <w:highlight w:val="green"/>
-          <w:lang w:val="en-US"/>
-        </w:rPr>
-        <w:t xml:space="preserve">will </w:t>
-      </w:r>
-      <w:r>
-        <w:rPr>
-          <w:highlight w:val="green"/>
-          <w:lang w:val="en-US"/>
-        </w:rPr>
-        <w:t xml:space="preserve">invoke the </w:t>
+        <w:t>move</w:t>
+      </w:r>
+      <w:r>
+        <w:rPr>
+          <w:highlight w:val="green"/>
+          <w:lang w:val="en-US"/>
+        </w:rPr>
+        <w:t xml:space="preserve"> function w</w:t>
+      </w:r>
+      <w:r>
+        <w:rPr>
+          <w:highlight w:val="green"/>
+          <w:lang w:val="en-US"/>
+        </w:rPr>
+        <w:t>ill allow the queen to move in any direction as far as the user requires, so long as her path is not impeded by other pieces. This is to say that she may move forward, backward, left, right, or in any diagonal direction.</w:t>
+      </w:r>
+    </w:p>
+    <w:p>
+      <w:pPr>
+        <w:ind w:firstLine="360"/>
+        <w:rPr>
+          <w:highlight w:val="green"/>
+          <w:lang w:val="en-US"/>
+        </w:rPr>
+      </w:pPr>
+      <w:r>
+        <w:rPr>
+          <w:highlight w:val="green"/>
+          <w:lang w:val="en-US"/>
+        </w:rPr>
+        <w:t>The queen may attack an opposing piece by moving to the square in which the opposing piece sits. She will not be allowed to move or attack should there be an active check condition, unless moving or attacking effectively guards against the check condition.</w:t>
+      </w:r>
+    </w:p>
+    <w:p>
+      <w:pPr>
+        <w:ind w:firstLine="360"/>
+        <w:rPr>
+          <w:highlight w:val="green"/>
+          <w:lang w:val="en-US"/>
+        </w:rPr>
+      </w:pPr>
+      <w:r>
+        <w:rPr>
+          <w:b/>
+          <w:highlight w:val="green"/>
+          <w:lang w:val="en-US"/>
+        </w:rPr>
+        <w:t>King</w:t>
+      </w:r>
+      <w:r>
+        <w:rPr>
+          <w:highlight w:val="green"/>
+          <w:lang w:val="en-US"/>
+        </w:rPr>
+        <w:t xml:space="preserve"> – the king’s </w:t>
       </w:r>
       <w:r>
         <w:rPr>
@@ -2637,49 +3548,78 @@
           <w:highlight w:val="green"/>
           <w:lang w:val="en-US"/>
         </w:rPr>
-        <w:t>gameManager</w:t>
-      </w:r>
-      <w:r>
-        <w:rPr>
-          <w:highlight w:val="green"/>
-          <w:lang w:val="en-US"/>
-        </w:rPr>
-        <w:t xml:space="preserve"> class in order to ensure that the conditions are met for</w:t>
-      </w:r>
-      <w:r>
-        <w:rPr>
-          <w:highlight w:val="green"/>
-          <w:lang w:val="en-US"/>
-        </w:rPr>
-        <w:t xml:space="preserve"> a pawn to be able to take</w:t>
-      </w:r>
-      <w:r>
-        <w:rPr>
-          <w:highlight w:val="green"/>
-          <w:lang w:val="en-US"/>
-        </w:rPr>
-        <w:t xml:space="preserve"> or capture</w:t>
-      </w:r>
-      <w:r>
-        <w:rPr>
-          <w:highlight w:val="green"/>
-          <w:lang w:val="en-US"/>
-        </w:rPr>
-        <w:t xml:space="preserve"> an opponents</w:t>
-      </w:r>
-      <w:r>
-        <w:rPr>
-          <w:highlight w:val="green"/>
-          <w:lang w:val="en-US"/>
-        </w:rPr>
-        <w:t xml:space="preserve"> piece. These conditions will be satisfied only if an opponents piece if forward of the pa</w:t>
-      </w:r>
-      <w:r>
-        <w:rPr>
-          <w:highlight w:val="green"/>
-          <w:lang w:val="en-US"/>
-        </w:rPr>
-        <w:t xml:space="preserve">wn by one square, </w:t>
+        <w:t>move</w:t>
+      </w:r>
+      <w:r>
+        <w:rPr>
+          <w:highlight w:val="green"/>
+          <w:lang w:val="en-US"/>
+        </w:rPr>
+        <w:t xml:space="preserve"> function will allow the king to move one square in any direction, be it forward, backward, left, right or diagonally. The king may not move into an occupied square unless it is occupied by an opposing piece.</w:t>
+      </w:r>
+    </w:p>
+    <w:p>
+      <w:pPr>
+        <w:ind w:firstLine="360"/>
+        <w:rPr>
+          <w:highlight w:val="green"/>
+          <w:lang w:val="en-US"/>
+        </w:rPr>
+      </w:pPr>
+      <w:r>
+        <w:rPr>
+          <w:highlight w:val="green"/>
+          <w:lang w:val="en-US"/>
+        </w:rPr>
+        <w:t xml:space="preserve">The king may capture opposing pieces that are directly adjacent to the king, and therefore within </w:t>
+      </w:r>
+      <w:proofErr w:type="spellStart"/>
+      <w:r>
+        <w:rPr>
+          <w:highlight w:val="green"/>
+          <w:lang w:val="en-US"/>
+        </w:rPr>
+        <w:t>it’s</w:t>
+      </w:r>
+      <w:proofErr w:type="spellEnd"/>
+      <w:r>
+        <w:rPr>
+          <w:highlight w:val="green"/>
+          <w:lang w:val="en-US"/>
+        </w:rPr>
+        <w:t xml:space="preserve"> movement range. The king will not be allowed to move or attack if there is an active check condition, unless moving or attacking will effectively guard against the check condition.</w:t>
+      </w:r>
+    </w:p>
+    <w:p>
+      <w:pPr>
+        <w:ind w:firstLine="360"/>
+        <w:rPr>
+          <w:highlight w:val="green"/>
+          <w:lang w:val="en-US"/>
+        </w:rPr>
+      </w:pPr>
+      <w:r>
+        <w:rPr>
+          <w:highlight w:val="green"/>
+          <w:lang w:val="en-US"/>
+        </w:rPr>
+        <w:t>2.2.2 – Game Class</w:t>
+      </w:r>
+    </w:p>
+    <w:p>
+      <w:pPr>
+        <w:ind w:firstLine="360"/>
+        <w:rPr>
+          <w:highlight w:val="green"/>
+          <w:lang w:val="en-US"/>
+        </w:rPr>
+      </w:pPr>
+      <w:r>
+        <w:rPr>
+          <w:highlight w:val="green"/>
+          <w:lang w:val="en-US"/>
+        </w:rPr>
+        <w:t xml:space="preserve">The </w:t>
       </w:r>
       <w:r>
         <w:rPr>
@@ -2687,14 +3627,46 @@
           <w:highlight w:val="green"/>
           <w:lang w:val="en-US"/>
         </w:rPr>
-        <w:t>and</w:t>
-      </w:r>
-      <w:r>
-        <w:rPr>
-          <w:highlight w:val="green"/>
-          <w:lang w:val="en-US"/>
-        </w:rPr>
-        <w:t xml:space="preserve"> left or right one square. Additionally their must not be an active check on the board that is not effectively defended by the pawn’s attack.</w:t>
+        <w:t>game</w:t>
+      </w:r>
+      <w:r>
+        <w:rPr>
+          <w:highlight w:val="green"/>
+          <w:lang w:val="en-US"/>
+        </w:rPr>
+        <w:t xml:space="preserve"> class will handle the special conditions of </w:t>
+      </w:r>
+      <w:r>
+        <w:rPr>
+          <w:i/>
+          <w:highlight w:val="green"/>
+          <w:lang w:val="en-US"/>
+        </w:rPr>
+        <w:t>The Game of Chess</w:t>
+      </w:r>
+      <w:r>
+        <w:rPr>
+          <w:highlight w:val="green"/>
+          <w:lang w:val="en-US"/>
+        </w:rPr>
+        <w:t xml:space="preserve">, such as check, checkmate and stalemate. This class will also track all of the piece positions on the board so that the piece classes may invoke the </w:t>
+      </w:r>
+      <w:proofErr w:type="spellStart"/>
+      <w:r>
+        <w:rPr>
+          <w:i/>
+          <w:highlight w:val="green"/>
+          <w:lang w:val="en-US"/>
+        </w:rPr>
+        <w:t>getOccupiedPositions</w:t>
+      </w:r>
+      <w:proofErr w:type="spellEnd"/>
+      <w:r>
+        <w:rPr>
+          <w:highlight w:val="green"/>
+          <w:lang w:val="en-US"/>
+        </w:rPr>
+        <w:t xml:space="preserve"> member function as they move about the playing surface.</w:t>
       </w:r>
     </w:p>
     <w:p>
@@ -2710,7 +3682,7 @@
           <w:highlight w:val="green"/>
           <w:lang w:val="en-US"/>
         </w:rPr>
-        <w:t xml:space="preserve">The pawn will also have the unique </w:t>
+        <w:t xml:space="preserve">After every move, the </w:t>
       </w:r>
       <w:r>
         <w:rPr>
@@ -2718,14 +3690,14 @@
           <w:highlight w:val="green"/>
           <w:lang w:val="en-US"/>
         </w:rPr>
-        <w:t>promotion</w:t>
-      </w:r>
-      <w:r>
-        <w:rPr>
-          <w:highlight w:val="green"/>
-          <w:lang w:val="en-US"/>
-        </w:rPr>
-        <w:t xml:space="preserve"> member function. Once pawn’s reach the opposing end of the board, they are allotted one immediate promotion to any of the other pieces or ranks. That is, they may become rooks, knights, queen’s or bishops. However, a pawn may never be promoted to the position of King. The </w:t>
+        <w:t>check</w:t>
+      </w:r>
+      <w:r>
+        <w:rPr>
+          <w:highlight w:val="green"/>
+          <w:lang w:val="en-US"/>
+        </w:rPr>
+        <w:t xml:space="preserve"> class will be invoked to see if there are any active check conditions on the board. The check condition will be made active if a king is one move from being captured but the king is also defended by no more than one move. Should there be an active </w:t>
       </w:r>
       <w:r>
         <w:rPr>
@@ -2733,462 +3705,6 @@
           <w:highlight w:val="green"/>
           <w:lang w:val="en-US"/>
         </w:rPr>
-        <w:t xml:space="preserve">promotion </w:t>
-      </w:r>
-      <w:r>
-        <w:rPr>
-          <w:highlight w:val="green"/>
-          <w:lang w:val="en-US"/>
-        </w:rPr>
-        <w:t>function will check the pawn’s position after it is moved, and, should the pawn have reached the opposing end of the board, the user will be prompted to choo</w:t>
-      </w:r>
-      <w:r>
-        <w:rPr>
-          <w:highlight w:val="green"/>
-          <w:lang w:val="en-US"/>
-        </w:rPr>
-        <w:t>se a promotion for the pawn.</w:t>
-      </w:r>
-    </w:p>
-    <w:p>
-      <w:pPr>
-        <w:ind w:firstLine="360"/>
-        <w:rPr>
-          <w:highlight w:val="green"/>
-          <w:lang w:val="en-US"/>
-        </w:rPr>
-      </w:pPr>
-      <w:r>
-        <w:rPr>
-          <w:b/>
-          <w:highlight w:val="green"/>
-          <w:lang w:val="en-US"/>
-        </w:rPr>
-        <w:t xml:space="preserve">Rook – </w:t>
-      </w:r>
-      <w:r>
-        <w:rPr>
-          <w:highlight w:val="green"/>
-          <w:lang w:val="en-US"/>
-        </w:rPr>
-        <w:t xml:space="preserve">The rook class will include a </w:t>
-      </w:r>
-      <w:r>
-        <w:rPr>
-          <w:i/>
-          <w:highlight w:val="green"/>
-          <w:lang w:val="en-US"/>
-        </w:rPr>
-        <w:t xml:space="preserve">move </w:t>
-      </w:r>
-      <w:r>
-        <w:rPr>
-          <w:highlight w:val="green"/>
-          <w:lang w:val="en-US"/>
-        </w:rPr>
-        <w:t xml:space="preserve">function that ensure the rook can move directly forward, backward, left or right on the playing surface, but no combination of the above (i.e. the rook shall not move diagonally in any direction). The rook’s </w:t>
-      </w:r>
-      <w:r>
-        <w:rPr>
-          <w:i/>
-          <w:highlight w:val="green"/>
-          <w:lang w:val="en-US"/>
-        </w:rPr>
-        <w:t>move</w:t>
-      </w:r>
-      <w:r>
-        <w:rPr>
-          <w:highlight w:val="green"/>
-          <w:lang w:val="en-US"/>
-        </w:rPr>
-        <w:t xml:space="preserve"> fu</w:t>
-      </w:r>
-      <w:r>
-        <w:rPr>
-          <w:highlight w:val="green"/>
-          <w:lang w:val="en-US"/>
-        </w:rPr>
-        <w:t xml:space="preserve">nction will only allow the piece to move so far as its course is unimpeded by other piece on </w:t>
-      </w:r>
-      <w:r>
-        <w:rPr>
-          <w:highlight w:val="green"/>
-          <w:lang w:val="en-US"/>
-        </w:rPr>
-        <w:t>the board. Additionally, in order for the rook to move, there must be no active check conditions on the board, or the rook’s move must effectively guard against the existing check condition.</w:t>
-      </w:r>
-    </w:p>
-    <w:p>
-      <w:pPr>
-        <w:ind w:firstLine="360"/>
-        <w:rPr>
-          <w:highlight w:val="green"/>
-          <w:lang w:val="en-US"/>
-        </w:rPr>
-      </w:pPr>
-      <w:r>
-        <w:rPr>
-          <w:highlight w:val="green"/>
-          <w:lang w:val="en-US"/>
-        </w:rPr>
-        <w:t xml:space="preserve">The rook’s attack function will allow the rook to move into an occupied square on the board so long as the square is occupied by the opponents piece. Because the rook’s attack is otherwise no different from the normal move, </w:t>
-      </w:r>
-      <w:r>
-        <w:rPr>
-          <w:highlight w:val="green"/>
-          <w:lang w:val="en-US"/>
-        </w:rPr>
-        <w:t xml:space="preserve">the attack will be handled in the </w:t>
-      </w:r>
-      <w:r>
-        <w:rPr>
-          <w:i/>
-          <w:highlight w:val="green"/>
-          <w:lang w:val="en-US"/>
-        </w:rPr>
-        <w:t xml:space="preserve">move </w:t>
-      </w:r>
-      <w:r>
-        <w:rPr>
-          <w:highlight w:val="green"/>
-          <w:lang w:val="en-US"/>
-        </w:rPr>
-        <w:t>function.</w:t>
-      </w:r>
-    </w:p>
-    <w:p>
-      <w:pPr>
-        <w:ind w:firstLine="360"/>
-        <w:rPr>
-          <w:highlight w:val="green"/>
-          <w:lang w:val="en-US"/>
-        </w:rPr>
-      </w:pPr>
-      <w:r>
-        <w:rPr>
-          <w:b/>
-          <w:highlight w:val="green"/>
-          <w:lang w:val="en-US"/>
-        </w:rPr>
-        <w:t>Bishop</w:t>
-      </w:r>
-      <w:r>
-        <w:rPr>
-          <w:highlight w:val="green"/>
-          <w:lang w:val="en-US"/>
-        </w:rPr>
-        <w:t xml:space="preserve"> – The bishop class’</w:t>
-      </w:r>
-      <w:r>
-        <w:rPr>
-          <w:i/>
-          <w:highlight w:val="green"/>
-          <w:lang w:val="en-US"/>
-        </w:rPr>
-        <w:t xml:space="preserve"> move </w:t>
-      </w:r>
-      <w:r>
-        <w:rPr>
-          <w:highlight w:val="green"/>
-          <w:lang w:val="en-US"/>
-        </w:rPr>
-        <w:t>function will allow the bishop to move in a diagonal motion. In order to do this, the function will ensure that the forward or backward movement value is equal to the left and right movement value. As with the other pieces, the bishop shall not be allowed to move past or over other pieces on the board. Should there be an active check condition, the bishop will only be allowed to move in such a way that effectively guards against the check condition.</w:t>
-      </w:r>
-    </w:p>
-    <w:p>
-      <w:pPr>
-        <w:ind w:firstLine="360"/>
-        <w:rPr>
-          <w:highlight w:val="green"/>
-          <w:lang w:val="en-US"/>
-        </w:rPr>
-      </w:pPr>
-      <w:r>
-        <w:rPr>
-          <w:highlight w:val="green"/>
-          <w:lang w:val="en-US"/>
-        </w:rPr>
-        <w:t>Should the one of the bishop’s possible paths include an opposing piece, the bishop will be able to capture the piece, so long as there is no active check condition, or the taking of the opponents piece effectively guards against the check condition.</w:t>
-      </w:r>
-    </w:p>
-    <w:p>
-      <w:pPr>
-        <w:ind w:firstLine="360"/>
-        <w:rPr>
-          <w:highlight w:val="green"/>
-          <w:lang w:val="en-US"/>
-        </w:rPr>
-      </w:pPr>
-      <w:r>
-        <w:rPr>
-          <w:b/>
-          <w:highlight w:val="green"/>
-          <w:lang w:val="en-US"/>
-        </w:rPr>
-        <w:t>Knight</w:t>
-      </w:r>
-      <w:r>
-        <w:rPr>
-          <w:highlight w:val="green"/>
-          <w:lang w:val="en-US"/>
-        </w:rPr>
-        <w:t xml:space="preserve"> – The knight’s </w:t>
-      </w:r>
-      <w:r>
-        <w:rPr>
-          <w:i/>
-          <w:highlight w:val="green"/>
-          <w:lang w:val="en-US"/>
-        </w:rPr>
-        <w:t>move</w:t>
-      </w:r>
-      <w:r>
-        <w:rPr>
-          <w:highlight w:val="green"/>
-          <w:lang w:val="en-US"/>
-        </w:rPr>
-        <w:t xml:space="preserve"> function will allow the knight to move two spaces in the left, right, up or down directions, and one space orthogonally to the original direction. This meaning that should the knight </w:t>
-      </w:r>
-      <w:r>
-        <w:rPr>
-          <w:highlight w:val="green"/>
-          <w:lang w:val="en-US"/>
-        </w:rPr>
-        <w:lastRenderedPageBreak/>
-        <w:t xml:space="preserve">move two spaces forward, it must also move one space left or right. Unlike other pieces, the knight’s movement is only stymied in the event that there is another piece in the position that the knight is attempting to move to. </w:t>
-      </w:r>
-    </w:p>
-    <w:p>
-      <w:pPr>
-        <w:ind w:firstLine="360"/>
-        <w:rPr>
-          <w:highlight w:val="green"/>
-          <w:lang w:val="en-US"/>
-        </w:rPr>
-      </w:pPr>
-      <w:r>
-        <w:rPr>
-          <w:highlight w:val="green"/>
-          <w:lang w:val="en-US"/>
-        </w:rPr>
-        <w:t>In the event that the knight is attempting to move to a position that is occupied by an opponents piece, it will capture the opposing piece in conjunction with its move. Like other pieces, the knight shall not be allowed to move or capture if there is an active check condition unless the move effectively guards against the check condition.</w:t>
-      </w:r>
-    </w:p>
-    <w:p>
-      <w:pPr>
-        <w:ind w:firstLine="360"/>
-        <w:rPr>
-          <w:highlight w:val="green"/>
-          <w:lang w:val="en-US"/>
-        </w:rPr>
-      </w:pPr>
-      <w:r>
-        <w:rPr>
-          <w:b/>
-          <w:highlight w:val="green"/>
-          <w:lang w:val="en-US"/>
-        </w:rPr>
-        <w:t xml:space="preserve">Queen </w:t>
-      </w:r>
-      <w:r>
-        <w:rPr>
-          <w:highlight w:val="green"/>
-          <w:lang w:val="en-US"/>
-        </w:rPr>
-        <w:t xml:space="preserve">– the queen’s </w:t>
-      </w:r>
-      <w:r>
-        <w:rPr>
-          <w:i/>
-          <w:highlight w:val="green"/>
-          <w:lang w:val="en-US"/>
-        </w:rPr>
-        <w:t>move</w:t>
-      </w:r>
-      <w:r>
-        <w:rPr>
-          <w:highlight w:val="green"/>
-          <w:lang w:val="en-US"/>
-        </w:rPr>
-        <w:t xml:space="preserve"> function w</w:t>
-      </w:r>
-      <w:r>
-        <w:rPr>
-          <w:highlight w:val="green"/>
-          <w:lang w:val="en-US"/>
-        </w:rPr>
-        <w:t>ill allow the queen to move in any direction as far as the user requires, so long as her path is not impeded by other pieces. This is to say that she may move forward, backward, left, right, or in any diagonal direction.</w:t>
-      </w:r>
-    </w:p>
-    <w:p>
-      <w:pPr>
-        <w:ind w:firstLine="360"/>
-        <w:rPr>
-          <w:highlight w:val="green"/>
-          <w:lang w:val="en-US"/>
-        </w:rPr>
-      </w:pPr>
-      <w:r>
-        <w:rPr>
-          <w:highlight w:val="green"/>
-          <w:lang w:val="en-US"/>
-        </w:rPr>
-        <w:t>The queen may attack an opposing piece by moving to the square in which the opposing piece sits. She will not be allowed to move or attack should there be an active check condition, unless moving or attacking effectively guards against the check condition.</w:t>
-      </w:r>
-    </w:p>
-    <w:p>
-      <w:pPr>
-        <w:ind w:firstLine="360"/>
-        <w:rPr>
-          <w:highlight w:val="green"/>
-          <w:lang w:val="en-US"/>
-        </w:rPr>
-      </w:pPr>
-      <w:r>
-        <w:rPr>
-          <w:b/>
-          <w:highlight w:val="green"/>
-          <w:lang w:val="en-US"/>
-        </w:rPr>
-        <w:t>King</w:t>
-      </w:r>
-      <w:r>
-        <w:rPr>
-          <w:highlight w:val="green"/>
-          <w:lang w:val="en-US"/>
-        </w:rPr>
-        <w:t xml:space="preserve"> – the king’s </w:t>
-      </w:r>
-      <w:r>
-        <w:rPr>
-          <w:i/>
-          <w:highlight w:val="green"/>
-          <w:lang w:val="en-US"/>
-        </w:rPr>
-        <w:t>move</w:t>
-      </w:r>
-      <w:r>
-        <w:rPr>
-          <w:highlight w:val="green"/>
-          <w:lang w:val="en-US"/>
-        </w:rPr>
-        <w:t xml:space="preserve"> function will allow the king to move one square in any direction, be it forward, backward, left, right or diagonally. The king may not move into an occupied square unless it is occupied by an opposing piece.</w:t>
-      </w:r>
-    </w:p>
-    <w:p>
-      <w:pPr>
-        <w:ind w:firstLine="360"/>
-        <w:rPr>
-          <w:highlight w:val="green"/>
-          <w:lang w:val="en-US"/>
-        </w:rPr>
-      </w:pPr>
-      <w:r>
-        <w:rPr>
-          <w:highlight w:val="green"/>
-          <w:lang w:val="en-US"/>
-        </w:rPr>
-        <w:t>The king may capture opposing pieces that are directly adjacent to the king, and therefore within it’s movement range. The king will not be allowed to move or attack if there is an active check condition, unless moving or attacking will effectively guard against the check condition.</w:t>
-      </w:r>
-    </w:p>
-    <w:p>
-      <w:pPr>
-        <w:ind w:firstLine="360"/>
-        <w:rPr>
-          <w:highlight w:val="green"/>
-          <w:lang w:val="en-US"/>
-        </w:rPr>
-      </w:pPr>
-      <w:r>
-        <w:rPr>
-          <w:highlight w:val="green"/>
-          <w:lang w:val="en-US"/>
-        </w:rPr>
-        <w:t>2.2.2 – Game Class</w:t>
-      </w:r>
-    </w:p>
-    <w:p>
-      <w:pPr>
-        <w:ind w:firstLine="360"/>
-        <w:rPr>
-          <w:highlight w:val="green"/>
-          <w:lang w:val="en-US"/>
-        </w:rPr>
-      </w:pPr>
-      <w:r>
-        <w:rPr>
-          <w:highlight w:val="green"/>
-          <w:lang w:val="en-US"/>
-        </w:rPr>
-        <w:t xml:space="preserve">The </w:t>
-      </w:r>
-      <w:r>
-        <w:rPr>
-          <w:i/>
-          <w:highlight w:val="green"/>
-          <w:lang w:val="en-US"/>
-        </w:rPr>
-        <w:t>game</w:t>
-      </w:r>
-      <w:r>
-        <w:rPr>
-          <w:highlight w:val="green"/>
-          <w:lang w:val="en-US"/>
-        </w:rPr>
-        <w:t xml:space="preserve"> class will handle the special conditions of </w:t>
-      </w:r>
-      <w:r>
-        <w:rPr>
-          <w:i/>
-          <w:highlight w:val="green"/>
-          <w:lang w:val="en-US"/>
-        </w:rPr>
-        <w:t>The Game of Chess</w:t>
-      </w:r>
-      <w:r>
-        <w:rPr>
-          <w:highlight w:val="green"/>
-          <w:lang w:val="en-US"/>
-        </w:rPr>
-        <w:t xml:space="preserve">, such as check, checkmate and stalemate. This class will also track all of the piece positions on the board so that the piece classes may invoke the </w:t>
-      </w:r>
-      <w:r>
-        <w:rPr>
-          <w:i/>
-          <w:highlight w:val="green"/>
-          <w:lang w:val="en-US"/>
-        </w:rPr>
-        <w:t>getOccupiedPositions</w:t>
-      </w:r>
-      <w:r>
-        <w:rPr>
-          <w:highlight w:val="green"/>
-          <w:lang w:val="en-US"/>
-        </w:rPr>
-        <w:t xml:space="preserve"> member function as they move about the playing surface.</w:t>
-      </w:r>
-    </w:p>
-    <w:p>
-      <w:pPr>
-        <w:ind w:firstLine="360"/>
-        <w:rPr>
-          <w:highlight w:val="green"/>
-          <w:lang w:val="en-US"/>
-        </w:rPr>
-      </w:pPr>
-      <w:r>
-        <w:rPr>
-          <w:highlight w:val="green"/>
-          <w:lang w:val="en-US"/>
-        </w:rPr>
-        <w:t xml:space="preserve">After every move, the </w:t>
-      </w:r>
-      <w:r>
-        <w:rPr>
-          <w:i/>
-          <w:highlight w:val="green"/>
-          <w:lang w:val="en-US"/>
-        </w:rPr>
         <w:t>check</w:t>
       </w:r>
       <w:r>
@@ -3196,22 +3712,23 @@
           <w:highlight w:val="green"/>
           <w:lang w:val="en-US"/>
         </w:rPr>
-        <w:t xml:space="preserve"> class will be invoked to see if there are any active check conditions on the board. The check condition will be made active if a king is one move from being captured but the king is also defended by no more than one move. Should there be an active </w:t>
-      </w:r>
-      <w:r>
-        <w:rPr>
-          <w:i/>
-          <w:highlight w:val="green"/>
-          <w:lang w:val="en-US"/>
-        </w:rPr>
-        <w:t>check</w:t>
-      </w:r>
-      <w:r>
-        <w:rPr>
-          <w:highlight w:val="green"/>
-          <w:lang w:val="en-US"/>
-        </w:rPr>
-        <w:t xml:space="preserve"> condition, the game will alert the user by displaying an on screen message that says “Check!”. The piece classes of the next player up will then be restricted to moves that effectively guard against the check condition.</w:t>
+        <w:t xml:space="preserve"> condition, the game will alert the user by displaying an on screen message that says “Check!</w:t>
+      </w:r>
+      <w:proofErr w:type="gramStart"/>
+      <w:r>
+        <w:rPr>
+          <w:highlight w:val="green"/>
+          <w:lang w:val="en-US"/>
+        </w:rPr>
+        <w:t>”.</w:t>
+      </w:r>
+      <w:proofErr w:type="gramEnd"/>
+      <w:r>
+        <w:rPr>
+          <w:highlight w:val="green"/>
+          <w:lang w:val="en-US"/>
+        </w:rPr>
+        <w:t xml:space="preserve"> The piece classes of the next player up will then be restricted to moves that effectively guard against the check condition.</w:t>
       </w:r>
     </w:p>
     <w:p>
@@ -3353,13 +3870,14 @@
           <w:numId w:val="2"/>
         </w:numPr>
       </w:pPr>
-      <w:bookmarkStart w:id="27" w:name="_Toc507709294"/>
-      <w:r>
+      <w:bookmarkStart w:id="28" w:name="_Toc507709294"/>
+      <w:r>
+        <w:lastRenderedPageBreak/>
         <w:t>High-Level Design</w:t>
       </w:r>
-      <w:bookmarkStart w:id="28" w:name="_Toc116314012"/>
-      <w:bookmarkEnd w:id="27"/>
+      <w:bookmarkStart w:id="29" w:name="_Toc116314012"/>
       <w:bookmarkEnd w:id="28"/>
+      <w:bookmarkEnd w:id="29"/>
     </w:p>
     <w:p>
       <w:pPr>
@@ -3461,7 +3979,7 @@
           <w:szCs w:val="22"/>
         </w:rPr>
       </w:pPr>
-      <w:bookmarkStart w:id="29" w:name="_Toc507709296"/>
+      <w:bookmarkStart w:id="30" w:name="_Toc507709296"/>
       <w:r>
         <w:rPr>
           <w:rFonts w:ascii="Times New Roman" w:hAnsi="Times New Roman"/>
@@ -3481,8 +3999,9 @@
           <w:sz w:val="22"/>
           <w:szCs w:val="22"/>
         </w:rPr>
-        <w:t xml:space="preserve">The game pieces (Rook, Pawn, Queen, Knight, Bishop, and King) will all inherit from a super class called ChessPiece which contains piece location values, a team identifier, and flag to determine if the piece is taken or not. The most important method in ChessPiece is the getPossibleMoves() and move() methods, which will have different implementations for each piece as they each have different movement rules. We will be using a </w:t>
-      </w:r>
+        <w:t xml:space="preserve">The game pieces (Rook, Pawn, Queen, Knight, Bishop, and King) will all inherit from a super class called </w:t>
+      </w:r>
+      <w:proofErr w:type="spellStart"/>
       <w:r>
         <w:rPr>
           <w:rFonts w:ascii="Times New Roman" w:hAnsi="Times New Roman"/>
@@ -3490,10 +4009,10 @@
           <w:color w:val="auto"/>
           <w:sz w:val="22"/>
           <w:szCs w:val="22"/>
-          <w:highlight w:val="green"/>
-        </w:rPr>
-        <w:t>strategy that is similar in nature to the Model-View-Controller pattern</w:t>
-      </w:r>
+        </w:rPr>
+        <w:t>ChessPiece</w:t>
+      </w:r>
+      <w:proofErr w:type="spellEnd"/>
       <w:r>
         <w:rPr>
           <w:rFonts w:ascii="Times New Roman" w:hAnsi="Times New Roman"/>
@@ -3502,9 +4021,86 @@
           <w:sz w:val="22"/>
           <w:szCs w:val="22"/>
         </w:rPr>
+        <w:t xml:space="preserve"> which contains piece location values, a team identifier, and flag to determine if the piece is taken or not. The most important method in </w:t>
+      </w:r>
+      <w:proofErr w:type="spellStart"/>
+      <w:r>
+        <w:rPr>
+          <w:rFonts w:ascii="Times New Roman" w:hAnsi="Times New Roman"/>
+          <w:b w:val="0"/>
+          <w:color w:val="auto"/>
+          <w:sz w:val="22"/>
+          <w:szCs w:val="22"/>
+        </w:rPr>
+        <w:t>ChessPiece</w:t>
+      </w:r>
+      <w:proofErr w:type="spellEnd"/>
+      <w:r>
+        <w:rPr>
+          <w:rFonts w:ascii="Times New Roman" w:hAnsi="Times New Roman"/>
+          <w:b w:val="0"/>
+          <w:color w:val="auto"/>
+          <w:sz w:val="22"/>
+          <w:szCs w:val="22"/>
+        </w:rPr>
+        <w:t xml:space="preserve"> is the </w:t>
+      </w:r>
+      <w:proofErr w:type="spellStart"/>
+      <w:proofErr w:type="gramStart"/>
+      <w:r>
+        <w:rPr>
+          <w:rFonts w:ascii="Times New Roman" w:hAnsi="Times New Roman"/>
+          <w:b w:val="0"/>
+          <w:color w:val="auto"/>
+          <w:sz w:val="22"/>
+          <w:szCs w:val="22"/>
+        </w:rPr>
+        <w:t>getPossibleMoves</w:t>
+      </w:r>
+      <w:proofErr w:type="spellEnd"/>
+      <w:r>
+        <w:rPr>
+          <w:rFonts w:ascii="Times New Roman" w:hAnsi="Times New Roman"/>
+          <w:b w:val="0"/>
+          <w:color w:val="auto"/>
+          <w:sz w:val="22"/>
+          <w:szCs w:val="22"/>
+        </w:rPr>
+        <w:t>(</w:t>
+      </w:r>
+      <w:proofErr w:type="gramEnd"/>
+      <w:r>
+        <w:rPr>
+          <w:rFonts w:ascii="Times New Roman" w:hAnsi="Times New Roman"/>
+          <w:b w:val="0"/>
+          <w:color w:val="auto"/>
+          <w:sz w:val="22"/>
+          <w:szCs w:val="22"/>
+        </w:rPr>
+        <w:t xml:space="preserve">) and move() methods, which will have different implementations for each piece as they each have different movement rules. We will be using a </w:t>
+      </w:r>
+      <w:r>
+        <w:rPr>
+          <w:rFonts w:ascii="Times New Roman" w:hAnsi="Times New Roman"/>
+          <w:b w:val="0"/>
+          <w:color w:val="auto"/>
+          <w:sz w:val="22"/>
+          <w:szCs w:val="22"/>
+          <w:highlight w:val="green"/>
+        </w:rPr>
+        <w:t>strategy that is similar in nature to the Model-View-Controller pattern</w:t>
+      </w:r>
+      <w:r>
+        <w:rPr>
+          <w:rFonts w:ascii="Times New Roman" w:hAnsi="Times New Roman"/>
+          <w:b w:val="0"/>
+          <w:color w:val="auto"/>
+          <w:sz w:val="22"/>
+          <w:szCs w:val="22"/>
+        </w:rPr>
         <w:t xml:space="preserve"> to handle the different operations taken by different pieces.</w:t>
       </w:r>
-      <w:bookmarkEnd w:id="29"/>
+      <w:bookmarkEnd w:id="30"/>
     </w:p>
     <w:p>
       <w:pPr>
@@ -3522,7 +4118,7 @@
           <w:u w:val="single"/>
         </w:rPr>
       </w:pPr>
-      <w:bookmarkStart w:id="30" w:name="_Toc507709297"/>
+      <w:bookmarkStart w:id="31" w:name="_Toc507709297"/>
       <w:r>
         <w:rPr>
           <w:rFonts w:ascii="Times New Roman" w:hAnsi="Times New Roman"/>
@@ -3534,7 +4130,7 @@
         </w:rPr>
         <w:t>Requirements for Design</w:t>
       </w:r>
-      <w:bookmarkEnd w:id="30"/>
+      <w:bookmarkEnd w:id="31"/>
     </w:p>
     <w:p>
       <w:pPr>
@@ -3561,7 +4157,7 @@
         </w:rPr>
         <w:t xml:space="preserve">ere should be 1 Superclass with 6 other classes inheriting the location </w:t>
       </w:r>
-      <w:commentRangeStart w:id="31"/>
+      <w:commentRangeStart w:id="32"/>
       <w:r>
         <w:rPr>
           <w:color w:val="auto"/>
@@ -3605,7 +4201,7 @@
         <w:t>a two dimensional array, with one dimension representing the x axis, and the second representing the z axis.</w:t>
       </w:r>
     </w:p>
-    <w:commentRangeEnd w:id="31"/>
+    <w:commentRangeEnd w:id="32"/>
     <w:p>
       <w:pPr>
         <w:pStyle w:val="ListParagraph"/>
@@ -3621,13 +4217,27 @@
         <w:rPr>
           <w:rStyle w:val="CommentReference"/>
         </w:rPr>
-        <w:commentReference w:id="31"/>
-      </w:r>
-      <w:r>
-        <w:rPr>
-          <w:lang w:val="en-US"/>
-        </w:rPr>
-        <w:t>There will be a Rook, Pawn, Queen, Bishop, Knight, and King classes.</w:t>
+        <w:commentReference w:id="32"/>
+      </w:r>
+      <w:r>
+        <w:rPr>
+          <w:lang w:val="en-US"/>
+        </w:rPr>
+        <w:t xml:space="preserve">There will be a Rook, Pawn, Queen, Bishop, Knight, and King </w:t>
+      </w:r>
+      <w:proofErr w:type="gramStart"/>
+      <w:r>
+        <w:rPr>
+          <w:lang w:val="en-US"/>
+        </w:rPr>
+        <w:t>classes</w:t>
+      </w:r>
+      <w:proofErr w:type="gramEnd"/>
+      <w:r>
+        <w:rPr>
+          <w:lang w:val="en-US"/>
+        </w:rPr>
+        <w:t>.</w:t>
       </w:r>
     </w:p>
     <w:p>
@@ -3645,7 +4255,29 @@
         <w:rPr>
           <w:lang w:val="en-US"/>
         </w:rPr>
-        <w:t xml:space="preserve">The game pieces should each implement their own unique version of getPossibleMoves() and move() with respect to their movement rules defined above. {Sect. 2.2} </w:t>
+        <w:t xml:space="preserve">The game pieces should each implement their own unique version of </w:t>
+      </w:r>
+      <w:proofErr w:type="spellStart"/>
+      <w:proofErr w:type="gramStart"/>
+      <w:r>
+        <w:rPr>
+          <w:lang w:val="en-US"/>
+        </w:rPr>
+        <w:t>getPossibleMoves</w:t>
+      </w:r>
+      <w:proofErr w:type="spellEnd"/>
+      <w:r>
+        <w:rPr>
+          <w:lang w:val="en-US"/>
+        </w:rPr>
+        <w:t>(</w:t>
+      </w:r>
+      <w:proofErr w:type="gramEnd"/>
+      <w:r>
+        <w:rPr>
+          <w:lang w:val="en-US"/>
+        </w:rPr>
+        <w:t xml:space="preserve">) and move() with respect to their movement rules defined above. {Sect. 2.2} </w:t>
       </w:r>
     </w:p>
     <w:p>
@@ -3663,7 +4295,21 @@
         <w:rPr>
           <w:lang w:val="en-US"/>
         </w:rPr>
-        <w:t>The Pawn class has a special identifier hasMoved, unique to each pawn, to allow for the Pawn’s special ability of moving 2 spots forward on its first turn, after the first move of the pawn this shall be set to False.</w:t>
+        <w:t xml:space="preserve">The Pawn class has a special identifier </w:t>
+      </w:r>
+      <w:proofErr w:type="spellStart"/>
+      <w:r>
+        <w:rPr>
+          <w:lang w:val="en-US"/>
+        </w:rPr>
+        <w:t>hasMoved</w:t>
+      </w:r>
+      <w:proofErr w:type="spellEnd"/>
+      <w:r>
+        <w:rPr>
+          <w:lang w:val="en-US"/>
+        </w:rPr>
+        <w:t>, unique to each pawn, to allow for the Pawn’s special ability of moving 2 spots forward on its first turn, after the first move of the pawn this shall be set to False.</w:t>
       </w:r>
     </w:p>
     <w:p>
@@ -3796,11 +4442,19 @@
           <w:lang w:val="en-US"/>
         </w:rPr>
       </w:pPr>
-      <w:r>
-        <w:rPr>
-          <w:lang w:val="en-US"/>
-        </w:rPr>
-        <w:t>GameManager is the bridge between Unity UI and Chess Game Code</w:t>
+      <w:proofErr w:type="spellStart"/>
+      <w:r>
+        <w:rPr>
+          <w:lang w:val="en-US"/>
+        </w:rPr>
+        <w:t>GameManager</w:t>
+      </w:r>
+      <w:proofErr w:type="spellEnd"/>
+      <w:r>
+        <w:rPr>
+          <w:lang w:val="en-US"/>
+        </w:rPr>
+        <w:t xml:space="preserve"> is the bridge between Unity UI and Chess Game Code</w:t>
       </w:r>
       <w:r>
         <w:rPr>
@@ -3905,7 +4559,21 @@
         <w:rPr>
           <w:lang w:val="en-US"/>
         </w:rPr>
-        <w:t>Game Manager is the overarching class which will control the GameBoard containing the game pieces and the Game itself.</w:t>
+        <w:t xml:space="preserve">Game Manager is the overarching class which will control the </w:t>
+      </w:r>
+      <w:proofErr w:type="spellStart"/>
+      <w:r>
+        <w:rPr>
+          <w:lang w:val="en-US"/>
+        </w:rPr>
+        <w:t>GameBoard</w:t>
+      </w:r>
+      <w:proofErr w:type="spellEnd"/>
+      <w:r>
+        <w:rPr>
+          <w:lang w:val="en-US"/>
+        </w:rPr>
+        <w:t xml:space="preserve"> containing the game pieces and the Game itself.</w:t>
       </w:r>
     </w:p>
     <w:p>
@@ -3963,19 +4631,37 @@
           <w:lang w:val="en-US"/>
         </w:rPr>
       </w:pPr>
-      <w:r>
-        <w:rPr>
-          <w:highlight w:val="green"/>
-          <w:lang w:val="en-US"/>
-        </w:rPr>
-        <w:t xml:space="preserve">Check() and </w:t>
-      </w:r>
-      <w:r>
-        <w:rPr>
-          <w:highlight w:val="green"/>
-          <w:lang w:val="en-US"/>
-        </w:rPr>
-        <w:t>CheckMate()</w:t>
+      <w:proofErr w:type="gramStart"/>
+      <w:r>
+        <w:rPr>
+          <w:highlight w:val="green"/>
+          <w:lang w:val="en-US"/>
+        </w:rPr>
+        <w:t>Check(</w:t>
+      </w:r>
+      <w:proofErr w:type="gramEnd"/>
+      <w:r>
+        <w:rPr>
+          <w:highlight w:val="green"/>
+          <w:lang w:val="en-US"/>
+        </w:rPr>
+        <w:t xml:space="preserve">) and </w:t>
+      </w:r>
+      <w:proofErr w:type="spellStart"/>
+      <w:r>
+        <w:rPr>
+          <w:highlight w:val="green"/>
+          <w:lang w:val="en-US"/>
+        </w:rPr>
+        <w:t>CheckMate</w:t>
+      </w:r>
+      <w:proofErr w:type="spellEnd"/>
+      <w:r>
+        <w:rPr>
+          <w:highlight w:val="green"/>
+          <w:lang w:val="en-US"/>
+        </w:rPr>
+        <w:t>()</w:t>
       </w:r>
       <w:r>
         <w:rPr>
@@ -3996,7 +4682,6 @@
         </w:rPr>
         <w:t xml:space="preserve"> </w:t>
       </w:r>
-      <w:bookmarkStart w:id="32" w:name="_GoBack"/>
       <w:r>
         <w:rPr>
           <w:strike/>
@@ -4005,7 +4690,6 @@
         </w:rPr>
         <w:t>Or however we see fit.</w:t>
       </w:r>
-      <w:bookmarkEnd w:id="32"/>
     </w:p>
     <w:p>
       <w:pPr>
@@ -4036,17 +4720,39 @@
           <w:lang w:val="en-US"/>
         </w:rPr>
       </w:pPr>
-      <w:r>
-        <w:rPr>
-          <w:lang w:val="en-US"/>
-        </w:rPr>
-        <w:t xml:space="preserve">MoveTimer will have a constant time allotted for the user to make his/her turn. We will give the user </w:t>
-      </w:r>
-      <w:r>
-        <w:rPr>
-          <w:lang w:val="en-US"/>
-        </w:rPr>
-        <w:t>60 seconds to make a move before a move is made for him/her following the same algorithm used by the Computerplayer. (Another use of Strategy pattern)</w:t>
+      <w:proofErr w:type="spellStart"/>
+      <w:r>
+        <w:rPr>
+          <w:lang w:val="en-US"/>
+        </w:rPr>
+        <w:t>MoveTimer</w:t>
+      </w:r>
+      <w:proofErr w:type="spellEnd"/>
+      <w:r>
+        <w:rPr>
+          <w:lang w:val="en-US"/>
+        </w:rPr>
+        <w:t xml:space="preserve"> will have a constant time allotted for the user to make his/her turn. We will give the user </w:t>
+      </w:r>
+      <w:r>
+        <w:rPr>
+          <w:lang w:val="en-US"/>
+        </w:rPr>
+        <w:t xml:space="preserve">60 seconds to make a move before a move is made for him/her following the same algorithm used by the </w:t>
+      </w:r>
+      <w:proofErr w:type="spellStart"/>
+      <w:r>
+        <w:rPr>
+          <w:lang w:val="en-US"/>
+        </w:rPr>
+        <w:t>Computerplayer</w:t>
+      </w:r>
+      <w:proofErr w:type="spellEnd"/>
+      <w:r>
+        <w:rPr>
+          <w:lang w:val="en-US"/>
+        </w:rPr>
+        <w:t>. (Another use of Strategy pattern)</w:t>
       </w:r>
     </w:p>
     <w:p>
@@ -4183,11 +4889,33 @@
           <w:lang w:val="en-US"/>
         </w:rPr>
       </w:pPr>
-      <w:r>
-        <w:rPr>
-          <w:lang w:val="en-US"/>
-        </w:rPr>
-        <w:t>ChessPiece getPossibleMoves()</w:t>
+      <w:proofErr w:type="spellStart"/>
+      <w:r>
+        <w:rPr>
+          <w:lang w:val="en-US"/>
+        </w:rPr>
+        <w:t>ChessPiece</w:t>
+      </w:r>
+      <w:proofErr w:type="spellEnd"/>
+      <w:r>
+        <w:rPr>
+          <w:lang w:val="en-US"/>
+        </w:rPr>
+        <w:t xml:space="preserve"> </w:t>
+      </w:r>
+      <w:proofErr w:type="spellStart"/>
+      <w:r>
+        <w:rPr>
+          <w:lang w:val="en-US"/>
+        </w:rPr>
+        <w:t>getPossibleMoves</w:t>
+      </w:r>
+      <w:proofErr w:type="spellEnd"/>
+      <w:r>
+        <w:rPr>
+          <w:lang w:val="en-US"/>
+        </w:rPr>
+        <w:t>()</w:t>
       </w:r>
     </w:p>
     <w:p>
@@ -4201,11 +4929,19 @@
           <w:lang w:val="en-US"/>
         </w:rPr>
       </w:pPr>
-      <w:r>
-        <w:rPr>
-          <w:lang w:val="en-US"/>
-        </w:rPr>
-        <w:t>ChessPiece move()</w:t>
+      <w:proofErr w:type="spellStart"/>
+      <w:r>
+        <w:rPr>
+          <w:lang w:val="en-US"/>
+        </w:rPr>
+        <w:t>ChessPiece</w:t>
+      </w:r>
+      <w:proofErr w:type="spellEnd"/>
+      <w:r>
+        <w:rPr>
+          <w:lang w:val="en-US"/>
+        </w:rPr>
+        <w:t xml:space="preserve"> move()</w:t>
       </w:r>
     </w:p>
     <w:p>
@@ -4273,7 +5009,7 @@
 </file>
 
 <file path=word/comments.xml><?xml version="1.0" encoding="utf-8"?>
-<w:comments xmlns:wpc="http://schemas.microsoft.com/office/word/2010/wordprocessingCanvas" xmlns:mo="http://schemas.microsoft.com/office/mac/office/2008/main" xmlns:mc="http://schemas.openxmlformats.org/markup-compatibility/2006" xmlns:mv="urn:schemas-microsoft-com:mac:vml" xmlns:o="urn:schemas-microsoft-com:office:office" xmlns:r="http://schemas.openxmlformats.org/officeDocument/2006/relationships" xmlns:m="http://schemas.openxmlformats.org/officeDocument/2006/math" xmlns:v="urn:schemas-microsoft-com:vml" xmlns:wp14="http://schemas.microsoft.com/office/word/2010/wordprocessingDrawing" xmlns:wp="http://schemas.openxmlformats.org/drawingml/2006/wordprocessingDrawing" xmlns:w10="urn:schemas-microsoft-com:office:word" xmlns:w="http://schemas.openxmlformats.org/wordprocessingml/2006/main" xmlns:w14="http://schemas.microsoft.com/office/word/2010/wordml" xmlns:w15="http://schemas.microsoft.com/office/word/2012/wordml" xmlns:wpg="http://schemas.microsoft.com/office/word/2010/wordprocessingGroup" xmlns:wpi="http://schemas.microsoft.com/office/word/2010/wordprocessingInk" xmlns:wne="http://schemas.microsoft.com/office/word/2006/wordml" xmlns:wps="http://schemas.microsoft.com/office/word/2010/wordprocessingShape" mc:Ignorable="w14 w15 wp14">
+<w:comments xmlns:wpc="http://schemas.microsoft.com/office/word/2010/wordprocessingCanvas" xmlns:mc="http://schemas.openxmlformats.org/markup-compatibility/2006" xmlns:o="urn:schemas-microsoft-com:office:office" xmlns:r="http://schemas.openxmlformats.org/officeDocument/2006/relationships" xmlns:m="http://schemas.openxmlformats.org/officeDocument/2006/math" xmlns:v="urn:schemas-microsoft-com:vml" xmlns:wp14="http://schemas.microsoft.com/office/word/2010/wordprocessingDrawing" xmlns:wp="http://schemas.openxmlformats.org/drawingml/2006/wordprocessingDrawing" xmlns:w10="urn:schemas-microsoft-com:office:word" xmlns:w="http://schemas.openxmlformats.org/wordprocessingml/2006/main" xmlns:w14="http://schemas.microsoft.com/office/word/2010/wordml" xmlns:w15="http://schemas.microsoft.com/office/word/2012/wordml" xmlns:wpg="http://schemas.microsoft.com/office/word/2010/wordprocessingGroup" xmlns:wpi="http://schemas.microsoft.com/office/word/2010/wordprocessingInk" xmlns:wne="http://schemas.microsoft.com/office/word/2006/wordml" xmlns:wps="http://schemas.microsoft.com/office/word/2010/wordprocessingShape" mc:Ignorable="w14 w15 wp14">
   <w:comment w:id="11" w:author="Michael McBride" w:date="2018-03-01T23:02:00Z" w:initials="MM">
     <w:p>
       <w:pPr>
@@ -4290,7 +5026,7 @@
       </w:r>
     </w:p>
   </w:comment>
-  <w:comment w:id="31" w:author="Michael McBride" w:date="2018-03-01T23:24:00Z" w:initials="MM">
+  <w:comment w:id="32" w:author="Michael McBride" w:date="2018-03-01T23:24:00Z" w:initials="MM">
     <w:p>
       <w:pPr>
         <w:pStyle w:val="CommentText"/>
@@ -4310,14 +5046,14 @@
 </file>
 
 <file path=word/commentsExtended.xml><?xml version="1.0" encoding="utf-8"?>
-<w15:commentsEx xmlns:wpc="http://schemas.microsoft.com/office/word/2010/wordprocessingCanvas" xmlns:mo="http://schemas.microsoft.com/office/mac/office/2008/main" xmlns:mc="http://schemas.openxmlformats.org/markup-compatibility/2006" xmlns:mv="urn:schemas-microsoft-com:mac:vml" xmlns:o="urn:schemas-microsoft-com:office:office" xmlns:r="http://schemas.openxmlformats.org/officeDocument/2006/relationships" xmlns:m="http://schemas.openxmlformats.org/officeDocument/2006/math" xmlns:v="urn:schemas-microsoft-com:vml" xmlns:wp14="http://schemas.microsoft.com/office/word/2010/wordprocessingDrawing" xmlns:wp="http://schemas.openxmlformats.org/drawingml/2006/wordprocessingDrawing" xmlns:w10="urn:schemas-microsoft-com:office:word" xmlns:w="http://schemas.openxmlformats.org/wordprocessingml/2006/main" xmlns:w14="http://schemas.microsoft.com/office/word/2010/wordml" xmlns:w15="http://schemas.microsoft.com/office/word/2012/wordml" xmlns:wpg="http://schemas.microsoft.com/office/word/2010/wordprocessingGroup" xmlns:wpi="http://schemas.microsoft.com/office/word/2010/wordprocessingInk" xmlns:wne="http://schemas.microsoft.com/office/word/2006/wordml" xmlns:wps="http://schemas.microsoft.com/office/word/2010/wordprocessingShape" mc:Ignorable="w14 w15 wp14">
+<w15:commentsEx xmlns:wpc="http://schemas.microsoft.com/office/word/2010/wordprocessingCanvas" xmlns:mc="http://schemas.openxmlformats.org/markup-compatibility/2006" xmlns:o="urn:schemas-microsoft-com:office:office" xmlns:r="http://schemas.openxmlformats.org/officeDocument/2006/relationships" xmlns:m="http://schemas.openxmlformats.org/officeDocument/2006/math" xmlns:v="urn:schemas-microsoft-com:vml" xmlns:wp14="http://schemas.microsoft.com/office/word/2010/wordprocessingDrawing" xmlns:wp="http://schemas.openxmlformats.org/drawingml/2006/wordprocessingDrawing" xmlns:w10="urn:schemas-microsoft-com:office:word" xmlns:w="http://schemas.openxmlformats.org/wordprocessingml/2006/main" xmlns:w14="http://schemas.microsoft.com/office/word/2010/wordml" xmlns:w15="http://schemas.microsoft.com/office/word/2012/wordml" xmlns:wpg="http://schemas.microsoft.com/office/word/2010/wordprocessingGroup" xmlns:wpi="http://schemas.microsoft.com/office/word/2010/wordprocessingInk" xmlns:wne="http://schemas.microsoft.com/office/word/2006/wordml" xmlns:wps="http://schemas.microsoft.com/office/word/2010/wordprocessingShape" mc:Ignorable="w14 w15 wp14">
   <w15:commentEx w15:paraId="0BCB5B0D" w15:done="0"/>
   <w15:commentEx w15:paraId="24D8E326" w15:done="0"/>
 </w15:commentsEx>
 </file>
 
 <file path=word/endnotes.xml><?xml version="1.0" encoding="utf-8"?>
-<w:endnotes xmlns:wpc="http://schemas.microsoft.com/office/word/2010/wordprocessingCanvas" xmlns:mo="http://schemas.microsoft.com/office/mac/office/2008/main" xmlns:mc="http://schemas.openxmlformats.org/markup-compatibility/2006" xmlns:mv="urn:schemas-microsoft-com:mac:vml" xmlns:o="urn:schemas-microsoft-com:office:office" xmlns:r="http://schemas.openxmlformats.org/officeDocument/2006/relationships" xmlns:m="http://schemas.openxmlformats.org/officeDocument/2006/math" xmlns:v="urn:schemas-microsoft-com:vml" xmlns:wp14="http://schemas.microsoft.com/office/word/2010/wordprocessingDrawing" xmlns:wp="http://schemas.openxmlformats.org/drawingml/2006/wordprocessingDrawing" xmlns:w10="urn:schemas-microsoft-com:office:word" xmlns:w="http://schemas.openxmlformats.org/wordprocessingml/2006/main" xmlns:w14="http://schemas.microsoft.com/office/word/2010/wordml" xmlns:w15="http://schemas.microsoft.com/office/word/2012/wordml" xmlns:wpg="http://schemas.microsoft.com/office/word/2010/wordprocessingGroup" xmlns:wpi="http://schemas.microsoft.com/office/word/2010/wordprocessingInk" xmlns:wne="http://schemas.microsoft.com/office/word/2006/wordml" xmlns:wps="http://schemas.microsoft.com/office/word/2010/wordprocessingShape" mc:Ignorable="w14 w15 wp14">
+<w:endnotes xmlns:wpc="http://schemas.microsoft.com/office/word/2010/wordprocessingCanvas" xmlns:mc="http://schemas.openxmlformats.org/markup-compatibility/2006" xmlns:o="urn:schemas-microsoft-com:office:office" xmlns:r="http://schemas.openxmlformats.org/officeDocument/2006/relationships" xmlns:m="http://schemas.openxmlformats.org/officeDocument/2006/math" xmlns:v="urn:schemas-microsoft-com:vml" xmlns:wp14="http://schemas.microsoft.com/office/word/2010/wordprocessingDrawing" xmlns:wp="http://schemas.openxmlformats.org/drawingml/2006/wordprocessingDrawing" xmlns:w10="urn:schemas-microsoft-com:office:word" xmlns:w="http://schemas.openxmlformats.org/wordprocessingml/2006/main" xmlns:w14="http://schemas.microsoft.com/office/word/2010/wordml" xmlns:w15="http://schemas.microsoft.com/office/word/2012/wordml" xmlns:wpg="http://schemas.microsoft.com/office/word/2010/wordprocessingGroup" xmlns:wpi="http://schemas.microsoft.com/office/word/2010/wordprocessingInk" xmlns:wne="http://schemas.microsoft.com/office/word/2006/wordml" xmlns:wps="http://schemas.microsoft.com/office/word/2010/wordprocessingShape" mc:Ignorable="w14 w15 wp14">
   <w:endnote w:type="separator" w:id="-1">
     <w:p>
       <w:pPr>
@@ -4342,7 +5078,7 @@
 </file>
 
 <file path=word/footer1.xml><?xml version="1.0" encoding="utf-8"?>
-<w:ftr xmlns:wpc="http://schemas.microsoft.com/office/word/2010/wordprocessingCanvas" xmlns:mo="http://schemas.microsoft.com/office/mac/office/2008/main" xmlns:mc="http://schemas.openxmlformats.org/markup-compatibility/2006" xmlns:mv="urn:schemas-microsoft-com:mac:vml" xmlns:o="urn:schemas-microsoft-com:office:office" xmlns:r="http://schemas.openxmlformats.org/officeDocument/2006/relationships" xmlns:m="http://schemas.openxmlformats.org/officeDocument/2006/math" xmlns:v="urn:schemas-microsoft-com:vml" xmlns:wp14="http://schemas.microsoft.com/office/word/2010/wordprocessingDrawing" xmlns:wp="http://schemas.openxmlformats.org/drawingml/2006/wordprocessingDrawing" xmlns:w10="urn:schemas-microsoft-com:office:word" xmlns:w="http://schemas.openxmlformats.org/wordprocessingml/2006/main" xmlns:w14="http://schemas.microsoft.com/office/word/2010/wordml" xmlns:w15="http://schemas.microsoft.com/office/word/2012/wordml" xmlns:wpg="http://schemas.microsoft.com/office/word/2010/wordprocessingGroup" xmlns:wpi="http://schemas.microsoft.com/office/word/2010/wordprocessingInk" xmlns:wne="http://schemas.microsoft.com/office/word/2006/wordml" xmlns:wps="http://schemas.microsoft.com/office/word/2010/wordprocessingShape" mc:Ignorable="w14 w15 wp14">
+<w:ftr xmlns:wpc="http://schemas.microsoft.com/office/word/2010/wordprocessingCanvas" xmlns:mc="http://schemas.openxmlformats.org/markup-compatibility/2006" xmlns:o="urn:schemas-microsoft-com:office:office" xmlns:r="http://schemas.openxmlformats.org/officeDocument/2006/relationships" xmlns:m="http://schemas.openxmlformats.org/officeDocument/2006/math" xmlns:v="urn:schemas-microsoft-com:vml" xmlns:wp14="http://schemas.microsoft.com/office/word/2010/wordprocessingDrawing" xmlns:wp="http://schemas.openxmlformats.org/drawingml/2006/wordprocessingDrawing" xmlns:w10="urn:schemas-microsoft-com:office:word" xmlns:w="http://schemas.openxmlformats.org/wordprocessingml/2006/main" xmlns:w14="http://schemas.microsoft.com/office/word/2010/wordml" xmlns:w15="http://schemas.microsoft.com/office/word/2012/wordml" xmlns:wpg="http://schemas.microsoft.com/office/word/2010/wordprocessingGroup" xmlns:wpi="http://schemas.microsoft.com/office/word/2010/wordprocessingInk" xmlns:wne="http://schemas.microsoft.com/office/word/2006/wordml" xmlns:wps="http://schemas.microsoft.com/office/word/2010/wordprocessingShape" mc:Ignorable="w14 w15 wp14">
   <w:p>
     <w:pPr>
       <w:pStyle w:val="Footer"/>
@@ -4356,7 +5092,7 @@
 </file>
 
 <file path=word/footer2.xml><?xml version="1.0" encoding="utf-8"?>
-<w:ftr xmlns:wpc="http://schemas.microsoft.com/office/word/2010/wordprocessingCanvas" xmlns:mo="http://schemas.microsoft.com/office/mac/office/2008/main" xmlns:mc="http://schemas.openxmlformats.org/markup-compatibility/2006" xmlns:mv="urn:schemas-microsoft-com:mac:vml" xmlns:o="urn:schemas-microsoft-com:office:office" xmlns:r="http://schemas.openxmlformats.org/officeDocument/2006/relationships" xmlns:m="http://schemas.openxmlformats.org/officeDocument/2006/math" xmlns:v="urn:schemas-microsoft-com:vml" xmlns:wp14="http://schemas.microsoft.com/office/word/2010/wordprocessingDrawing" xmlns:wp="http://schemas.openxmlformats.org/drawingml/2006/wordprocessingDrawing" xmlns:w10="urn:schemas-microsoft-com:office:word" xmlns:w="http://schemas.openxmlformats.org/wordprocessingml/2006/main" xmlns:w14="http://schemas.microsoft.com/office/word/2010/wordml" xmlns:w15="http://schemas.microsoft.com/office/word/2012/wordml" xmlns:wpg="http://schemas.microsoft.com/office/word/2010/wordprocessingGroup" xmlns:wpi="http://schemas.microsoft.com/office/word/2010/wordprocessingInk" xmlns:wne="http://schemas.microsoft.com/office/word/2006/wordml" xmlns:wps="http://schemas.microsoft.com/office/word/2010/wordprocessingShape" mc:Ignorable="w14 w15 wp14">
+<w:ftr xmlns:wpc="http://schemas.microsoft.com/office/word/2010/wordprocessingCanvas" xmlns:mc="http://schemas.openxmlformats.org/markup-compatibility/2006" xmlns:o="urn:schemas-microsoft-com:office:office" xmlns:r="http://schemas.openxmlformats.org/officeDocument/2006/relationships" xmlns:m="http://schemas.openxmlformats.org/officeDocument/2006/math" xmlns:v="urn:schemas-microsoft-com:vml" xmlns:wp14="http://schemas.microsoft.com/office/word/2010/wordprocessingDrawing" xmlns:wp="http://schemas.openxmlformats.org/drawingml/2006/wordprocessingDrawing" xmlns:w10="urn:schemas-microsoft-com:office:word" xmlns:w="http://schemas.openxmlformats.org/wordprocessingml/2006/main" xmlns:w14="http://schemas.microsoft.com/office/word/2010/wordml" xmlns:w15="http://schemas.microsoft.com/office/word/2012/wordml" xmlns:wpg="http://schemas.microsoft.com/office/word/2010/wordprocessingGroup" xmlns:wpi="http://schemas.microsoft.com/office/word/2010/wordprocessingInk" xmlns:wne="http://schemas.microsoft.com/office/word/2006/wordml" xmlns:wps="http://schemas.microsoft.com/office/word/2010/wordprocessingShape" mc:Ignorable="w14 w15 wp14">
   <w:p>
     <w:pPr>
       <w:pStyle w:val="Footer"/>
@@ -4369,7 +5105,7 @@
 </file>
 
 <file path=word/footer3.xml><?xml version="1.0" encoding="utf-8"?>
-<w:ftr xmlns:wpc="http://schemas.microsoft.com/office/word/2010/wordprocessingCanvas" xmlns:mo="http://schemas.microsoft.com/office/mac/office/2008/main" xmlns:mc="http://schemas.openxmlformats.org/markup-compatibility/2006" xmlns:mv="urn:schemas-microsoft-com:mac:vml" xmlns:o="urn:schemas-microsoft-com:office:office" xmlns:r="http://schemas.openxmlformats.org/officeDocument/2006/relationships" xmlns:m="http://schemas.openxmlformats.org/officeDocument/2006/math" xmlns:v="urn:schemas-microsoft-com:vml" xmlns:wp14="http://schemas.microsoft.com/office/word/2010/wordprocessingDrawing" xmlns:wp="http://schemas.openxmlformats.org/drawingml/2006/wordprocessingDrawing" xmlns:w10="urn:schemas-microsoft-com:office:word" xmlns:w="http://schemas.openxmlformats.org/wordprocessingml/2006/main" xmlns:w14="http://schemas.microsoft.com/office/word/2010/wordml" xmlns:w15="http://schemas.microsoft.com/office/word/2012/wordml" xmlns:wpg="http://schemas.microsoft.com/office/word/2010/wordprocessingGroup" xmlns:wpi="http://schemas.microsoft.com/office/word/2010/wordprocessingInk" xmlns:wne="http://schemas.microsoft.com/office/word/2006/wordml" xmlns:wps="http://schemas.microsoft.com/office/word/2010/wordprocessingShape" mc:Ignorable="w14 w15 wp14">
+<w:ftr xmlns:wpc="http://schemas.microsoft.com/office/word/2010/wordprocessingCanvas" xmlns:mc="http://schemas.openxmlformats.org/markup-compatibility/2006" xmlns:o="urn:schemas-microsoft-com:office:office" xmlns:r="http://schemas.openxmlformats.org/officeDocument/2006/relationships" xmlns:m="http://schemas.openxmlformats.org/officeDocument/2006/math" xmlns:v="urn:schemas-microsoft-com:vml" xmlns:wp14="http://schemas.microsoft.com/office/word/2010/wordprocessingDrawing" xmlns:wp="http://schemas.openxmlformats.org/drawingml/2006/wordprocessingDrawing" xmlns:w10="urn:schemas-microsoft-com:office:word" xmlns:w="http://schemas.openxmlformats.org/wordprocessingml/2006/main" xmlns:w14="http://schemas.microsoft.com/office/word/2010/wordml" xmlns:w15="http://schemas.microsoft.com/office/word/2012/wordml" xmlns:wpg="http://schemas.microsoft.com/office/word/2010/wordprocessingGroup" xmlns:wpi="http://schemas.microsoft.com/office/word/2010/wordprocessingInk" xmlns:wne="http://schemas.microsoft.com/office/word/2006/wordml" xmlns:wps="http://schemas.microsoft.com/office/word/2010/wordprocessingShape" mc:Ignorable="w14 w15 wp14">
   <w:p>
     <w:pPr>
       <w:pStyle w:val="Footer"/>
@@ -4387,7 +5123,7 @@
 </file>
 
 <file path=word/footnotes.xml><?xml version="1.0" encoding="utf-8"?>
-<w:footnotes xmlns:wpc="http://schemas.microsoft.com/office/word/2010/wordprocessingCanvas" xmlns:mo="http://schemas.microsoft.com/office/mac/office/2008/main" xmlns:mc="http://schemas.openxmlformats.org/markup-compatibility/2006" xmlns:mv="urn:schemas-microsoft-com:mac:vml" xmlns:o="urn:schemas-microsoft-com:office:office" xmlns:r="http://schemas.openxmlformats.org/officeDocument/2006/relationships" xmlns:m="http://schemas.openxmlformats.org/officeDocument/2006/math" xmlns:v="urn:schemas-microsoft-com:vml" xmlns:wp14="http://schemas.microsoft.com/office/word/2010/wordprocessingDrawing" xmlns:wp="http://schemas.openxmlformats.org/drawingml/2006/wordprocessingDrawing" xmlns:w10="urn:schemas-microsoft-com:office:word" xmlns:w="http://schemas.openxmlformats.org/wordprocessingml/2006/main" xmlns:w14="http://schemas.microsoft.com/office/word/2010/wordml" xmlns:w15="http://schemas.microsoft.com/office/word/2012/wordml" xmlns:wpg="http://schemas.microsoft.com/office/word/2010/wordprocessingGroup" xmlns:wpi="http://schemas.microsoft.com/office/word/2010/wordprocessingInk" xmlns:wne="http://schemas.microsoft.com/office/word/2006/wordml" xmlns:wps="http://schemas.microsoft.com/office/word/2010/wordprocessingShape" mc:Ignorable="w14 w15 wp14">
+<w:footnotes xmlns:wpc="http://schemas.microsoft.com/office/word/2010/wordprocessingCanvas" xmlns:mc="http://schemas.openxmlformats.org/markup-compatibility/2006" xmlns:o="urn:schemas-microsoft-com:office:office" xmlns:r="http://schemas.openxmlformats.org/officeDocument/2006/relationships" xmlns:m="http://schemas.openxmlformats.org/officeDocument/2006/math" xmlns:v="urn:schemas-microsoft-com:vml" xmlns:wp14="http://schemas.microsoft.com/office/word/2010/wordprocessingDrawing" xmlns:wp="http://schemas.openxmlformats.org/drawingml/2006/wordprocessingDrawing" xmlns:w10="urn:schemas-microsoft-com:office:word" xmlns:w="http://schemas.openxmlformats.org/wordprocessingml/2006/main" xmlns:w14="http://schemas.microsoft.com/office/word/2010/wordml" xmlns:w15="http://schemas.microsoft.com/office/word/2012/wordml" xmlns:wpg="http://schemas.microsoft.com/office/word/2010/wordprocessingGroup" xmlns:wpi="http://schemas.microsoft.com/office/word/2010/wordprocessingInk" xmlns:wne="http://schemas.microsoft.com/office/word/2006/wordml" xmlns:wps="http://schemas.microsoft.com/office/word/2010/wordprocessingShape" mc:Ignorable="w14 w15 wp14">
   <w:footnote w:type="separator" w:id="-1">
     <w:p>
       <w:pPr>
@@ -4412,7 +5148,7 @@
 </file>
 
 <file path=word/header1.xml><?xml version="1.0" encoding="utf-8"?>
-<w:hdr xmlns:wpc="http://schemas.microsoft.com/office/word/2010/wordprocessingCanvas" xmlns:mo="http://schemas.microsoft.com/office/mac/office/2008/main" xmlns:mc="http://schemas.openxmlformats.org/markup-compatibility/2006" xmlns:mv="urn:schemas-microsoft-com:mac:vml" xmlns:o="urn:schemas-microsoft-com:office:office" xmlns:r="http://schemas.openxmlformats.org/officeDocument/2006/relationships" xmlns:m="http://schemas.openxmlformats.org/officeDocument/2006/math" xmlns:v="urn:schemas-microsoft-com:vml" xmlns:wp14="http://schemas.microsoft.com/office/word/2010/wordprocessingDrawing" xmlns:wp="http://schemas.openxmlformats.org/drawingml/2006/wordprocessingDrawing" xmlns:w10="urn:schemas-microsoft-com:office:word" xmlns:w="http://schemas.openxmlformats.org/wordprocessingml/2006/main" xmlns:w14="http://schemas.microsoft.com/office/word/2010/wordml" xmlns:w15="http://schemas.microsoft.com/office/word/2012/wordml" xmlns:wpg="http://schemas.microsoft.com/office/word/2010/wordprocessingGroup" xmlns:wpi="http://schemas.microsoft.com/office/word/2010/wordprocessingInk" xmlns:wne="http://schemas.microsoft.com/office/word/2006/wordml" xmlns:wps="http://schemas.microsoft.com/office/word/2010/wordprocessingShape" mc:Ignorable="w14 w15 wp14">
+<w:hdr xmlns:wpc="http://schemas.microsoft.com/office/word/2010/wordprocessingCanvas" xmlns:mc="http://schemas.openxmlformats.org/markup-compatibility/2006" xmlns:o="urn:schemas-microsoft-com:office:office" xmlns:r="http://schemas.openxmlformats.org/officeDocument/2006/relationships" xmlns:m="http://schemas.openxmlformats.org/officeDocument/2006/math" xmlns:v="urn:schemas-microsoft-com:vml" xmlns:wp14="http://schemas.microsoft.com/office/word/2010/wordprocessingDrawing" xmlns:wp="http://schemas.openxmlformats.org/drawingml/2006/wordprocessingDrawing" xmlns:w10="urn:schemas-microsoft-com:office:word" xmlns:w="http://schemas.openxmlformats.org/wordprocessingml/2006/main" xmlns:w14="http://schemas.microsoft.com/office/word/2010/wordml" xmlns:w15="http://schemas.microsoft.com/office/word/2012/wordml" xmlns:wpg="http://schemas.microsoft.com/office/word/2010/wordprocessingGroup" xmlns:wpi="http://schemas.microsoft.com/office/word/2010/wordprocessingInk" xmlns:wne="http://schemas.microsoft.com/office/word/2006/wordml" xmlns:wps="http://schemas.microsoft.com/office/word/2010/wordprocessingShape" mc:Ignorable="w14 w15 wp14">
   <w:p>
     <w:pPr>
       <w:pStyle w:val="Header"/>
@@ -4422,7 +5158,7 @@
 </file>
 
 <file path=word/header2.xml><?xml version="1.0" encoding="utf-8"?>
-<w:hdr xmlns:wpc="http://schemas.microsoft.com/office/word/2010/wordprocessingCanvas" xmlns:mo="http://schemas.microsoft.com/office/mac/office/2008/main" xmlns:mc="http://schemas.openxmlformats.org/markup-compatibility/2006" xmlns:mv="urn:schemas-microsoft-com:mac:vml" xmlns:o="urn:schemas-microsoft-com:office:office" xmlns:r="http://schemas.openxmlformats.org/officeDocument/2006/relationships" xmlns:m="http://schemas.openxmlformats.org/officeDocument/2006/math" xmlns:v="urn:schemas-microsoft-com:vml" xmlns:wp14="http://schemas.microsoft.com/office/word/2010/wordprocessingDrawing" xmlns:wp="http://schemas.openxmlformats.org/drawingml/2006/wordprocessingDrawing" xmlns:w10="urn:schemas-microsoft-com:office:word" xmlns:w="http://schemas.openxmlformats.org/wordprocessingml/2006/main" xmlns:w14="http://schemas.microsoft.com/office/word/2010/wordml" xmlns:w15="http://schemas.microsoft.com/office/word/2012/wordml" xmlns:wpg="http://schemas.microsoft.com/office/word/2010/wordprocessingGroup" xmlns:wpi="http://schemas.microsoft.com/office/word/2010/wordprocessingInk" xmlns:wne="http://schemas.microsoft.com/office/word/2006/wordml" xmlns:wps="http://schemas.microsoft.com/office/word/2010/wordprocessingShape" mc:Ignorable="w14 w15 wp14">
+<w:hdr xmlns:wpc="http://schemas.microsoft.com/office/word/2010/wordprocessingCanvas" xmlns:mc="http://schemas.openxmlformats.org/markup-compatibility/2006" xmlns:o="urn:schemas-microsoft-com:office:office" xmlns:r="http://schemas.openxmlformats.org/officeDocument/2006/relationships" xmlns:m="http://schemas.openxmlformats.org/officeDocument/2006/math" xmlns:v="urn:schemas-microsoft-com:vml" xmlns:wp14="http://schemas.microsoft.com/office/word/2010/wordprocessingDrawing" xmlns:wp="http://schemas.openxmlformats.org/drawingml/2006/wordprocessingDrawing" xmlns:w10="urn:schemas-microsoft-com:office:word" xmlns:w="http://schemas.openxmlformats.org/wordprocessingml/2006/main" xmlns:w14="http://schemas.microsoft.com/office/word/2010/wordml" xmlns:w15="http://schemas.microsoft.com/office/word/2012/wordml" xmlns:wpg="http://schemas.microsoft.com/office/word/2010/wordprocessingGroup" xmlns:wpi="http://schemas.microsoft.com/office/word/2010/wordprocessingInk" xmlns:wne="http://schemas.microsoft.com/office/word/2006/wordml" xmlns:wps="http://schemas.microsoft.com/office/word/2010/wordprocessingShape" mc:Ignorable="w14 w15 wp14">
   <w:p>
     <w:pPr>
       <w:pStyle w:val="Header"/>
@@ -4467,8 +5203,13 @@
     <w:r>
       <w:fldChar w:fldCharType="separate"/>
     </w:r>
+    <w:proofErr w:type="gramStart"/>
     <w:r>
-      <w:t>[ Project ]</w:t>
+      <w:t>[ Project</w:t>
+    </w:r>
+    <w:proofErr w:type="gramEnd"/>
+    <w:r>
+      <w:t xml:space="preserve"> ]</w:t>
     </w:r>
     <w:r>
       <w:fldChar w:fldCharType="end"/>
@@ -4506,7 +5247,7 @@
 </file>
 
 <file path=word/header3.xml><?xml version="1.0" encoding="utf-8"?>
-<w:hdr xmlns:wpc="http://schemas.microsoft.com/office/word/2010/wordprocessingCanvas" xmlns:mo="http://schemas.microsoft.com/office/mac/office/2008/main" xmlns:mc="http://schemas.openxmlformats.org/markup-compatibility/2006" xmlns:mv="urn:schemas-microsoft-com:mac:vml" xmlns:o="urn:schemas-microsoft-com:office:office" xmlns:r="http://schemas.openxmlformats.org/officeDocument/2006/relationships" xmlns:m="http://schemas.openxmlformats.org/officeDocument/2006/math" xmlns:v="urn:schemas-microsoft-com:vml" xmlns:wp14="http://schemas.microsoft.com/office/word/2010/wordprocessingDrawing" xmlns:wp="http://schemas.openxmlformats.org/drawingml/2006/wordprocessingDrawing" xmlns:w10="urn:schemas-microsoft-com:office:word" xmlns:w="http://schemas.openxmlformats.org/wordprocessingml/2006/main" xmlns:w14="http://schemas.microsoft.com/office/word/2010/wordml" xmlns:w15="http://schemas.microsoft.com/office/word/2012/wordml" xmlns:wpg="http://schemas.microsoft.com/office/word/2010/wordprocessingGroup" xmlns:wpi="http://schemas.microsoft.com/office/word/2010/wordprocessingInk" xmlns:wne="http://schemas.microsoft.com/office/word/2006/wordml" xmlns:wps="http://schemas.microsoft.com/office/word/2010/wordprocessingShape" mc:Ignorable="w14 w15 wp14">
+<w:hdr xmlns:wpc="http://schemas.microsoft.com/office/word/2010/wordprocessingCanvas" xmlns:mc="http://schemas.openxmlformats.org/markup-compatibility/2006" xmlns:o="urn:schemas-microsoft-com:office:office" xmlns:r="http://schemas.openxmlformats.org/officeDocument/2006/relationships" xmlns:m="http://schemas.openxmlformats.org/officeDocument/2006/math" xmlns:v="urn:schemas-microsoft-com:vml" xmlns:wp14="http://schemas.microsoft.com/office/word/2010/wordprocessingDrawing" xmlns:wp="http://schemas.openxmlformats.org/drawingml/2006/wordprocessingDrawing" xmlns:w10="urn:schemas-microsoft-com:office:word" xmlns:w="http://schemas.openxmlformats.org/wordprocessingml/2006/main" xmlns:w14="http://schemas.microsoft.com/office/word/2010/wordml" xmlns:w15="http://schemas.microsoft.com/office/word/2012/wordml" xmlns:wpg="http://schemas.microsoft.com/office/word/2010/wordprocessingGroup" xmlns:wpi="http://schemas.microsoft.com/office/word/2010/wordprocessingInk" xmlns:wne="http://schemas.microsoft.com/office/word/2006/wordml" xmlns:wps="http://schemas.microsoft.com/office/word/2010/wordprocessingShape" mc:Ignorable="w14 w15 wp14">
   <w:p>
     <w:pPr>
       <w:pStyle w:val="Header"/>
@@ -4544,7 +5285,7 @@
       <w:rPr>
         <w:noProof/>
       </w:rPr>
-      <w:t>7</w:t>
+      <w:t>8</w:t>
     </w:r>
     <w:r>
       <w:fldChar w:fldCharType="end"/>
@@ -4554,8 +5295,8 @@
 </file>
 
 <file path=word/numbering.xml><?xml version="1.0" encoding="utf-8"?>
-<w:numbering xmlns:wpc="http://schemas.microsoft.com/office/word/2010/wordprocessingCanvas" xmlns:mo="http://schemas.microsoft.com/office/mac/office/2008/main" xmlns:mc="http://schemas.openxmlformats.org/markup-compatibility/2006" xmlns:mv="urn:schemas-microsoft-com:mac:vml" xmlns:o="urn:schemas-microsoft-com:office:office" xmlns:r="http://schemas.openxmlformats.org/officeDocument/2006/relationships" xmlns:m="http://schemas.openxmlformats.org/officeDocument/2006/math" xmlns:v="urn:schemas-microsoft-com:vml" xmlns:wp14="http://schemas.microsoft.com/office/word/2010/wordprocessingDrawing" xmlns:wp="http://schemas.openxmlformats.org/drawingml/2006/wordprocessingDrawing" xmlns:w10="urn:schemas-microsoft-com:office:word" xmlns:w="http://schemas.openxmlformats.org/wordprocessingml/2006/main" xmlns:w14="http://schemas.microsoft.com/office/word/2010/wordml" xmlns:w15="http://schemas.microsoft.com/office/word/2012/wordml" xmlns:wpg="http://schemas.microsoft.com/office/word/2010/wordprocessingGroup" xmlns:wpi="http://schemas.microsoft.com/office/word/2010/wordprocessingInk" xmlns:wne="http://schemas.microsoft.com/office/word/2006/wordml" xmlns:wps="http://schemas.microsoft.com/office/word/2010/wordprocessingShape" mc:Ignorable="w14 w15 wp14">
-  <w:abstractNum w:abstractNumId="0">
+<w:numbering xmlns:wpc="http://schemas.microsoft.com/office/word/2010/wordprocessingCanvas" xmlns:mc="http://schemas.openxmlformats.org/markup-compatibility/2006" xmlns:o="urn:schemas-microsoft-com:office:office" xmlns:r="http://schemas.openxmlformats.org/officeDocument/2006/relationships" xmlns:m="http://schemas.openxmlformats.org/officeDocument/2006/math" xmlns:v="urn:schemas-microsoft-com:vml" xmlns:wp14="http://schemas.microsoft.com/office/word/2010/wordprocessingDrawing" xmlns:wp="http://schemas.openxmlformats.org/drawingml/2006/wordprocessingDrawing" xmlns:w10="urn:schemas-microsoft-com:office:word" xmlns:w="http://schemas.openxmlformats.org/wordprocessingml/2006/main" xmlns:w14="http://schemas.microsoft.com/office/word/2010/wordml" xmlns:w15="http://schemas.microsoft.com/office/word/2012/wordml" xmlns:wpg="http://schemas.microsoft.com/office/word/2010/wordprocessingGroup" xmlns:wpi="http://schemas.microsoft.com/office/word/2010/wordprocessingInk" xmlns:wne="http://schemas.microsoft.com/office/word/2006/wordml" xmlns:wps="http://schemas.microsoft.com/office/word/2010/wordprocessingShape" mc:Ignorable="w14 w15 wp14">
+  <w:abstractNum w:abstractNumId="0" w15:restartNumberingAfterBreak="0">
     <w:nsid w:val="11040B18"/>
     <w:multiLevelType w:val="multilevel"/>
     <w:tmpl w:val="B4D847B6"/>
@@ -4650,7 +5391,7 @@
       </w:pPr>
     </w:lvl>
   </w:abstractNum>
-  <w:abstractNum w:abstractNumId="1">
+  <w:abstractNum w:abstractNumId="1" w15:restartNumberingAfterBreak="0">
     <w:nsid w:val="22193F6D"/>
     <w:multiLevelType w:val="multilevel"/>
     <w:tmpl w:val="0ED8CBA2"/>
@@ -4763,7 +5504,7 @@
       </w:rPr>
     </w:lvl>
   </w:abstractNum>
-  <w:abstractNum w:abstractNumId="2">
+  <w:abstractNum w:abstractNumId="2" w15:restartNumberingAfterBreak="0">
     <w:nsid w:val="25DA4C19"/>
     <w:multiLevelType w:val="hybridMultilevel"/>
     <w:tmpl w:val="3DE60AB0"/>
@@ -4876,7 +5617,7 @@
       </w:rPr>
     </w:lvl>
   </w:abstractNum>
-  <w:abstractNum w:abstractNumId="3">
+  <w:abstractNum w:abstractNumId="3" w15:restartNumberingAfterBreak="0">
     <w:nsid w:val="385E3113"/>
     <w:multiLevelType w:val="multilevel"/>
     <w:tmpl w:val="DD383B24"/>
@@ -4989,7 +5730,7 @@
       </w:rPr>
     </w:lvl>
   </w:abstractNum>
-  <w:abstractNum w:abstractNumId="4">
+  <w:abstractNum w:abstractNumId="4" w15:restartNumberingAfterBreak="0">
     <w:nsid w:val="53B62498"/>
     <w:multiLevelType w:val="multilevel"/>
     <w:tmpl w:val="46E07994"/>
@@ -5090,7 +5831,7 @@
       </w:pPr>
     </w:lvl>
   </w:abstractNum>
-  <w:abstractNum w:abstractNumId="5">
+  <w:abstractNum w:abstractNumId="5" w15:restartNumberingAfterBreak="0">
     <w:nsid w:val="75355022"/>
     <w:multiLevelType w:val="multilevel"/>
     <w:tmpl w:val="C88660A6"/>
@@ -5213,7 +5954,7 @@
 </file>
 
 <file path=word/people.xml><?xml version="1.0" encoding="utf-8"?>
-<w15:people xmlns:wpc="http://schemas.microsoft.com/office/word/2010/wordprocessingCanvas" xmlns:mo="http://schemas.microsoft.com/office/mac/office/2008/main" xmlns:mc="http://schemas.openxmlformats.org/markup-compatibility/2006" xmlns:mv="urn:schemas-microsoft-com:mac:vml" xmlns:o="urn:schemas-microsoft-com:office:office" xmlns:r="http://schemas.openxmlformats.org/officeDocument/2006/relationships" xmlns:m="http://schemas.openxmlformats.org/officeDocument/2006/math" xmlns:v="urn:schemas-microsoft-com:vml" xmlns:wp14="http://schemas.microsoft.com/office/word/2010/wordprocessingDrawing" xmlns:wp="http://schemas.openxmlformats.org/drawingml/2006/wordprocessingDrawing" xmlns:w10="urn:schemas-microsoft-com:office:word" xmlns:w="http://schemas.openxmlformats.org/wordprocessingml/2006/main" xmlns:w14="http://schemas.microsoft.com/office/word/2010/wordml" xmlns:w15="http://schemas.microsoft.com/office/word/2012/wordml" xmlns:wpg="http://schemas.microsoft.com/office/word/2010/wordprocessingGroup" xmlns:wpi="http://schemas.microsoft.com/office/word/2010/wordprocessingInk" xmlns:wne="http://schemas.microsoft.com/office/word/2006/wordml" xmlns:wps="http://schemas.microsoft.com/office/word/2010/wordprocessingShape" mc:Ignorable="w14 w15 wp14">
+<w15:people xmlns:wpc="http://schemas.microsoft.com/office/word/2010/wordprocessingCanvas" xmlns:mc="http://schemas.openxmlformats.org/markup-compatibility/2006" xmlns:o="urn:schemas-microsoft-com:office:office" xmlns:r="http://schemas.openxmlformats.org/officeDocument/2006/relationships" xmlns:m="http://schemas.openxmlformats.org/officeDocument/2006/math" xmlns:v="urn:schemas-microsoft-com:vml" xmlns:wp14="http://schemas.microsoft.com/office/word/2010/wordprocessingDrawing" xmlns:wp="http://schemas.openxmlformats.org/drawingml/2006/wordprocessingDrawing" xmlns:w10="urn:schemas-microsoft-com:office:word" xmlns:w="http://schemas.openxmlformats.org/wordprocessingml/2006/main" xmlns:w14="http://schemas.microsoft.com/office/word/2010/wordml" xmlns:w15="http://schemas.microsoft.com/office/word/2012/wordml" xmlns:wpg="http://schemas.microsoft.com/office/word/2010/wordprocessingGroup" xmlns:wpi="http://schemas.microsoft.com/office/word/2010/wordprocessingInk" xmlns:wne="http://schemas.microsoft.com/office/word/2006/wordml" xmlns:wps="http://schemas.microsoft.com/office/word/2010/wordprocessingShape" mc:Ignorable="w14 w15 wp14">
   <w15:person w15:author="Michael McBride">
     <w15:presenceInfo w15:providerId="None" w15:userId="Michael McBride"/>
   </w15:person>
@@ -5231,7 +5972,7 @@
     </w:rPrDefault>
     <w:pPrDefault/>
   </w:docDefaults>
-  <w:latentStyles w:defLockedState="0" w:defUIPriority="99" w:defSemiHidden="0" w:defUnhideWhenUsed="0" w:defQFormat="0" w:count="382">
+  <w:latentStyles w:defLockedState="0" w:defUIPriority="99" w:defSemiHidden="0" w:defUnhideWhenUsed="0" w:defQFormat="0" w:count="371">
     <w:lsdException w:name="Normal" w:uiPriority="0" w:qFormat="1"/>
     <w:lsdException w:name="heading 1" w:uiPriority="0" w:qFormat="1"/>
     <w:lsdException w:name="heading 2" w:uiPriority="0" w:qFormat="1"/>
@@ -5603,8 +6344,6 @@
     <w:lsdException w:name="List Table 5 Dark Accent 6" w:uiPriority="50"/>
     <w:lsdException w:name="List Table 6 Colorful Accent 6" w:uiPriority="51"/>
     <w:lsdException w:name="List Table 7 Colorful Accent 6" w:uiPriority="52"/>
-    <w:lsdException w:name="Mention" w:semiHidden="1" w:unhideWhenUsed="1"/>
-    <w:lsdException w:name="Smart Hyperlink" w:semiHidden="1" w:unhideWhenUsed="1"/>
   </w:latentStyles>
   <w:style w:type="paragraph" w:default="1" w:styleId="Normal">
     <w:name w:val="Normal"/>

</xml_diff>